<commit_message>
ADMIN: updated networking and security rubric for AI3/AI4
</commit_message>
<xml_diff>
--- a/Tools/assignment_maker/word/subjects/Networking and Security/AI3/rubric.docx
+++ b/Tools/assignment_maker/word/subjects/Networking and Security/AI3/rubric.docx
@@ -4573,7 +4573,7 @@
                 <w:b/>
                 <w:bCs/>
               </w:rPr>
-              <w:t xml:space="preserve">Knowledge Item </w:t>
+              <w:t>Innovation Showcase Poster Question 1</w:t>
             </w:r>
           </w:p>
           <w:p>
@@ -4611,63 +4611,7 @@
             </w:r>
           </w:p>
           <w:p/>
-          <w:p>
-            <w:pPr>
-              <w:pStyle w:val="ListParagraph"/>
-              <w:numPr>
-                <w:ilvl w:val="0"/>
-                <w:numId w:val="4"/>
-              </w:numPr>
-            </w:pPr>
-            <w:r>
-              <w:rPr>
-                <w:b/>
-                <w:bCs/>
-              </w:rPr>
-              <w:t>Knowledge</w:t>
-            </w:r>
-            <w:r>
-              <w:t>: Your evidence highlights that you recall and list relevant terms in your learning. It may tell a story to the reader (the teacher) or state the conditions of your learning.</w:t>
-            </w:r>
-          </w:p>
-          <w:p>
-            <w:pPr>
-              <w:pStyle w:val="ListParagraph"/>
-              <w:numPr>
-                <w:ilvl w:val="0"/>
-                <w:numId w:val="4"/>
-              </w:numPr>
-            </w:pPr>
-            <w:r>
-              <w:rPr>
-                <w:b/>
-                <w:bCs/>
-              </w:rPr>
-              <w:t>Comprehension</w:t>
-            </w:r>
-            <w:r>
-              <w:t>: Your evidence highlights that you can identify critical aspects of your learning or explain what you've done to the author.</w:t>
-            </w:r>
-          </w:p>
-          <w:p>
-            <w:pPr>
-              <w:pStyle w:val="ListParagraph"/>
-              <w:numPr>
-                <w:ilvl w:val="0"/>
-                <w:numId w:val="4"/>
-              </w:numPr>
-            </w:pPr>
-            <w:r>
-              <w:rPr>
-                <w:b/>
-                <w:bCs/>
-              </w:rPr>
-              <w:t>Application</w:t>
-            </w:r>
-            <w:r>
-              <w:t>: It is clear from your evidence that you constructed a complete submission</w:t>
-            </w:r>
-          </w:p>
+          <w:p/>
         </w:tc>
         <w:tc>
           <w:tcPr>
@@ -4832,6 +4776,832 @@
             <w:r>
               <w:t xml:space="preserve"> XX</w:t>
             </w:r>
+          </w:p>
+        </w:tc>
+      </w:tr>
+      <w:tr>
+        <w:trPr>
+          <w:trHeight w:val="540"/>
+          <w:jc w:val="center"/>
+        </w:trPr>
+        <w:tc>
+          <w:tcPr>
+            <w:tcW w:w="1321" w:type="dxa"/>
+            <w:tcBorders>
+              <w:top w:val="single" w:sz="8" w:space="0" w:color="000000"/>
+              <w:left w:val="single" w:sz="8" w:space="0" w:color="000000"/>
+              <w:bottom w:val="single" w:sz="8" w:space="0" w:color="000000"/>
+              <w:right w:val="single" w:sz="8" w:space="0" w:color="000000"/>
+            </w:tcBorders>
+            <w:tcMar>
+              <w:top w:w="100" w:type="dxa"/>
+              <w:left w:w="100" w:type="dxa"/>
+              <w:bottom w:w="100" w:type="dxa"/>
+              <w:right w:w="100" w:type="dxa"/>
+            </w:tcMar>
+          </w:tcPr>
+          <w:p>
+            <w:pPr>
+              <w:rPr>
+                <w:b/>
+                <w:bCs/>
+              </w:rPr>
+            </w:pPr>
+            <w:r>
+              <w:rPr>
+                <w:b/>
+                <w:bCs/>
+              </w:rPr>
+              <w:t>Innovation Showcase Poster Questions 2</w:t>
+            </w:r>
+            <w:r>
+              <w:rPr>
+                <w:b/>
+                <w:bCs/>
+              </w:rPr>
+              <w:t xml:space="preserve"> - 4 </w:t>
+            </w:r>
+          </w:p>
+        </w:tc>
+        <w:tc>
+          <w:tcPr>
+            <w:tcW w:w="4284" w:type="dxa"/>
+            <w:tcBorders>
+              <w:top w:val="single" w:sz="8" w:space="0" w:color="000000"/>
+              <w:left w:val="single" w:sz="8" w:space="0" w:color="000000"/>
+              <w:bottom w:val="single" w:sz="8" w:space="0" w:color="000000"/>
+              <w:right w:val="single" w:sz="8" w:space="0" w:color="000000"/>
+            </w:tcBorders>
+            <w:tcMar>
+              <w:top w:w="100" w:type="dxa"/>
+              <w:left w:w="100" w:type="dxa"/>
+              <w:bottom w:w="100" w:type="dxa"/>
+              <w:right w:w="100" w:type="dxa"/>
+            </w:tcMar>
+          </w:tcPr>
+          <w:p/>
+        </w:tc>
+        <w:tc>
+          <w:tcPr>
+            <w:tcW w:w="794" w:type="dxa"/>
+            <w:tcBorders>
+              <w:top w:val="single" w:sz="8" w:space="0" w:color="000000"/>
+              <w:left w:val="single" w:sz="8" w:space="0" w:color="000000"/>
+              <w:bottom w:val="single" w:sz="8" w:space="0" w:color="000000"/>
+              <w:right w:val="single" w:sz="8" w:space="0" w:color="000000"/>
+            </w:tcBorders>
+            <w:tcMar>
+              <w:top w:w="100" w:type="dxa"/>
+              <w:left w:w="100" w:type="dxa"/>
+              <w:bottom w:w="100" w:type="dxa"/>
+              <w:right w:w="100" w:type="dxa"/>
+            </w:tcMar>
+            <w:vAlign w:val="center"/>
+          </w:tcPr>
+          <w:p>
+            <w:pPr>
+              <w:jc w:val="center"/>
+              <w:rPr>
+                <w:rFonts w:eastAsia="Calibri"/>
+              </w:rPr>
+            </w:pPr>
+          </w:p>
+        </w:tc>
+        <w:tc>
+          <w:tcPr>
+            <w:tcW w:w="1132" w:type="dxa"/>
+            <w:tcBorders>
+              <w:top w:val="single" w:sz="8" w:space="0" w:color="000000"/>
+              <w:left w:val="single" w:sz="8" w:space="0" w:color="000000"/>
+              <w:bottom w:val="single" w:sz="8" w:space="0" w:color="000000"/>
+              <w:right w:val="single" w:sz="8" w:space="0" w:color="000000"/>
+            </w:tcBorders>
+            <w:tcMar>
+              <w:top w:w="100" w:type="dxa"/>
+              <w:left w:w="100" w:type="dxa"/>
+              <w:bottom w:w="100" w:type="dxa"/>
+              <w:right w:w="100" w:type="dxa"/>
+            </w:tcMar>
+            <w:vAlign w:val="center"/>
+          </w:tcPr>
+          <w:p>
+            <w:pPr>
+              <w:jc w:val="center"/>
+            </w:pPr>
+          </w:p>
+        </w:tc>
+        <w:tc>
+          <w:tcPr>
+            <w:tcW w:w="808" w:type="dxa"/>
+            <w:tcBorders>
+              <w:top w:val="single" w:sz="8" w:space="0" w:color="000000"/>
+              <w:left w:val="single" w:sz="8" w:space="0" w:color="000000"/>
+              <w:bottom w:val="single" w:sz="8" w:space="0" w:color="000000"/>
+              <w:right w:val="single" w:sz="8" w:space="0" w:color="000000"/>
+            </w:tcBorders>
+            <w:vAlign w:val="center"/>
+          </w:tcPr>
+          <w:p>
+            <w:pPr>
+              <w:jc w:val="center"/>
+            </w:pPr>
+          </w:p>
+        </w:tc>
+        <w:tc>
+          <w:tcPr>
+            <w:tcW w:w="834" w:type="dxa"/>
+            <w:tcBorders>
+              <w:top w:val="single" w:sz="8" w:space="0" w:color="000000"/>
+              <w:left w:val="single" w:sz="8" w:space="0" w:color="000000"/>
+              <w:bottom w:val="single" w:sz="8" w:space="0" w:color="000000"/>
+              <w:right w:val="single" w:sz="8" w:space="0" w:color="000000"/>
+            </w:tcBorders>
+            <w:tcMar>
+              <w:top w:w="100" w:type="dxa"/>
+              <w:left w:w="100" w:type="dxa"/>
+              <w:bottom w:w="100" w:type="dxa"/>
+              <w:right w:w="100" w:type="dxa"/>
+            </w:tcMar>
+            <w:vAlign w:val="center"/>
+          </w:tcPr>
+          <w:p>
+            <w:pPr>
+              <w:jc w:val="center"/>
+            </w:pPr>
+          </w:p>
+        </w:tc>
+        <w:tc>
+          <w:tcPr>
+            <w:tcW w:w="1264" w:type="dxa"/>
+            <w:tcBorders>
+              <w:top w:val="single" w:sz="8" w:space="0" w:color="000000"/>
+              <w:left w:val="single" w:sz="8" w:space="0" w:color="000000"/>
+              <w:bottom w:val="single" w:sz="8" w:space="0" w:color="000000"/>
+              <w:right w:val="single" w:sz="8" w:space="0" w:color="000000"/>
+            </w:tcBorders>
+            <w:tcMar>
+              <w:top w:w="100" w:type="dxa"/>
+              <w:left w:w="100" w:type="dxa"/>
+              <w:bottom w:w="100" w:type="dxa"/>
+              <w:right w:w="100" w:type="dxa"/>
+            </w:tcMar>
+            <w:vAlign w:val="center"/>
+          </w:tcPr>
+          <w:p>
+            <w:pPr>
+              <w:jc w:val="center"/>
+            </w:pPr>
+          </w:p>
+        </w:tc>
+      </w:tr>
+      <w:tr>
+        <w:trPr>
+          <w:trHeight w:val="540"/>
+          <w:jc w:val="center"/>
+        </w:trPr>
+        <w:tc>
+          <w:tcPr>
+            <w:tcW w:w="1321" w:type="dxa"/>
+            <w:tcBorders>
+              <w:top w:val="single" w:sz="8" w:space="0" w:color="000000"/>
+              <w:left w:val="single" w:sz="8" w:space="0" w:color="000000"/>
+              <w:bottom w:val="single" w:sz="8" w:space="0" w:color="000000"/>
+              <w:right w:val="single" w:sz="8" w:space="0" w:color="000000"/>
+            </w:tcBorders>
+            <w:tcMar>
+              <w:top w:w="100" w:type="dxa"/>
+              <w:left w:w="100" w:type="dxa"/>
+              <w:bottom w:w="100" w:type="dxa"/>
+              <w:right w:w="100" w:type="dxa"/>
+            </w:tcMar>
+          </w:tcPr>
+          <w:p>
+            <w:pPr>
+              <w:rPr>
+                <w:b/>
+                <w:bCs/>
+              </w:rPr>
+            </w:pPr>
+            <w:r>
+              <w:rPr>
+                <w:b/>
+                <w:bCs/>
+              </w:rPr>
+              <w:t xml:space="preserve">Innovation Showcase </w:t>
+            </w:r>
+          </w:p>
+        </w:tc>
+        <w:tc>
+          <w:tcPr>
+            <w:tcW w:w="4284" w:type="dxa"/>
+            <w:tcBorders>
+              <w:top w:val="single" w:sz="8" w:space="0" w:color="000000"/>
+              <w:left w:val="single" w:sz="8" w:space="0" w:color="000000"/>
+              <w:bottom w:val="single" w:sz="8" w:space="0" w:color="000000"/>
+              <w:right w:val="single" w:sz="8" w:space="0" w:color="000000"/>
+            </w:tcBorders>
+            <w:tcMar>
+              <w:top w:w="100" w:type="dxa"/>
+              <w:left w:w="100" w:type="dxa"/>
+              <w:bottom w:w="100" w:type="dxa"/>
+              <w:right w:w="100" w:type="dxa"/>
+            </w:tcMar>
+          </w:tcPr>
+          <w:p/>
+        </w:tc>
+        <w:tc>
+          <w:tcPr>
+            <w:tcW w:w="794" w:type="dxa"/>
+            <w:tcBorders>
+              <w:top w:val="single" w:sz="8" w:space="0" w:color="000000"/>
+              <w:left w:val="single" w:sz="8" w:space="0" w:color="000000"/>
+              <w:bottom w:val="single" w:sz="8" w:space="0" w:color="000000"/>
+              <w:right w:val="single" w:sz="8" w:space="0" w:color="000000"/>
+            </w:tcBorders>
+            <w:tcMar>
+              <w:top w:w="100" w:type="dxa"/>
+              <w:left w:w="100" w:type="dxa"/>
+              <w:bottom w:w="100" w:type="dxa"/>
+              <w:right w:w="100" w:type="dxa"/>
+            </w:tcMar>
+            <w:vAlign w:val="center"/>
+          </w:tcPr>
+          <w:p>
+            <w:pPr>
+              <w:jc w:val="center"/>
+              <w:rPr>
+                <w:rFonts w:eastAsia="Calibri"/>
+              </w:rPr>
+            </w:pPr>
+          </w:p>
+        </w:tc>
+        <w:tc>
+          <w:tcPr>
+            <w:tcW w:w="1132" w:type="dxa"/>
+            <w:tcBorders>
+              <w:top w:val="single" w:sz="8" w:space="0" w:color="000000"/>
+              <w:left w:val="single" w:sz="8" w:space="0" w:color="000000"/>
+              <w:bottom w:val="single" w:sz="8" w:space="0" w:color="000000"/>
+              <w:right w:val="single" w:sz="8" w:space="0" w:color="000000"/>
+            </w:tcBorders>
+            <w:tcMar>
+              <w:top w:w="100" w:type="dxa"/>
+              <w:left w:w="100" w:type="dxa"/>
+              <w:bottom w:w="100" w:type="dxa"/>
+              <w:right w:w="100" w:type="dxa"/>
+            </w:tcMar>
+            <w:vAlign w:val="center"/>
+          </w:tcPr>
+          <w:p>
+            <w:pPr>
+              <w:jc w:val="center"/>
+            </w:pPr>
+          </w:p>
+        </w:tc>
+        <w:tc>
+          <w:tcPr>
+            <w:tcW w:w="808" w:type="dxa"/>
+            <w:tcBorders>
+              <w:top w:val="single" w:sz="8" w:space="0" w:color="000000"/>
+              <w:left w:val="single" w:sz="8" w:space="0" w:color="000000"/>
+              <w:bottom w:val="single" w:sz="8" w:space="0" w:color="000000"/>
+              <w:right w:val="single" w:sz="8" w:space="0" w:color="000000"/>
+            </w:tcBorders>
+            <w:vAlign w:val="center"/>
+          </w:tcPr>
+          <w:p>
+            <w:pPr>
+              <w:jc w:val="center"/>
+            </w:pPr>
+          </w:p>
+        </w:tc>
+        <w:tc>
+          <w:tcPr>
+            <w:tcW w:w="834" w:type="dxa"/>
+            <w:tcBorders>
+              <w:top w:val="single" w:sz="8" w:space="0" w:color="000000"/>
+              <w:left w:val="single" w:sz="8" w:space="0" w:color="000000"/>
+              <w:bottom w:val="single" w:sz="8" w:space="0" w:color="000000"/>
+              <w:right w:val="single" w:sz="8" w:space="0" w:color="000000"/>
+            </w:tcBorders>
+            <w:tcMar>
+              <w:top w:w="100" w:type="dxa"/>
+              <w:left w:w="100" w:type="dxa"/>
+              <w:bottom w:w="100" w:type="dxa"/>
+              <w:right w:w="100" w:type="dxa"/>
+            </w:tcMar>
+            <w:vAlign w:val="center"/>
+          </w:tcPr>
+          <w:p>
+            <w:pPr>
+              <w:jc w:val="center"/>
+            </w:pPr>
+          </w:p>
+        </w:tc>
+        <w:tc>
+          <w:tcPr>
+            <w:tcW w:w="1264" w:type="dxa"/>
+            <w:tcBorders>
+              <w:top w:val="single" w:sz="8" w:space="0" w:color="000000"/>
+              <w:left w:val="single" w:sz="8" w:space="0" w:color="000000"/>
+              <w:bottom w:val="single" w:sz="8" w:space="0" w:color="000000"/>
+              <w:right w:val="single" w:sz="8" w:space="0" w:color="000000"/>
+            </w:tcBorders>
+            <w:tcMar>
+              <w:top w:w="100" w:type="dxa"/>
+              <w:left w:w="100" w:type="dxa"/>
+              <w:bottom w:w="100" w:type="dxa"/>
+              <w:right w:w="100" w:type="dxa"/>
+            </w:tcMar>
+            <w:vAlign w:val="center"/>
+          </w:tcPr>
+          <w:p>
+            <w:pPr>
+              <w:jc w:val="center"/>
+            </w:pPr>
+          </w:p>
+        </w:tc>
+      </w:tr>
+      <w:tr>
+        <w:trPr>
+          <w:trHeight w:val="540"/>
+          <w:jc w:val="center"/>
+        </w:trPr>
+        <w:tc>
+          <w:tcPr>
+            <w:tcW w:w="1321" w:type="dxa"/>
+            <w:tcBorders>
+              <w:top w:val="single" w:sz="8" w:space="0" w:color="000000"/>
+              <w:left w:val="single" w:sz="8" w:space="0" w:color="000000"/>
+              <w:bottom w:val="single" w:sz="8" w:space="0" w:color="000000"/>
+              <w:right w:val="single" w:sz="8" w:space="0" w:color="000000"/>
+            </w:tcBorders>
+            <w:tcMar>
+              <w:top w:w="100" w:type="dxa"/>
+              <w:left w:w="100" w:type="dxa"/>
+              <w:bottom w:w="100" w:type="dxa"/>
+              <w:right w:w="100" w:type="dxa"/>
+            </w:tcMar>
+          </w:tcPr>
+          <w:p>
+            <w:pPr>
+              <w:rPr>
+                <w:b/>
+                <w:bCs/>
+              </w:rPr>
+            </w:pPr>
+          </w:p>
+        </w:tc>
+        <w:tc>
+          <w:tcPr>
+            <w:tcW w:w="4284" w:type="dxa"/>
+            <w:tcBorders>
+              <w:top w:val="single" w:sz="8" w:space="0" w:color="000000"/>
+              <w:left w:val="single" w:sz="8" w:space="0" w:color="000000"/>
+              <w:bottom w:val="single" w:sz="8" w:space="0" w:color="000000"/>
+              <w:right w:val="single" w:sz="8" w:space="0" w:color="000000"/>
+            </w:tcBorders>
+            <w:tcMar>
+              <w:top w:w="100" w:type="dxa"/>
+              <w:left w:w="100" w:type="dxa"/>
+              <w:bottom w:w="100" w:type="dxa"/>
+              <w:right w:w="100" w:type="dxa"/>
+            </w:tcMar>
+          </w:tcPr>
+          <w:p/>
+        </w:tc>
+        <w:tc>
+          <w:tcPr>
+            <w:tcW w:w="794" w:type="dxa"/>
+            <w:tcBorders>
+              <w:top w:val="single" w:sz="8" w:space="0" w:color="000000"/>
+              <w:left w:val="single" w:sz="8" w:space="0" w:color="000000"/>
+              <w:bottom w:val="single" w:sz="8" w:space="0" w:color="000000"/>
+              <w:right w:val="single" w:sz="8" w:space="0" w:color="000000"/>
+            </w:tcBorders>
+            <w:tcMar>
+              <w:top w:w="100" w:type="dxa"/>
+              <w:left w:w="100" w:type="dxa"/>
+              <w:bottom w:w="100" w:type="dxa"/>
+              <w:right w:w="100" w:type="dxa"/>
+            </w:tcMar>
+            <w:vAlign w:val="center"/>
+          </w:tcPr>
+          <w:p>
+            <w:pPr>
+              <w:jc w:val="center"/>
+              <w:rPr>
+                <w:rFonts w:eastAsia="Calibri"/>
+              </w:rPr>
+            </w:pPr>
+          </w:p>
+        </w:tc>
+        <w:tc>
+          <w:tcPr>
+            <w:tcW w:w="1132" w:type="dxa"/>
+            <w:tcBorders>
+              <w:top w:val="single" w:sz="8" w:space="0" w:color="000000"/>
+              <w:left w:val="single" w:sz="8" w:space="0" w:color="000000"/>
+              <w:bottom w:val="single" w:sz="8" w:space="0" w:color="000000"/>
+              <w:right w:val="single" w:sz="8" w:space="0" w:color="000000"/>
+            </w:tcBorders>
+            <w:tcMar>
+              <w:top w:w="100" w:type="dxa"/>
+              <w:left w:w="100" w:type="dxa"/>
+              <w:bottom w:w="100" w:type="dxa"/>
+              <w:right w:w="100" w:type="dxa"/>
+            </w:tcMar>
+            <w:vAlign w:val="center"/>
+          </w:tcPr>
+          <w:p>
+            <w:pPr>
+              <w:jc w:val="center"/>
+            </w:pPr>
+          </w:p>
+        </w:tc>
+        <w:tc>
+          <w:tcPr>
+            <w:tcW w:w="808" w:type="dxa"/>
+            <w:tcBorders>
+              <w:top w:val="single" w:sz="8" w:space="0" w:color="000000"/>
+              <w:left w:val="single" w:sz="8" w:space="0" w:color="000000"/>
+              <w:bottom w:val="single" w:sz="8" w:space="0" w:color="000000"/>
+              <w:right w:val="single" w:sz="8" w:space="0" w:color="000000"/>
+            </w:tcBorders>
+            <w:vAlign w:val="center"/>
+          </w:tcPr>
+          <w:p>
+            <w:pPr>
+              <w:jc w:val="center"/>
+            </w:pPr>
+          </w:p>
+        </w:tc>
+        <w:tc>
+          <w:tcPr>
+            <w:tcW w:w="834" w:type="dxa"/>
+            <w:tcBorders>
+              <w:top w:val="single" w:sz="8" w:space="0" w:color="000000"/>
+              <w:left w:val="single" w:sz="8" w:space="0" w:color="000000"/>
+              <w:bottom w:val="single" w:sz="8" w:space="0" w:color="000000"/>
+              <w:right w:val="single" w:sz="8" w:space="0" w:color="000000"/>
+            </w:tcBorders>
+            <w:tcMar>
+              <w:top w:w="100" w:type="dxa"/>
+              <w:left w:w="100" w:type="dxa"/>
+              <w:bottom w:w="100" w:type="dxa"/>
+              <w:right w:w="100" w:type="dxa"/>
+            </w:tcMar>
+            <w:vAlign w:val="center"/>
+          </w:tcPr>
+          <w:p>
+            <w:pPr>
+              <w:jc w:val="center"/>
+            </w:pPr>
+          </w:p>
+        </w:tc>
+        <w:tc>
+          <w:tcPr>
+            <w:tcW w:w="1264" w:type="dxa"/>
+            <w:tcBorders>
+              <w:top w:val="single" w:sz="8" w:space="0" w:color="000000"/>
+              <w:left w:val="single" w:sz="8" w:space="0" w:color="000000"/>
+              <w:bottom w:val="single" w:sz="8" w:space="0" w:color="000000"/>
+              <w:right w:val="single" w:sz="8" w:space="0" w:color="000000"/>
+            </w:tcBorders>
+            <w:tcMar>
+              <w:top w:w="100" w:type="dxa"/>
+              <w:left w:w="100" w:type="dxa"/>
+              <w:bottom w:w="100" w:type="dxa"/>
+              <w:right w:w="100" w:type="dxa"/>
+            </w:tcMar>
+            <w:vAlign w:val="center"/>
+          </w:tcPr>
+          <w:p>
+            <w:pPr>
+              <w:jc w:val="center"/>
+            </w:pPr>
+          </w:p>
+        </w:tc>
+      </w:tr>
+      <w:tr>
+        <w:trPr>
+          <w:trHeight w:val="540"/>
+          <w:jc w:val="center"/>
+        </w:trPr>
+        <w:tc>
+          <w:tcPr>
+            <w:tcW w:w="1321" w:type="dxa"/>
+            <w:tcBorders>
+              <w:top w:val="single" w:sz="8" w:space="0" w:color="000000"/>
+              <w:left w:val="single" w:sz="8" w:space="0" w:color="000000"/>
+              <w:bottom w:val="single" w:sz="8" w:space="0" w:color="000000"/>
+              <w:right w:val="single" w:sz="8" w:space="0" w:color="000000"/>
+            </w:tcBorders>
+            <w:tcMar>
+              <w:top w:w="100" w:type="dxa"/>
+              <w:left w:w="100" w:type="dxa"/>
+              <w:bottom w:w="100" w:type="dxa"/>
+              <w:right w:w="100" w:type="dxa"/>
+            </w:tcMar>
+          </w:tcPr>
+          <w:p>
+            <w:pPr>
+              <w:rPr>
+                <w:b/>
+                <w:bCs/>
+              </w:rPr>
+            </w:pPr>
+          </w:p>
+        </w:tc>
+        <w:tc>
+          <w:tcPr>
+            <w:tcW w:w="4284" w:type="dxa"/>
+            <w:tcBorders>
+              <w:top w:val="single" w:sz="8" w:space="0" w:color="000000"/>
+              <w:left w:val="single" w:sz="8" w:space="0" w:color="000000"/>
+              <w:bottom w:val="single" w:sz="8" w:space="0" w:color="000000"/>
+              <w:right w:val="single" w:sz="8" w:space="0" w:color="000000"/>
+            </w:tcBorders>
+            <w:tcMar>
+              <w:top w:w="100" w:type="dxa"/>
+              <w:left w:w="100" w:type="dxa"/>
+              <w:bottom w:w="100" w:type="dxa"/>
+              <w:right w:w="100" w:type="dxa"/>
+            </w:tcMar>
+          </w:tcPr>
+          <w:p/>
+        </w:tc>
+        <w:tc>
+          <w:tcPr>
+            <w:tcW w:w="794" w:type="dxa"/>
+            <w:tcBorders>
+              <w:top w:val="single" w:sz="8" w:space="0" w:color="000000"/>
+              <w:left w:val="single" w:sz="8" w:space="0" w:color="000000"/>
+              <w:bottom w:val="single" w:sz="8" w:space="0" w:color="000000"/>
+              <w:right w:val="single" w:sz="8" w:space="0" w:color="000000"/>
+            </w:tcBorders>
+            <w:tcMar>
+              <w:top w:w="100" w:type="dxa"/>
+              <w:left w:w="100" w:type="dxa"/>
+              <w:bottom w:w="100" w:type="dxa"/>
+              <w:right w:w="100" w:type="dxa"/>
+            </w:tcMar>
+            <w:vAlign w:val="center"/>
+          </w:tcPr>
+          <w:p>
+            <w:pPr>
+              <w:jc w:val="center"/>
+              <w:rPr>
+                <w:rFonts w:eastAsia="Calibri"/>
+              </w:rPr>
+            </w:pPr>
+          </w:p>
+        </w:tc>
+        <w:tc>
+          <w:tcPr>
+            <w:tcW w:w="1132" w:type="dxa"/>
+            <w:tcBorders>
+              <w:top w:val="single" w:sz="8" w:space="0" w:color="000000"/>
+              <w:left w:val="single" w:sz="8" w:space="0" w:color="000000"/>
+              <w:bottom w:val="single" w:sz="8" w:space="0" w:color="000000"/>
+              <w:right w:val="single" w:sz="8" w:space="0" w:color="000000"/>
+            </w:tcBorders>
+            <w:tcMar>
+              <w:top w:w="100" w:type="dxa"/>
+              <w:left w:w="100" w:type="dxa"/>
+              <w:bottom w:w="100" w:type="dxa"/>
+              <w:right w:w="100" w:type="dxa"/>
+            </w:tcMar>
+            <w:vAlign w:val="center"/>
+          </w:tcPr>
+          <w:p>
+            <w:pPr>
+              <w:jc w:val="center"/>
+            </w:pPr>
+          </w:p>
+        </w:tc>
+        <w:tc>
+          <w:tcPr>
+            <w:tcW w:w="808" w:type="dxa"/>
+            <w:tcBorders>
+              <w:top w:val="single" w:sz="8" w:space="0" w:color="000000"/>
+              <w:left w:val="single" w:sz="8" w:space="0" w:color="000000"/>
+              <w:bottom w:val="single" w:sz="8" w:space="0" w:color="000000"/>
+              <w:right w:val="single" w:sz="8" w:space="0" w:color="000000"/>
+            </w:tcBorders>
+            <w:vAlign w:val="center"/>
+          </w:tcPr>
+          <w:p>
+            <w:pPr>
+              <w:jc w:val="center"/>
+            </w:pPr>
+          </w:p>
+        </w:tc>
+        <w:tc>
+          <w:tcPr>
+            <w:tcW w:w="834" w:type="dxa"/>
+            <w:tcBorders>
+              <w:top w:val="single" w:sz="8" w:space="0" w:color="000000"/>
+              <w:left w:val="single" w:sz="8" w:space="0" w:color="000000"/>
+              <w:bottom w:val="single" w:sz="8" w:space="0" w:color="000000"/>
+              <w:right w:val="single" w:sz="8" w:space="0" w:color="000000"/>
+            </w:tcBorders>
+            <w:tcMar>
+              <w:top w:w="100" w:type="dxa"/>
+              <w:left w:w="100" w:type="dxa"/>
+              <w:bottom w:w="100" w:type="dxa"/>
+              <w:right w:w="100" w:type="dxa"/>
+            </w:tcMar>
+            <w:vAlign w:val="center"/>
+          </w:tcPr>
+          <w:p>
+            <w:pPr>
+              <w:jc w:val="center"/>
+            </w:pPr>
+          </w:p>
+        </w:tc>
+        <w:tc>
+          <w:tcPr>
+            <w:tcW w:w="1264" w:type="dxa"/>
+            <w:tcBorders>
+              <w:top w:val="single" w:sz="8" w:space="0" w:color="000000"/>
+              <w:left w:val="single" w:sz="8" w:space="0" w:color="000000"/>
+              <w:bottom w:val="single" w:sz="8" w:space="0" w:color="000000"/>
+              <w:right w:val="single" w:sz="8" w:space="0" w:color="000000"/>
+            </w:tcBorders>
+            <w:tcMar>
+              <w:top w:w="100" w:type="dxa"/>
+              <w:left w:w="100" w:type="dxa"/>
+              <w:bottom w:w="100" w:type="dxa"/>
+              <w:right w:w="100" w:type="dxa"/>
+            </w:tcMar>
+            <w:vAlign w:val="center"/>
+          </w:tcPr>
+          <w:p>
+            <w:pPr>
+              <w:jc w:val="center"/>
+            </w:pPr>
+          </w:p>
+        </w:tc>
+      </w:tr>
+      <w:tr>
+        <w:trPr>
+          <w:trHeight w:val="540"/>
+          <w:jc w:val="center"/>
+        </w:trPr>
+        <w:tc>
+          <w:tcPr>
+            <w:tcW w:w="1321" w:type="dxa"/>
+            <w:tcBorders>
+              <w:top w:val="single" w:sz="8" w:space="0" w:color="000000"/>
+              <w:left w:val="single" w:sz="8" w:space="0" w:color="000000"/>
+              <w:bottom w:val="single" w:sz="8" w:space="0" w:color="000000"/>
+              <w:right w:val="single" w:sz="8" w:space="0" w:color="000000"/>
+            </w:tcBorders>
+            <w:tcMar>
+              <w:top w:w="100" w:type="dxa"/>
+              <w:left w:w="100" w:type="dxa"/>
+              <w:bottom w:w="100" w:type="dxa"/>
+              <w:right w:w="100" w:type="dxa"/>
+            </w:tcMar>
+          </w:tcPr>
+          <w:p>
+            <w:pPr>
+              <w:rPr>
+                <w:b/>
+                <w:bCs/>
+              </w:rPr>
+            </w:pPr>
+          </w:p>
+        </w:tc>
+        <w:tc>
+          <w:tcPr>
+            <w:tcW w:w="4284" w:type="dxa"/>
+            <w:tcBorders>
+              <w:top w:val="single" w:sz="8" w:space="0" w:color="000000"/>
+              <w:left w:val="single" w:sz="8" w:space="0" w:color="000000"/>
+              <w:bottom w:val="single" w:sz="8" w:space="0" w:color="000000"/>
+              <w:right w:val="single" w:sz="8" w:space="0" w:color="000000"/>
+            </w:tcBorders>
+            <w:tcMar>
+              <w:top w:w="100" w:type="dxa"/>
+              <w:left w:w="100" w:type="dxa"/>
+              <w:bottom w:w="100" w:type="dxa"/>
+              <w:right w:w="100" w:type="dxa"/>
+            </w:tcMar>
+          </w:tcPr>
+          <w:p/>
+        </w:tc>
+        <w:tc>
+          <w:tcPr>
+            <w:tcW w:w="794" w:type="dxa"/>
+            <w:tcBorders>
+              <w:top w:val="single" w:sz="8" w:space="0" w:color="000000"/>
+              <w:left w:val="single" w:sz="8" w:space="0" w:color="000000"/>
+              <w:bottom w:val="single" w:sz="8" w:space="0" w:color="000000"/>
+              <w:right w:val="single" w:sz="8" w:space="0" w:color="000000"/>
+            </w:tcBorders>
+            <w:tcMar>
+              <w:top w:w="100" w:type="dxa"/>
+              <w:left w:w="100" w:type="dxa"/>
+              <w:bottom w:w="100" w:type="dxa"/>
+              <w:right w:w="100" w:type="dxa"/>
+            </w:tcMar>
+            <w:vAlign w:val="center"/>
+          </w:tcPr>
+          <w:p>
+            <w:pPr>
+              <w:jc w:val="center"/>
+              <w:rPr>
+                <w:rFonts w:eastAsia="Calibri"/>
+              </w:rPr>
+            </w:pPr>
+          </w:p>
+        </w:tc>
+        <w:tc>
+          <w:tcPr>
+            <w:tcW w:w="1132" w:type="dxa"/>
+            <w:tcBorders>
+              <w:top w:val="single" w:sz="8" w:space="0" w:color="000000"/>
+              <w:left w:val="single" w:sz="8" w:space="0" w:color="000000"/>
+              <w:bottom w:val="single" w:sz="8" w:space="0" w:color="000000"/>
+              <w:right w:val="single" w:sz="8" w:space="0" w:color="000000"/>
+            </w:tcBorders>
+            <w:tcMar>
+              <w:top w:w="100" w:type="dxa"/>
+              <w:left w:w="100" w:type="dxa"/>
+              <w:bottom w:w="100" w:type="dxa"/>
+              <w:right w:w="100" w:type="dxa"/>
+            </w:tcMar>
+            <w:vAlign w:val="center"/>
+          </w:tcPr>
+          <w:p>
+            <w:pPr>
+              <w:jc w:val="center"/>
+            </w:pPr>
+          </w:p>
+        </w:tc>
+        <w:tc>
+          <w:tcPr>
+            <w:tcW w:w="808" w:type="dxa"/>
+            <w:tcBorders>
+              <w:top w:val="single" w:sz="8" w:space="0" w:color="000000"/>
+              <w:left w:val="single" w:sz="8" w:space="0" w:color="000000"/>
+              <w:bottom w:val="single" w:sz="8" w:space="0" w:color="000000"/>
+              <w:right w:val="single" w:sz="8" w:space="0" w:color="000000"/>
+            </w:tcBorders>
+            <w:vAlign w:val="center"/>
+          </w:tcPr>
+          <w:p>
+            <w:pPr>
+              <w:jc w:val="center"/>
+            </w:pPr>
+          </w:p>
+        </w:tc>
+        <w:tc>
+          <w:tcPr>
+            <w:tcW w:w="834" w:type="dxa"/>
+            <w:tcBorders>
+              <w:top w:val="single" w:sz="8" w:space="0" w:color="000000"/>
+              <w:left w:val="single" w:sz="8" w:space="0" w:color="000000"/>
+              <w:bottom w:val="single" w:sz="8" w:space="0" w:color="000000"/>
+              <w:right w:val="single" w:sz="8" w:space="0" w:color="000000"/>
+            </w:tcBorders>
+            <w:tcMar>
+              <w:top w:w="100" w:type="dxa"/>
+              <w:left w:w="100" w:type="dxa"/>
+              <w:bottom w:w="100" w:type="dxa"/>
+              <w:right w:w="100" w:type="dxa"/>
+            </w:tcMar>
+            <w:vAlign w:val="center"/>
+          </w:tcPr>
+          <w:p>
+            <w:pPr>
+              <w:jc w:val="center"/>
+            </w:pPr>
+          </w:p>
+        </w:tc>
+        <w:tc>
+          <w:tcPr>
+            <w:tcW w:w="1264" w:type="dxa"/>
+            <w:tcBorders>
+              <w:top w:val="single" w:sz="8" w:space="0" w:color="000000"/>
+              <w:left w:val="single" w:sz="8" w:space="0" w:color="000000"/>
+              <w:bottom w:val="single" w:sz="8" w:space="0" w:color="000000"/>
+              <w:right w:val="single" w:sz="8" w:space="0" w:color="000000"/>
+            </w:tcBorders>
+            <w:tcMar>
+              <w:top w:w="100" w:type="dxa"/>
+              <w:left w:w="100" w:type="dxa"/>
+              <w:bottom w:w="100" w:type="dxa"/>
+              <w:right w:w="100" w:type="dxa"/>
+            </w:tcMar>
+            <w:vAlign w:val="center"/>
+          </w:tcPr>
+          <w:p>
+            <w:pPr>
+              <w:jc w:val="center"/>
+            </w:pPr>
           </w:p>
         </w:tc>
       </w:tr>
@@ -4849,34 +5619,16 @@
               <w:bottom w:val="single" w:sz="8" w:space="0" w:color="000000"/>
               <w:right w:val="single" w:sz="8" w:space="0" w:color="000000"/>
             </w:tcBorders>
-            <w:tcMar>
-              <w:top w:w="100" w:type="dxa"/>
-              <w:left w:w="100" w:type="dxa"/>
-              <w:bottom w:w="100" w:type="dxa"/>
-              <w:right w:w="100" w:type="dxa"/>
-            </w:tcMar>
-            <w:hideMark/>
-          </w:tcPr>
-          <w:p>
-            <w:pPr>
-              <w:rPr>
-                <w:b/>
-                <w:bCs/>
-              </w:rPr>
-            </w:pPr>
-            <w:r>
-              <w:rPr>
-                <w:b/>
-                <w:bCs/>
-              </w:rPr>
-              <w:t xml:space="preserve">Knowledge Item </w:t>
-            </w:r>
-          </w:p>
-          <w:p>
-            <w:r>
-              <w:t>(individual |group)</w:t>
-            </w:r>
-          </w:p>
+            <w:shd w:val="clear" w:color="auto" w:fill="B7B7B7"/>
+            <w:tcMar>
+              <w:top w:w="100" w:type="dxa"/>
+              <w:left w:w="100" w:type="dxa"/>
+              <w:bottom w:w="100" w:type="dxa"/>
+              <w:right w:w="100" w:type="dxa"/>
+            </w:tcMar>
+            <w:hideMark/>
+          </w:tcPr>
+          <w:p/>
         </w:tc>
         <w:tc>
           <w:tcPr>
@@ -4896,188 +5648,78 @@
             <w:hideMark/>
           </w:tcPr>
           <w:p>
-            <w:r>
-              <w:t>Task description</w:t>
-            </w:r>
-          </w:p>
-          <w:p/>
-          <w:p>
-            <w:r>
-              <w:t>Evidence for knowledge, comprehension, and application may include:</w:t>
-            </w:r>
-          </w:p>
-          <w:p/>
-          <w:p>
-            <w:pPr>
-              <w:pStyle w:val="ListParagraph"/>
-              <w:numPr>
-                <w:ilvl w:val="0"/>
-                <w:numId w:val="4"/>
-              </w:numPr>
-            </w:pPr>
-            <w:r>
-              <w:rPr>
-                <w:b/>
-                <w:bCs/>
-              </w:rPr>
-              <w:t>Knowledge</w:t>
-            </w:r>
-            <w:r>
-              <w:t>: Your evidence highlights that you recall and list relevant terms in your learning. It may tell a story to the reader (the teacher) or state the conditions of your learning.</w:t>
-            </w:r>
-          </w:p>
-          <w:p>
-            <w:pPr>
-              <w:pStyle w:val="ListParagraph"/>
-              <w:numPr>
-                <w:ilvl w:val="0"/>
-                <w:numId w:val="4"/>
-              </w:numPr>
-            </w:pPr>
-            <w:r>
-              <w:rPr>
-                <w:b/>
-                <w:bCs/>
-              </w:rPr>
-              <w:t>Comprehension</w:t>
-            </w:r>
-            <w:r>
-              <w:t>: Your evidence highlights that you can identify critical aspects of your learning or explain what you've done to the author.</w:t>
-            </w:r>
-          </w:p>
-          <w:p>
-            <w:pPr>
-              <w:pStyle w:val="ListParagraph"/>
-              <w:numPr>
-                <w:ilvl w:val="0"/>
-                <w:numId w:val="4"/>
-              </w:numPr>
-            </w:pPr>
-            <w:r>
-              <w:rPr>
-                <w:b/>
-                <w:bCs/>
-              </w:rPr>
-              <w:t>Application</w:t>
-            </w:r>
-            <w:r>
-              <w:t>: It is clear from your evidence that you constructed a complete submission</w:t>
-            </w:r>
-          </w:p>
-          <w:p/>
-          <w:p>
-            <w:r>
-              <w:rPr>
+            <w:pPr>
+              <w:rPr>
+                <w:b/>
+                <w:bCs/>
                 <w:color w:val="auto"/>
-                <w:kern w:val="0"/>
-                <w:sz w:val="22"/>
-                <w:szCs w:val="22"/>
-              </w:rPr>
-              <w:t>Note: the assessor may use their discretion to source other evidence from this assessment to judge the activity if required.</w:t>
-            </w:r>
-          </w:p>
-        </w:tc>
-        <w:tc>
-          <w:tcPr>
-            <w:tcW w:w="794" w:type="dxa"/>
-            <w:tcBorders>
-              <w:top w:val="single" w:sz="8" w:space="0" w:color="000000"/>
-              <w:left w:val="single" w:sz="8" w:space="0" w:color="000000"/>
-              <w:bottom w:val="single" w:sz="8" w:space="0" w:color="000000"/>
-              <w:right w:val="single" w:sz="8" w:space="0" w:color="000000"/>
-            </w:tcBorders>
-            <w:tcMar>
-              <w:top w:w="100" w:type="dxa"/>
-              <w:left w:w="100" w:type="dxa"/>
-              <w:bottom w:w="100" w:type="dxa"/>
-              <w:right w:w="100" w:type="dxa"/>
-            </w:tcMar>
-            <w:vAlign w:val="center"/>
-            <w:hideMark/>
-          </w:tcPr>
-          <w:p>
-            <w:pPr>
-              <w:jc w:val="center"/>
-            </w:pPr>
-            <w:r>
-              <w:rPr>
-                <w:rFonts w:eastAsia="Calibri"/>
-              </w:rPr>
-              <w:t>2</w:t>
-            </w:r>
-          </w:p>
-        </w:tc>
-        <w:tc>
-          <w:tcPr>
-            <w:tcW w:w="1132" w:type="dxa"/>
-            <w:tcBorders>
-              <w:top w:val="single" w:sz="8" w:space="0" w:color="000000"/>
-              <w:left w:val="single" w:sz="8" w:space="0" w:color="000000"/>
-              <w:bottom w:val="single" w:sz="8" w:space="0" w:color="000000"/>
-              <w:right w:val="single" w:sz="8" w:space="0" w:color="000000"/>
-            </w:tcBorders>
-            <w:tcMar>
-              <w:top w:w="100" w:type="dxa"/>
-              <w:left w:w="100" w:type="dxa"/>
-              <w:bottom w:w="100" w:type="dxa"/>
-              <w:right w:w="100" w:type="dxa"/>
-            </w:tcMar>
-            <w:vAlign w:val="center"/>
-            <w:hideMark/>
-          </w:tcPr>
-          <w:p>
-            <w:pPr>
-              <w:jc w:val="center"/>
-            </w:pPr>
-            <w:r>
-              <w:t>__/2</w:t>
-            </w:r>
-          </w:p>
-        </w:tc>
-        <w:tc>
-          <w:tcPr>
-            <w:tcW w:w="808" w:type="dxa"/>
-            <w:tcBorders>
-              <w:top w:val="single" w:sz="8" w:space="0" w:color="000000"/>
-              <w:left w:val="single" w:sz="8" w:space="0" w:color="000000"/>
-              <w:bottom w:val="single" w:sz="8" w:space="0" w:color="000000"/>
-              <w:right w:val="single" w:sz="8" w:space="0" w:color="000000"/>
-            </w:tcBorders>
-            <w:vAlign w:val="center"/>
-          </w:tcPr>
-          <w:p>
-            <w:pPr>
-              <w:jc w:val="center"/>
-            </w:pPr>
-            <w:r>
-              <w:t>__/2</w:t>
-            </w:r>
-          </w:p>
-        </w:tc>
-        <w:tc>
-          <w:tcPr>
-            <w:tcW w:w="834" w:type="dxa"/>
-            <w:tcBorders>
-              <w:top w:val="single" w:sz="8" w:space="0" w:color="000000"/>
-              <w:left w:val="single" w:sz="8" w:space="0" w:color="000000"/>
-              <w:bottom w:val="single" w:sz="8" w:space="0" w:color="000000"/>
-              <w:right w:val="single" w:sz="8" w:space="0" w:color="000000"/>
-            </w:tcBorders>
-            <w:tcMar>
-              <w:top w:w="100" w:type="dxa"/>
-              <w:left w:w="100" w:type="dxa"/>
-              <w:bottom w:w="100" w:type="dxa"/>
-              <w:right w:w="100" w:type="dxa"/>
-            </w:tcMar>
-            <w:vAlign w:val="center"/>
-            <w:hideMark/>
-          </w:tcPr>
-          <w:p>
-            <w:pPr>
-              <w:jc w:val="center"/>
-            </w:pPr>
-            <w:r>
-              <w:t>-</w:t>
+              </w:rPr>
+            </w:pPr>
+            <w:r>
+              <w:rPr>
+                <w:b/>
+                <w:bCs/>
+              </w:rPr>
+              <w:t>Analysis, Synthesis &amp; Evaluation</w:t>
+            </w:r>
+          </w:p>
+        </w:tc>
+        <w:tc>
+          <w:tcPr>
+            <w:tcW w:w="1926" w:type="dxa"/>
+            <w:gridSpan w:val="2"/>
+            <w:tcBorders>
+              <w:top w:val="single" w:sz="8" w:space="0" w:color="000000"/>
+              <w:left w:val="single" w:sz="8" w:space="0" w:color="000000"/>
+              <w:bottom w:val="single" w:sz="8" w:space="0" w:color="000000"/>
+              <w:right w:val="single" w:sz="8" w:space="0" w:color="000000"/>
+            </w:tcBorders>
+            <w:shd w:val="clear" w:color="auto" w:fill="B7B7B7"/>
+          </w:tcPr>
+          <w:p>
+            <w:pPr>
+              <w:jc w:val="center"/>
+              <w:rPr>
+                <w:b/>
+                <w:bCs/>
+              </w:rPr>
+            </w:pPr>
+          </w:p>
+        </w:tc>
+        <w:tc>
+          <w:tcPr>
+            <w:tcW w:w="1642" w:type="dxa"/>
+            <w:gridSpan w:val="2"/>
+            <w:tcBorders>
+              <w:top w:val="single" w:sz="8" w:space="0" w:color="000000"/>
+              <w:left w:val="single" w:sz="8" w:space="0" w:color="000000"/>
+              <w:bottom w:val="single" w:sz="8" w:space="0" w:color="000000"/>
+              <w:right w:val="single" w:sz="8" w:space="0" w:color="000000"/>
+            </w:tcBorders>
+            <w:shd w:val="clear" w:color="auto" w:fill="B7B7B7"/>
+            <w:tcMar>
+              <w:top w:w="100" w:type="dxa"/>
+              <w:left w:w="100" w:type="dxa"/>
+              <w:bottom w:w="100" w:type="dxa"/>
+              <w:right w:w="100" w:type="dxa"/>
+            </w:tcMar>
+            <w:hideMark/>
+          </w:tcPr>
+          <w:p>
+            <w:pPr>
+              <w:jc w:val="center"/>
+              <w:rPr>
+                <w:b/>
+                <w:bCs/>
+                <w:color w:val="auto"/>
+              </w:rPr>
+            </w:pPr>
+            <w:r>
+              <w:rPr>
+                <w:b/>
+                <w:bCs/>
+              </w:rPr>
+              <w:t>SUBTOTAL</w:t>
             </w:r>
           </w:p>
         </w:tc>
@@ -5090,27 +5732,52 @@
               <w:bottom w:val="single" w:sz="8" w:space="0" w:color="000000"/>
               <w:right w:val="single" w:sz="8" w:space="0" w:color="000000"/>
             </w:tcBorders>
-            <w:tcMar>
-              <w:top w:w="100" w:type="dxa"/>
-              <w:left w:w="100" w:type="dxa"/>
-              <w:bottom w:w="100" w:type="dxa"/>
-              <w:right w:w="100" w:type="dxa"/>
-            </w:tcMar>
-            <w:vAlign w:val="center"/>
-            <w:hideMark/>
-          </w:tcPr>
-          <w:p>
-            <w:pPr>
-              <w:jc w:val="center"/>
-              <w:rPr>
+            <w:shd w:val="clear" w:color="auto" w:fill="B7B7B7"/>
+            <w:tcMar>
+              <w:top w:w="100" w:type="dxa"/>
+              <w:left w:w="100" w:type="dxa"/>
+              <w:bottom w:w="100" w:type="dxa"/>
+              <w:right w:w="100" w:type="dxa"/>
+            </w:tcMar>
+            <w:hideMark/>
+          </w:tcPr>
+          <w:p>
+            <w:pPr>
+              <w:jc w:val="center"/>
+              <w:rPr>
+                <w:b/>
+                <w:bCs/>
+                <w:sz w:val="20"/>
+                <w:szCs w:val="20"/>
+              </w:rPr>
+            </w:pPr>
+            <w:r>
+              <w:rPr>
+                <w:b/>
+                <w:bCs/>
+                <w:sz w:val="20"/>
+                <w:szCs w:val="20"/>
+              </w:rPr>
+              <w:t>A _ / 30</w:t>
+            </w:r>
+          </w:p>
+          <w:p>
+            <w:pPr>
+              <w:jc w:val="center"/>
+              <w:rPr>
+                <w:b/>
+                <w:bCs/>
                 <w:color w:val="auto"/>
               </w:rPr>
             </w:pPr>
             <w:r>
-              <w:t>__/</w:t>
-            </w:r>
-            <w:r>
-              <w:t>X</w:t>
+              <w:rPr>
+                <w:b/>
+                <w:bCs/>
+                <w:sz w:val="20"/>
+                <w:szCs w:val="20"/>
+              </w:rPr>
+              <w:t>T _ / 20</w:t>
             </w:r>
           </w:p>
         </w:tc>
@@ -5129,16 +5796,30 @@
               <w:bottom w:val="single" w:sz="8" w:space="0" w:color="000000"/>
               <w:right w:val="single" w:sz="8" w:space="0" w:color="000000"/>
             </w:tcBorders>
-            <w:shd w:val="clear" w:color="auto" w:fill="B7B7B7"/>
-            <w:tcMar>
-              <w:top w:w="100" w:type="dxa"/>
-              <w:left w:w="100" w:type="dxa"/>
-              <w:bottom w:w="100" w:type="dxa"/>
-              <w:right w:w="100" w:type="dxa"/>
-            </w:tcMar>
-            <w:hideMark/>
-          </w:tcPr>
-          <w:p/>
+            <w:tcMar>
+              <w:top w:w="100" w:type="dxa"/>
+              <w:left w:w="100" w:type="dxa"/>
+              <w:bottom w:w="100" w:type="dxa"/>
+              <w:right w:w="100" w:type="dxa"/>
+            </w:tcMar>
+            <w:hideMark/>
+          </w:tcPr>
+          <w:p>
+            <w:pPr>
+              <w:rPr>
+                <w:color w:val="auto"/>
+                <w:kern w:val="0"/>
+              </w:rPr>
+            </w:pPr>
+            <w:r>
+              <w:rPr>
+                <w:rFonts w:eastAsia="Calibri"/>
+                <w:b/>
+                <w:bCs/>
+              </w:rPr>
+              <w:t>Mastery Activity</w:t>
+            </w:r>
+          </w:p>
         </w:tc>
         <w:tc>
           <w:tcPr>
@@ -5160,76 +5841,522 @@
           <w:p>
             <w:pPr>
               <w:rPr>
-                <w:b/>
-                <w:bCs/>
+                <w:rFonts w:eastAsia="Calibri"/>
+                <w:sz w:val="22"/>
+                <w:szCs w:val="22"/>
+              </w:rPr>
+            </w:pPr>
+            <w:r>
+              <w:rPr>
+                <w:rFonts w:eastAsia="Calibri"/>
+                <w:b/>
+                <w:bCs/>
+                <w:sz w:val="22"/>
+                <w:szCs w:val="22"/>
+              </w:rPr>
+              <w:t>Statement | Evidence</w:t>
+            </w:r>
+            <w:r>
+              <w:rPr>
+                <w:rFonts w:eastAsia="Calibri"/>
+                <w:sz w:val="22"/>
+                <w:szCs w:val="22"/>
+              </w:rPr>
+              <w:t xml:space="preserve">: </w:t>
+            </w:r>
+            <w:r>
+              <w:rPr>
+                <w:rFonts w:eastAsia="Calibri"/>
+                <w:sz w:val="22"/>
+                <w:szCs w:val="22"/>
+              </w:rPr>
+              <w:t xml:space="preserve">Description of what you are after. </w:t>
+            </w:r>
+          </w:p>
+          <w:p>
+            <w:pPr>
+              <w:rPr>
+                <w:rFonts w:eastAsia="Calibri"/>
+                <w:sz w:val="22"/>
+                <w:szCs w:val="22"/>
+              </w:rPr>
+            </w:pPr>
+          </w:p>
+          <w:p>
+            <w:pPr>
+              <w:rPr>
+                <w:rFonts w:eastAsia="Calibri"/>
+                <w:sz w:val="22"/>
+                <w:szCs w:val="22"/>
+              </w:rPr>
+            </w:pPr>
+            <w:r>
+              <w:rPr>
+                <w:rFonts w:eastAsia="Calibri"/>
+                <w:sz w:val="22"/>
+                <w:szCs w:val="22"/>
+              </w:rPr>
+              <w:t>Details</w:t>
+            </w:r>
+          </w:p>
+          <w:p>
+            <w:pPr>
+              <w:rPr>
+                <w:rFonts w:eastAsia="Calibri"/>
+                <w:sz w:val="22"/>
+                <w:szCs w:val="22"/>
+              </w:rPr>
+            </w:pPr>
+            <w:r>
+              <w:rPr>
+                <w:rFonts w:eastAsia="Calibri"/>
+                <w:sz w:val="22"/>
+                <w:szCs w:val="22"/>
+              </w:rPr>
+              <w:br/>
+              <w:t>Justification</w:t>
+            </w:r>
+          </w:p>
+          <w:p>
+            <w:pPr>
+              <w:rPr>
+                <w:rFonts w:eastAsia="Calibri"/>
+                <w:sz w:val="22"/>
+                <w:szCs w:val="22"/>
+              </w:rPr>
+            </w:pPr>
+          </w:p>
+          <w:p>
+            <w:pPr>
+              <w:rPr>
+                <w:rFonts w:eastAsia="Calibri"/>
+                <w:sz w:val="22"/>
+                <w:szCs w:val="22"/>
+              </w:rPr>
+            </w:pPr>
+            <w:r>
+              <w:rPr>
+                <w:rFonts w:eastAsia="Calibri"/>
+                <w:sz w:val="22"/>
+                <w:szCs w:val="22"/>
+              </w:rPr>
+              <w:t>What you are assessing</w:t>
+            </w:r>
+          </w:p>
+          <w:p>
+            <w:pPr>
+              <w:rPr>
+                <w:rFonts w:eastAsia="Calibri"/>
+                <w:sz w:val="22"/>
+                <w:szCs w:val="22"/>
+              </w:rPr>
+            </w:pPr>
+          </w:p>
+          <w:p>
+            <w:pPr>
+              <w:rPr>
+                <w:rFonts w:eastAsia="Calibri"/>
+                <w:sz w:val="22"/>
+                <w:szCs w:val="22"/>
+              </w:rPr>
+            </w:pPr>
+            <w:r>
+              <w:rPr>
+                <w:rFonts w:eastAsia="Calibri"/>
+                <w:sz w:val="22"/>
+                <w:szCs w:val="22"/>
+              </w:rPr>
+              <w:t>Each of your questions will be marked against the following aspects of your ability to:</w:t>
+            </w:r>
+          </w:p>
+          <w:p>
+            <w:pPr>
+              <w:pStyle w:val="ListParagraph"/>
+              <w:numPr>
+                <w:ilvl w:val="0"/>
+                <w:numId w:val="4"/>
+              </w:numPr>
+              <w:rPr>
+                <w:rFonts w:eastAsia="Calibri"/>
+              </w:rPr>
+            </w:pPr>
+            <w:r>
+              <w:rPr>
+                <w:rFonts w:eastAsia="Calibri"/>
+              </w:rPr>
+              <w:t>express your understanding of technology concepts and principles</w:t>
+            </w:r>
+          </w:p>
+          <w:p>
+            <w:pPr>
+              <w:pStyle w:val="ListParagraph"/>
+              <w:numPr>
+                <w:ilvl w:val="0"/>
+                <w:numId w:val="4"/>
+              </w:numPr>
+              <w:rPr>
+                <w:rFonts w:eastAsia="Calibri"/>
+              </w:rPr>
+            </w:pPr>
+            <w:r>
+              <w:rPr>
+                <w:rFonts w:eastAsia="Calibri"/>
+              </w:rPr>
+              <w:lastRenderedPageBreak/>
+              <w:t>your ability to communicate ideas appropriately in the selected medium</w:t>
+            </w:r>
+          </w:p>
+          <w:p>
+            <w:pPr>
+              <w:rPr>
+                <w:rFonts w:eastAsia="Calibri"/>
+                <w:sz w:val="22"/>
+                <w:szCs w:val="22"/>
+              </w:rPr>
+            </w:pPr>
+          </w:p>
+          <w:p>
+            <w:pPr>
+              <w:rPr>
+                <w:rFonts w:eastAsia="Calibri"/>
+                <w:sz w:val="22"/>
+                <w:szCs w:val="22"/>
+              </w:rPr>
+            </w:pPr>
+            <w:r>
+              <w:rPr>
+                <w:rFonts w:eastAsia="Calibri"/>
+                <w:sz w:val="22"/>
+                <w:szCs w:val="22"/>
+              </w:rPr>
+              <w:t>Evidence for higher</w:t>
+            </w:r>
+            <w:r>
+              <w:rPr>
+                <w:rFonts w:eastAsia="Calibri"/>
+                <w:sz w:val="22"/>
+                <w:szCs w:val="22"/>
+              </w:rPr>
+              <w:t>-</w:t>
+            </w:r>
+            <w:r>
+              <w:rPr>
+                <w:rFonts w:eastAsia="Calibri"/>
+                <w:sz w:val="22"/>
+                <w:szCs w:val="22"/>
+              </w:rPr>
+              <w:t>order learning may include:</w:t>
+            </w:r>
+          </w:p>
+          <w:p>
+            <w:pPr>
+              <w:rPr>
+                <w:rFonts w:eastAsia="Calibri"/>
+                <w:sz w:val="22"/>
+                <w:szCs w:val="22"/>
+              </w:rPr>
+            </w:pPr>
+          </w:p>
+          <w:p>
+            <w:pPr>
+              <w:pStyle w:val="ListParagraph"/>
+              <w:numPr>
+                <w:ilvl w:val="0"/>
+                <w:numId w:val="4"/>
+              </w:numPr>
+              <w:rPr>
+                <w:rFonts w:eastAsia="Calibri"/>
+              </w:rPr>
+            </w:pPr>
+            <w:r>
+              <w:rPr>
+                <w:rFonts w:eastAsia="Calibri"/>
+                <w:b/>
+                <w:bCs/>
+              </w:rPr>
+              <w:t>Analysis</w:t>
+            </w:r>
+            <w:r>
+              <w:rPr>
+                <w:rFonts w:eastAsia="Calibri"/>
+              </w:rPr>
+              <w:t>: Your evidence shows a reasoned understanding of what you did and why. For example, you may have explained how you did X, Y, and Z, but you continue to explain why you did them the way you did.</w:t>
+            </w:r>
+          </w:p>
+          <w:p>
+            <w:pPr>
+              <w:pStyle w:val="ListParagraph"/>
+              <w:numPr>
+                <w:ilvl w:val="0"/>
+                <w:numId w:val="4"/>
+              </w:numPr>
+              <w:rPr>
+                <w:rFonts w:eastAsia="Calibri"/>
+              </w:rPr>
+            </w:pPr>
+            <w:r>
+              <w:rPr>
+                <w:rFonts w:eastAsia="Calibri"/>
+                <w:b/>
+                <w:bCs/>
+              </w:rPr>
+              <w:t>Evaluative</w:t>
+            </w:r>
+            <w:r>
+              <w:rPr>
+                <w:rFonts w:eastAsia="Calibri"/>
+              </w:rPr>
+              <w:t xml:space="preserve">: your evidence makes a judgement of something or between multiple things. This judgement may be the value of one thing over another or highlighting the </w:t>
+            </w:r>
+            <w:r>
+              <w:rPr>
+                <w:rFonts w:eastAsia="Calibri"/>
+              </w:rPr>
+              <w:t>significant</w:t>
+            </w:r>
+            <w:r>
+              <w:rPr>
+                <w:rFonts w:eastAsia="Calibri"/>
+              </w:rPr>
+              <w:t xml:space="preserve"> differences between two things.</w:t>
+            </w:r>
+          </w:p>
+          <w:p>
+            <w:pPr>
+              <w:pStyle w:val="ListParagraph"/>
+              <w:numPr>
+                <w:ilvl w:val="0"/>
+                <w:numId w:val="4"/>
+              </w:numPr>
+              <w:rPr>
                 <w:color w:val="auto"/>
-              </w:rPr>
-            </w:pPr>
-            <w:r>
-              <w:rPr>
-                <w:b/>
-                <w:bCs/>
-              </w:rPr>
-              <w:t>Analysis, Synthesis &amp; Evaluation</w:t>
-            </w:r>
-          </w:p>
-        </w:tc>
-        <w:tc>
-          <w:tcPr>
-            <w:tcW w:w="1926" w:type="dxa"/>
-            <w:gridSpan w:val="2"/>
-            <w:tcBorders>
-              <w:top w:val="single" w:sz="8" w:space="0" w:color="000000"/>
-              <w:left w:val="single" w:sz="8" w:space="0" w:color="000000"/>
-              <w:bottom w:val="single" w:sz="8" w:space="0" w:color="000000"/>
-              <w:right w:val="single" w:sz="8" w:space="0" w:color="000000"/>
-            </w:tcBorders>
-            <w:shd w:val="clear" w:color="auto" w:fill="B7B7B7"/>
-          </w:tcPr>
-          <w:p>
-            <w:pPr>
-              <w:jc w:val="center"/>
-              <w:rPr>
-                <w:b/>
-                <w:bCs/>
-              </w:rPr>
-            </w:pPr>
-          </w:p>
-        </w:tc>
-        <w:tc>
-          <w:tcPr>
-            <w:tcW w:w="1642" w:type="dxa"/>
-            <w:gridSpan w:val="2"/>
-            <w:tcBorders>
-              <w:top w:val="single" w:sz="8" w:space="0" w:color="000000"/>
-              <w:left w:val="single" w:sz="8" w:space="0" w:color="000000"/>
-              <w:bottom w:val="single" w:sz="8" w:space="0" w:color="000000"/>
-              <w:right w:val="single" w:sz="8" w:space="0" w:color="000000"/>
-            </w:tcBorders>
-            <w:shd w:val="clear" w:color="auto" w:fill="B7B7B7"/>
-            <w:tcMar>
-              <w:top w:w="100" w:type="dxa"/>
-              <w:left w:w="100" w:type="dxa"/>
-              <w:bottom w:w="100" w:type="dxa"/>
-              <w:right w:w="100" w:type="dxa"/>
-            </w:tcMar>
-            <w:hideMark/>
-          </w:tcPr>
-          <w:p>
-            <w:pPr>
-              <w:jc w:val="center"/>
-              <w:rPr>
-                <w:b/>
-                <w:bCs/>
+                <w:kern w:val="0"/>
+              </w:rPr>
+            </w:pPr>
+            <w:r>
+              <w:rPr>
+                <w:rFonts w:eastAsia="Calibri"/>
+                <w:b/>
+                <w:bCs/>
+              </w:rPr>
+              <w:t>Transferal</w:t>
+            </w:r>
+            <w:r>
+              <w:rPr>
+                <w:rFonts w:eastAsia="Calibri"/>
+              </w:rPr>
+              <w:t>: your evidence highlights when you apply information, strategies, or skills that you have learnt to a new situation or context.</w:t>
+            </w:r>
+          </w:p>
+          <w:p>
+            <w:pPr>
+              <w:rPr>
                 <w:color w:val="auto"/>
-              </w:rPr>
-            </w:pPr>
-            <w:r>
-              <w:rPr>
-                <w:b/>
-                <w:bCs/>
-              </w:rPr>
-              <w:t>SUBTOTAL</w:t>
+                <w:kern w:val="0"/>
+                <w:sz w:val="22"/>
+                <w:szCs w:val="22"/>
+              </w:rPr>
+            </w:pPr>
+          </w:p>
+          <w:p>
+            <w:pPr>
+              <w:rPr>
+                <w:color w:val="auto"/>
+                <w:kern w:val="0"/>
+                <w:sz w:val="22"/>
+                <w:szCs w:val="22"/>
+              </w:rPr>
+            </w:pPr>
+            <w:r>
+              <w:rPr>
+                <w:color w:val="auto"/>
+                <w:kern w:val="0"/>
+                <w:sz w:val="22"/>
+                <w:szCs w:val="22"/>
+              </w:rPr>
+              <w:t>Note: the assessor may use their discretion to source other evidence from this assessment to judge the activity if required.</w:t>
+            </w:r>
+          </w:p>
+        </w:tc>
+        <w:tc>
+          <w:tcPr>
+            <w:tcW w:w="794" w:type="dxa"/>
+            <w:tcBorders>
+              <w:top w:val="single" w:sz="8" w:space="0" w:color="000000"/>
+              <w:left w:val="single" w:sz="8" w:space="0" w:color="000000"/>
+              <w:bottom w:val="single" w:sz="8" w:space="0" w:color="000000"/>
+              <w:right w:val="single" w:sz="8" w:space="0" w:color="000000"/>
+            </w:tcBorders>
+            <w:tcMar>
+              <w:top w:w="100" w:type="dxa"/>
+              <w:left w:w="100" w:type="dxa"/>
+              <w:bottom w:w="100" w:type="dxa"/>
+              <w:right w:w="100" w:type="dxa"/>
+            </w:tcMar>
+            <w:vAlign w:val="center"/>
+            <w:hideMark/>
+          </w:tcPr>
+          <w:p>
+            <w:pPr>
+              <w:jc w:val="center"/>
+              <w:rPr>
+                <w:rFonts w:eastAsia="Calibri"/>
+                <w:sz w:val="22"/>
+                <w:szCs w:val="22"/>
+              </w:rPr>
+            </w:pPr>
+            <w:r>
+              <w:rPr>
+                <w:rFonts w:eastAsia="Calibri"/>
+                <w:sz w:val="22"/>
+                <w:szCs w:val="22"/>
+              </w:rPr>
+              <w:lastRenderedPageBreak/>
+              <w:t>4</w:t>
+            </w:r>
+          </w:p>
+          <w:p>
+            <w:pPr>
+              <w:jc w:val="center"/>
+              <w:rPr>
+                <w:sz w:val="22"/>
+                <w:szCs w:val="22"/>
+              </w:rPr>
+            </w:pPr>
+            <w:r>
+              <w:rPr>
+                <w:sz w:val="22"/>
+                <w:szCs w:val="22"/>
+              </w:rPr>
+              <w:t>4</w:t>
+            </w:r>
+          </w:p>
+        </w:tc>
+        <w:tc>
+          <w:tcPr>
+            <w:tcW w:w="1132" w:type="dxa"/>
+            <w:tcBorders>
+              <w:top w:val="single" w:sz="8" w:space="0" w:color="000000"/>
+              <w:left w:val="single" w:sz="8" w:space="0" w:color="000000"/>
+              <w:bottom w:val="single" w:sz="8" w:space="0" w:color="000000"/>
+              <w:right w:val="single" w:sz="8" w:space="0" w:color="000000"/>
+            </w:tcBorders>
+            <w:tcMar>
+              <w:top w:w="100" w:type="dxa"/>
+              <w:left w:w="100" w:type="dxa"/>
+              <w:bottom w:w="100" w:type="dxa"/>
+              <w:right w:w="100" w:type="dxa"/>
+            </w:tcMar>
+            <w:vAlign w:val="center"/>
+          </w:tcPr>
+          <w:p>
+            <w:pPr>
+              <w:jc w:val="center"/>
+              <w:rPr>
+                <w:sz w:val="22"/>
+                <w:szCs w:val="22"/>
+              </w:rPr>
+            </w:pPr>
+            <w:r>
+              <w:rPr>
+                <w:sz w:val="22"/>
+                <w:szCs w:val="22"/>
+              </w:rPr>
+              <w:t>__/4</w:t>
+            </w:r>
+            <w:r>
+              <w:rPr>
+                <w:sz w:val="22"/>
+                <w:szCs w:val="22"/>
+              </w:rPr>
+              <w:br/>
+              <w:t>__/4</w:t>
+            </w:r>
+          </w:p>
+        </w:tc>
+        <w:tc>
+          <w:tcPr>
+            <w:tcW w:w="808" w:type="dxa"/>
+            <w:tcBorders>
+              <w:top w:val="single" w:sz="8" w:space="0" w:color="000000"/>
+              <w:left w:val="single" w:sz="8" w:space="0" w:color="000000"/>
+              <w:bottom w:val="single" w:sz="8" w:space="0" w:color="000000"/>
+              <w:right w:val="single" w:sz="8" w:space="0" w:color="000000"/>
+            </w:tcBorders>
+            <w:vAlign w:val="center"/>
+          </w:tcPr>
+          <w:p>
+            <w:pPr>
+              <w:jc w:val="center"/>
+              <w:rPr>
+                <w:sz w:val="22"/>
+                <w:szCs w:val="22"/>
+              </w:rPr>
+            </w:pPr>
+            <w:r>
+              <w:rPr>
+                <w:sz w:val="22"/>
+                <w:szCs w:val="22"/>
+              </w:rPr>
+              <w:t>__/4</w:t>
+            </w:r>
+            <w:r>
+              <w:rPr>
+                <w:sz w:val="22"/>
+                <w:szCs w:val="22"/>
+              </w:rPr>
+              <w:br/>
+              <w:t>__/4</w:t>
+            </w:r>
+          </w:p>
+        </w:tc>
+        <w:tc>
+          <w:tcPr>
+            <w:tcW w:w="834" w:type="dxa"/>
+            <w:tcBorders>
+              <w:top w:val="single" w:sz="8" w:space="0" w:color="000000"/>
+              <w:left w:val="single" w:sz="8" w:space="0" w:color="000000"/>
+              <w:bottom w:val="single" w:sz="8" w:space="0" w:color="000000"/>
+              <w:right w:val="single" w:sz="8" w:space="0" w:color="000000"/>
+            </w:tcBorders>
+            <w:tcMar>
+              <w:top w:w="100" w:type="dxa"/>
+              <w:left w:w="100" w:type="dxa"/>
+              <w:bottom w:w="100" w:type="dxa"/>
+              <w:right w:w="100" w:type="dxa"/>
+            </w:tcMar>
+            <w:vAlign w:val="center"/>
+          </w:tcPr>
+          <w:p>
+            <w:pPr>
+              <w:jc w:val="center"/>
+              <w:rPr>
+                <w:sz w:val="22"/>
+                <w:szCs w:val="22"/>
+              </w:rPr>
+            </w:pPr>
+            <w:r>
+              <w:rPr>
+                <w:sz w:val="22"/>
+                <w:szCs w:val="22"/>
+              </w:rPr>
+              <w:t>A x1</w:t>
+            </w:r>
+          </w:p>
+          <w:p>
+            <w:pPr>
+              <w:jc w:val="center"/>
+              <w:rPr>
+                <w:sz w:val="22"/>
+                <w:szCs w:val="22"/>
+              </w:rPr>
+            </w:pPr>
+            <w:r>
+              <w:rPr>
+                <w:sz w:val="22"/>
+                <w:szCs w:val="22"/>
+              </w:rPr>
+              <w:t>T x 2</w:t>
             </w:r>
           </w:p>
         </w:tc>
@@ -5242,52 +6369,72 @@
               <w:bottom w:val="single" w:sz="8" w:space="0" w:color="000000"/>
               <w:right w:val="single" w:sz="8" w:space="0" w:color="000000"/>
             </w:tcBorders>
-            <w:shd w:val="clear" w:color="auto" w:fill="B7B7B7"/>
-            <w:tcMar>
-              <w:top w:w="100" w:type="dxa"/>
-              <w:left w:w="100" w:type="dxa"/>
-              <w:bottom w:w="100" w:type="dxa"/>
-              <w:right w:w="100" w:type="dxa"/>
-            </w:tcMar>
-            <w:hideMark/>
-          </w:tcPr>
-          <w:p>
-            <w:pPr>
-              <w:jc w:val="center"/>
-              <w:rPr>
-                <w:b/>
-                <w:bCs/>
-                <w:sz w:val="20"/>
-                <w:szCs w:val="20"/>
-              </w:rPr>
-            </w:pPr>
-            <w:r>
-              <w:rPr>
-                <w:b/>
-                <w:bCs/>
-                <w:sz w:val="20"/>
-                <w:szCs w:val="20"/>
-              </w:rPr>
-              <w:t>A _ / 30</w:t>
-            </w:r>
-          </w:p>
-          <w:p>
-            <w:pPr>
-              <w:jc w:val="center"/>
-              <w:rPr>
-                <w:b/>
-                <w:bCs/>
-                <w:color w:val="auto"/>
-              </w:rPr>
-            </w:pPr>
-            <w:r>
-              <w:rPr>
-                <w:b/>
-                <w:bCs/>
-                <w:sz w:val="20"/>
-                <w:szCs w:val="20"/>
-              </w:rPr>
-              <w:t>T _ / 20</w:t>
+            <w:tcMar>
+              <w:top w:w="100" w:type="dxa"/>
+              <w:left w:w="100" w:type="dxa"/>
+              <w:bottom w:w="100" w:type="dxa"/>
+              <w:right w:w="100" w:type="dxa"/>
+            </w:tcMar>
+            <w:vAlign w:val="center"/>
+          </w:tcPr>
+          <w:p>
+            <w:pPr>
+              <w:jc w:val="center"/>
+              <w:rPr>
+                <w:sz w:val="22"/>
+                <w:szCs w:val="22"/>
+              </w:rPr>
+            </w:pPr>
+            <w:r>
+              <w:rPr>
+                <w:sz w:val="22"/>
+                <w:szCs w:val="22"/>
+              </w:rPr>
+              <w:t>A __/</w:t>
+            </w:r>
+            <w:r>
+              <w:rPr>
+                <w:sz w:val="22"/>
+                <w:szCs w:val="22"/>
+              </w:rPr>
+              <w:t xml:space="preserve"> 8</w:t>
+            </w:r>
+          </w:p>
+          <w:p>
+            <w:pPr>
+              <w:jc w:val="center"/>
+              <w:rPr>
+                <w:sz w:val="22"/>
+                <w:szCs w:val="22"/>
+              </w:rPr>
+            </w:pPr>
+            <w:r>
+              <w:rPr>
+                <w:sz w:val="22"/>
+                <w:szCs w:val="22"/>
+              </w:rPr>
+              <w:t>T _</w:t>
+            </w:r>
+            <w:r>
+              <w:rPr>
+                <w:sz w:val="22"/>
+                <w:szCs w:val="22"/>
+              </w:rPr>
+              <w:t>_</w:t>
+            </w:r>
+            <w:r>
+              <w:rPr>
+                <w:sz w:val="22"/>
+                <w:szCs w:val="22"/>
+              </w:rPr>
+              <w:t>/</w:t>
+            </w:r>
+            <w:r>
+              <w:rPr>
+                <w:sz w:val="22"/>
+                <w:szCs w:val="22"/>
+              </w:rPr>
+              <w:t>16</w:t>
             </w:r>
           </w:p>
         </w:tc>
@@ -5306,643 +6453,160 @@
               <w:bottom w:val="single" w:sz="8" w:space="0" w:color="000000"/>
               <w:right w:val="single" w:sz="8" w:space="0" w:color="000000"/>
             </w:tcBorders>
-            <w:tcMar>
-              <w:top w:w="100" w:type="dxa"/>
-              <w:left w:w="100" w:type="dxa"/>
-              <w:bottom w:w="100" w:type="dxa"/>
-              <w:right w:w="100" w:type="dxa"/>
-            </w:tcMar>
-            <w:hideMark/>
-          </w:tcPr>
-          <w:p>
-            <w:pPr>
-              <w:rPr>
+            <w:shd w:val="clear" w:color="auto" w:fill="B7B7B7"/>
+            <w:tcMar>
+              <w:top w:w="100" w:type="dxa"/>
+              <w:left w:w="100" w:type="dxa"/>
+              <w:bottom w:w="100" w:type="dxa"/>
+              <w:right w:w="100" w:type="dxa"/>
+            </w:tcMar>
+            <w:hideMark/>
+          </w:tcPr>
+          <w:p/>
+        </w:tc>
+        <w:tc>
+          <w:tcPr>
+            <w:tcW w:w="4284" w:type="dxa"/>
+            <w:tcBorders>
+              <w:top w:val="single" w:sz="8" w:space="0" w:color="000000"/>
+              <w:left w:val="single" w:sz="8" w:space="0" w:color="000000"/>
+              <w:bottom w:val="single" w:sz="8" w:space="0" w:color="000000"/>
+              <w:right w:val="single" w:sz="8" w:space="0" w:color="000000"/>
+            </w:tcBorders>
+            <w:tcMar>
+              <w:top w:w="100" w:type="dxa"/>
+              <w:left w:w="100" w:type="dxa"/>
+              <w:bottom w:w="100" w:type="dxa"/>
+              <w:right w:w="100" w:type="dxa"/>
+            </w:tcMar>
+            <w:hideMark/>
+          </w:tcPr>
+          <w:p>
+            <w:pPr>
+              <w:rPr>
+                <w:b/>
+                <w:bCs/>
                 <w:color w:val="auto"/>
-                <w:kern w:val="0"/>
-              </w:rPr>
-            </w:pPr>
-            <w:r>
-              <w:rPr>
-                <w:rFonts w:eastAsia="Calibri"/>
-                <w:b/>
-                <w:bCs/>
-              </w:rPr>
-              <w:t>Mastery Activity</w:t>
-            </w:r>
-          </w:p>
-        </w:tc>
-        <w:tc>
-          <w:tcPr>
-            <w:tcW w:w="4284" w:type="dxa"/>
-            <w:tcBorders>
-              <w:top w:val="single" w:sz="8" w:space="0" w:color="000000"/>
-              <w:left w:val="single" w:sz="8" w:space="0" w:color="000000"/>
-              <w:bottom w:val="single" w:sz="8" w:space="0" w:color="000000"/>
-              <w:right w:val="single" w:sz="8" w:space="0" w:color="000000"/>
-            </w:tcBorders>
-            <w:tcMar>
-              <w:top w:w="100" w:type="dxa"/>
-              <w:left w:w="100" w:type="dxa"/>
-              <w:bottom w:w="100" w:type="dxa"/>
-              <w:right w:w="100" w:type="dxa"/>
-            </w:tcMar>
-            <w:hideMark/>
-          </w:tcPr>
-          <w:p>
-            <w:pPr>
-              <w:rPr>
-                <w:rFonts w:eastAsia="Calibri"/>
-                <w:sz w:val="22"/>
-                <w:szCs w:val="22"/>
-              </w:rPr>
-            </w:pPr>
-            <w:r>
-              <w:rPr>
-                <w:rFonts w:eastAsia="Calibri"/>
-                <w:b/>
-                <w:bCs/>
-                <w:sz w:val="22"/>
-                <w:szCs w:val="22"/>
-              </w:rPr>
-              <w:t>Statement | Evidence</w:t>
-            </w:r>
-            <w:r>
-              <w:rPr>
-                <w:rFonts w:eastAsia="Calibri"/>
-                <w:sz w:val="22"/>
-                <w:szCs w:val="22"/>
-              </w:rPr>
-              <w:t xml:space="preserve">: </w:t>
-            </w:r>
-            <w:r>
-              <w:rPr>
-                <w:rFonts w:eastAsia="Calibri"/>
-                <w:sz w:val="22"/>
-                <w:szCs w:val="22"/>
-              </w:rPr>
-              <w:t xml:space="preserve">Description of what you are after. </w:t>
-            </w:r>
-          </w:p>
-          <w:p>
-            <w:pPr>
-              <w:rPr>
-                <w:rFonts w:eastAsia="Calibri"/>
-                <w:sz w:val="22"/>
-                <w:szCs w:val="22"/>
-              </w:rPr>
-            </w:pPr>
-          </w:p>
-          <w:p>
-            <w:pPr>
-              <w:rPr>
-                <w:rFonts w:eastAsia="Calibri"/>
-                <w:sz w:val="22"/>
-                <w:szCs w:val="22"/>
-              </w:rPr>
-            </w:pPr>
-            <w:r>
-              <w:rPr>
-                <w:rFonts w:eastAsia="Calibri"/>
-                <w:sz w:val="22"/>
-                <w:szCs w:val="22"/>
-              </w:rPr>
-              <w:t>Details</w:t>
-            </w:r>
-          </w:p>
-          <w:p>
-            <w:pPr>
-              <w:rPr>
-                <w:rFonts w:eastAsia="Calibri"/>
-                <w:sz w:val="22"/>
-                <w:szCs w:val="22"/>
-              </w:rPr>
-            </w:pPr>
-            <w:r>
-              <w:rPr>
-                <w:rFonts w:eastAsia="Calibri"/>
-                <w:sz w:val="22"/>
-                <w:szCs w:val="22"/>
-              </w:rPr>
-              <w:br/>
-              <w:t>Justification</w:t>
-            </w:r>
-          </w:p>
-          <w:p>
-            <w:pPr>
-              <w:rPr>
-                <w:rFonts w:eastAsia="Calibri"/>
-                <w:sz w:val="22"/>
-                <w:szCs w:val="22"/>
-              </w:rPr>
-            </w:pPr>
-          </w:p>
-          <w:p>
-            <w:pPr>
-              <w:rPr>
-                <w:rFonts w:eastAsia="Calibri"/>
-                <w:sz w:val="22"/>
-                <w:szCs w:val="22"/>
-              </w:rPr>
-            </w:pPr>
-            <w:r>
-              <w:rPr>
-                <w:rFonts w:eastAsia="Calibri"/>
-                <w:sz w:val="22"/>
-                <w:szCs w:val="22"/>
-              </w:rPr>
-              <w:t>What you are assessing</w:t>
-            </w:r>
-          </w:p>
-          <w:p>
-            <w:pPr>
-              <w:rPr>
-                <w:rFonts w:eastAsia="Calibri"/>
-                <w:sz w:val="22"/>
-                <w:szCs w:val="22"/>
-              </w:rPr>
-            </w:pPr>
-          </w:p>
-          <w:p>
-            <w:pPr>
-              <w:rPr>
-                <w:rFonts w:eastAsia="Calibri"/>
-                <w:sz w:val="22"/>
-                <w:szCs w:val="22"/>
-              </w:rPr>
-            </w:pPr>
-            <w:r>
-              <w:rPr>
-                <w:rFonts w:eastAsia="Calibri"/>
-                <w:sz w:val="22"/>
-                <w:szCs w:val="22"/>
-              </w:rPr>
-              <w:t>Each of your questions will be marked against the following aspects of your ability to:</w:t>
-            </w:r>
-          </w:p>
-          <w:p>
-            <w:pPr>
-              <w:pStyle w:val="ListParagraph"/>
-              <w:numPr>
-                <w:ilvl w:val="0"/>
-                <w:numId w:val="4"/>
-              </w:numPr>
-              <w:rPr>
-                <w:rFonts w:eastAsia="Calibri"/>
-              </w:rPr>
-            </w:pPr>
-            <w:r>
-              <w:rPr>
-                <w:rFonts w:eastAsia="Calibri"/>
-              </w:rPr>
-              <w:t>express your understanding of technology concepts and principles</w:t>
-            </w:r>
-          </w:p>
-          <w:p>
-            <w:pPr>
-              <w:pStyle w:val="ListParagraph"/>
-              <w:numPr>
-                <w:ilvl w:val="0"/>
-                <w:numId w:val="4"/>
-              </w:numPr>
-              <w:rPr>
-                <w:rFonts w:eastAsia="Calibri"/>
-              </w:rPr>
-            </w:pPr>
-            <w:r>
-              <w:rPr>
-                <w:rFonts w:eastAsia="Calibri"/>
-              </w:rPr>
-              <w:t>your ability to communicate ideas appropriately in the selected medium</w:t>
-            </w:r>
-          </w:p>
-          <w:p>
-            <w:pPr>
-              <w:rPr>
-                <w:rFonts w:eastAsia="Calibri"/>
-                <w:sz w:val="22"/>
-                <w:szCs w:val="22"/>
-              </w:rPr>
-            </w:pPr>
-          </w:p>
-          <w:p>
-            <w:pPr>
-              <w:rPr>
-                <w:rFonts w:eastAsia="Calibri"/>
-                <w:sz w:val="22"/>
-                <w:szCs w:val="22"/>
-              </w:rPr>
-            </w:pPr>
-            <w:r>
-              <w:rPr>
-                <w:rFonts w:eastAsia="Calibri"/>
-                <w:sz w:val="22"/>
-                <w:szCs w:val="22"/>
-              </w:rPr>
-              <w:t>Evidence for higher</w:t>
-            </w:r>
-            <w:r>
-              <w:rPr>
-                <w:rFonts w:eastAsia="Calibri"/>
-                <w:sz w:val="22"/>
-                <w:szCs w:val="22"/>
-              </w:rPr>
-              <w:t>-</w:t>
-            </w:r>
-            <w:r>
-              <w:rPr>
-                <w:rFonts w:eastAsia="Calibri"/>
-                <w:sz w:val="22"/>
-                <w:szCs w:val="22"/>
-              </w:rPr>
-              <w:t>order learning may include:</w:t>
-            </w:r>
-          </w:p>
-          <w:p>
-            <w:pPr>
-              <w:rPr>
-                <w:rFonts w:eastAsia="Calibri"/>
-                <w:sz w:val="22"/>
-                <w:szCs w:val="22"/>
-              </w:rPr>
-            </w:pPr>
-          </w:p>
-          <w:p>
-            <w:pPr>
-              <w:pStyle w:val="ListParagraph"/>
-              <w:numPr>
-                <w:ilvl w:val="0"/>
-                <w:numId w:val="4"/>
-              </w:numPr>
-              <w:rPr>
-                <w:rFonts w:eastAsia="Calibri"/>
-              </w:rPr>
-            </w:pPr>
-            <w:r>
-              <w:rPr>
-                <w:rFonts w:eastAsia="Calibri"/>
-                <w:b/>
-                <w:bCs/>
-              </w:rPr>
-              <w:t>Analysis</w:t>
-            </w:r>
-            <w:r>
-              <w:rPr>
-                <w:rFonts w:eastAsia="Calibri"/>
-              </w:rPr>
-              <w:t>: Your evidence shows a reasoned understanding of what you did and why. For example, you may have explained how you did X, Y, and Z, but you continue to explain why you did them the way you did.</w:t>
-            </w:r>
-          </w:p>
-          <w:p>
-            <w:pPr>
-              <w:pStyle w:val="ListParagraph"/>
-              <w:numPr>
-                <w:ilvl w:val="0"/>
-                <w:numId w:val="4"/>
-              </w:numPr>
-              <w:rPr>
-                <w:rFonts w:eastAsia="Calibri"/>
-              </w:rPr>
-            </w:pPr>
-            <w:r>
-              <w:rPr>
-                <w:rFonts w:eastAsia="Calibri"/>
-                <w:b/>
-                <w:bCs/>
-              </w:rPr>
-              <w:t>Evaluative</w:t>
-            </w:r>
-            <w:r>
-              <w:rPr>
-                <w:rFonts w:eastAsia="Calibri"/>
-              </w:rPr>
-              <w:t xml:space="preserve">: your evidence makes a judgement of something or between multiple things. This judgement may be the value of one thing over another or highlighting the </w:t>
-            </w:r>
-            <w:r>
-              <w:rPr>
-                <w:rFonts w:eastAsia="Calibri"/>
-              </w:rPr>
-              <w:t>significant</w:t>
-            </w:r>
-            <w:r>
-              <w:rPr>
-                <w:rFonts w:eastAsia="Calibri"/>
-              </w:rPr>
-              <w:t xml:space="preserve"> differences between two things.</w:t>
-            </w:r>
-          </w:p>
-          <w:p>
-            <w:pPr>
-              <w:pStyle w:val="ListParagraph"/>
-              <w:numPr>
-                <w:ilvl w:val="0"/>
-                <w:numId w:val="4"/>
-              </w:numPr>
-              <w:rPr>
+              </w:rPr>
+            </w:pPr>
+            <w:r>
+              <w:rPr>
+                <w:b/>
+                <w:bCs/>
+              </w:rPr>
+              <w:t>Submission Guidelines</w:t>
+            </w:r>
+          </w:p>
+        </w:tc>
+        <w:tc>
+          <w:tcPr>
+            <w:tcW w:w="1926" w:type="dxa"/>
+            <w:gridSpan w:val="2"/>
+            <w:tcBorders>
+              <w:top w:val="single" w:sz="8" w:space="0" w:color="000000"/>
+              <w:left w:val="single" w:sz="8" w:space="0" w:color="000000"/>
+              <w:bottom w:val="single" w:sz="8" w:space="0" w:color="000000"/>
+              <w:right w:val="single" w:sz="8" w:space="0" w:color="000000"/>
+            </w:tcBorders>
+            <w:shd w:val="clear" w:color="auto" w:fill="B7B7B7"/>
+          </w:tcPr>
+          <w:p>
+            <w:pPr>
+              <w:jc w:val="center"/>
+              <w:rPr>
+                <w:b/>
+                <w:bCs/>
+              </w:rPr>
+            </w:pPr>
+          </w:p>
+        </w:tc>
+        <w:tc>
+          <w:tcPr>
+            <w:tcW w:w="1642" w:type="dxa"/>
+            <w:gridSpan w:val="2"/>
+            <w:tcBorders>
+              <w:top w:val="single" w:sz="8" w:space="0" w:color="000000"/>
+              <w:left w:val="single" w:sz="8" w:space="0" w:color="000000"/>
+              <w:bottom w:val="single" w:sz="8" w:space="0" w:color="000000"/>
+              <w:right w:val="single" w:sz="8" w:space="0" w:color="000000"/>
+            </w:tcBorders>
+            <w:shd w:val="clear" w:color="auto" w:fill="B7B7B7"/>
+            <w:tcMar>
+              <w:top w:w="100" w:type="dxa"/>
+              <w:left w:w="100" w:type="dxa"/>
+              <w:bottom w:w="100" w:type="dxa"/>
+              <w:right w:w="100" w:type="dxa"/>
+            </w:tcMar>
+            <w:hideMark/>
+          </w:tcPr>
+          <w:p>
+            <w:pPr>
+              <w:jc w:val="center"/>
+              <w:rPr>
+                <w:b/>
+                <w:bCs/>
                 <w:color w:val="auto"/>
-                <w:kern w:val="0"/>
-              </w:rPr>
-            </w:pPr>
-            <w:r>
-              <w:rPr>
-                <w:rFonts w:eastAsia="Calibri"/>
-                <w:b/>
-                <w:bCs/>
-              </w:rPr>
-              <w:t>Transferal</w:t>
-            </w:r>
-            <w:r>
-              <w:rPr>
-                <w:rFonts w:eastAsia="Calibri"/>
-              </w:rPr>
-              <w:t>: your evidence highlights when you apply information, strategies, or skills that you have learnt to a new situation or context.</w:t>
-            </w:r>
-          </w:p>
-          <w:p>
-            <w:pPr>
-              <w:rPr>
+              </w:rPr>
+            </w:pPr>
+            <w:r>
+              <w:rPr>
+                <w:b/>
+                <w:bCs/>
+              </w:rPr>
+              <w:t>SUBTOTAL</w:t>
+            </w:r>
+          </w:p>
+        </w:tc>
+        <w:tc>
+          <w:tcPr>
+            <w:tcW w:w="1264" w:type="dxa"/>
+            <w:tcBorders>
+              <w:top w:val="single" w:sz="8" w:space="0" w:color="000000"/>
+              <w:left w:val="single" w:sz="8" w:space="0" w:color="000000"/>
+              <w:bottom w:val="single" w:sz="8" w:space="0" w:color="000000"/>
+              <w:right w:val="single" w:sz="8" w:space="0" w:color="000000"/>
+            </w:tcBorders>
+            <w:shd w:val="clear" w:color="auto" w:fill="B7B7B7"/>
+            <w:tcMar>
+              <w:top w:w="100" w:type="dxa"/>
+              <w:left w:w="100" w:type="dxa"/>
+              <w:bottom w:w="100" w:type="dxa"/>
+              <w:right w:w="100" w:type="dxa"/>
+            </w:tcMar>
+            <w:hideMark/>
+          </w:tcPr>
+          <w:p>
+            <w:pPr>
+              <w:jc w:val="center"/>
+              <w:rPr>
+                <w:b/>
+                <w:bCs/>
                 <w:color w:val="auto"/>
-                <w:kern w:val="0"/>
-                <w:sz w:val="22"/>
-                <w:szCs w:val="22"/>
-              </w:rPr>
-            </w:pPr>
-          </w:p>
-          <w:p>
-            <w:pPr>
-              <w:rPr>
+              </w:rPr>
+            </w:pPr>
+            <w:r>
+              <w:rPr>
+                <w:b/>
+                <w:bCs/>
+              </w:rPr>
+              <w:t>A __/24</w:t>
+            </w:r>
+          </w:p>
+          <w:p>
+            <w:pPr>
+              <w:jc w:val="center"/>
+              <w:rPr>
+                <w:b/>
+                <w:bCs/>
                 <w:color w:val="auto"/>
-                <w:kern w:val="0"/>
-                <w:sz w:val="22"/>
-                <w:szCs w:val="22"/>
-              </w:rPr>
-            </w:pPr>
-            <w:r>
-              <w:rPr>
-                <w:color w:val="auto"/>
-                <w:kern w:val="0"/>
-                <w:sz w:val="22"/>
-                <w:szCs w:val="22"/>
-              </w:rPr>
-              <w:t>Note: the assessor may use their discretion to source other evidence from this assessment to judge the activity if required.</w:t>
-            </w:r>
-          </w:p>
-        </w:tc>
-        <w:tc>
-          <w:tcPr>
-            <w:tcW w:w="794" w:type="dxa"/>
-            <w:tcBorders>
-              <w:top w:val="single" w:sz="8" w:space="0" w:color="000000"/>
-              <w:left w:val="single" w:sz="8" w:space="0" w:color="000000"/>
-              <w:bottom w:val="single" w:sz="8" w:space="0" w:color="000000"/>
-              <w:right w:val="single" w:sz="8" w:space="0" w:color="000000"/>
-            </w:tcBorders>
-            <w:tcMar>
-              <w:top w:w="100" w:type="dxa"/>
-              <w:left w:w="100" w:type="dxa"/>
-              <w:bottom w:w="100" w:type="dxa"/>
-              <w:right w:w="100" w:type="dxa"/>
-            </w:tcMar>
-            <w:vAlign w:val="center"/>
-            <w:hideMark/>
-          </w:tcPr>
-          <w:p>
-            <w:pPr>
-              <w:jc w:val="center"/>
-              <w:rPr>
-                <w:rFonts w:eastAsia="Calibri"/>
-                <w:sz w:val="22"/>
-                <w:szCs w:val="22"/>
-              </w:rPr>
-            </w:pPr>
-            <w:r>
-              <w:rPr>
-                <w:rFonts w:eastAsia="Calibri"/>
-                <w:sz w:val="22"/>
-                <w:szCs w:val="22"/>
-              </w:rPr>
-              <w:t>4</w:t>
-            </w:r>
-          </w:p>
-          <w:p>
-            <w:pPr>
-              <w:jc w:val="center"/>
-              <w:rPr>
-                <w:sz w:val="22"/>
-                <w:szCs w:val="22"/>
-              </w:rPr>
-            </w:pPr>
-            <w:r>
-              <w:rPr>
-                <w:sz w:val="22"/>
-                <w:szCs w:val="22"/>
-              </w:rPr>
-              <w:t>4</w:t>
-            </w:r>
-          </w:p>
-        </w:tc>
-        <w:tc>
-          <w:tcPr>
-            <w:tcW w:w="1132" w:type="dxa"/>
-            <w:tcBorders>
-              <w:top w:val="single" w:sz="8" w:space="0" w:color="000000"/>
-              <w:left w:val="single" w:sz="8" w:space="0" w:color="000000"/>
-              <w:bottom w:val="single" w:sz="8" w:space="0" w:color="000000"/>
-              <w:right w:val="single" w:sz="8" w:space="0" w:color="000000"/>
-            </w:tcBorders>
-            <w:tcMar>
-              <w:top w:w="100" w:type="dxa"/>
-              <w:left w:w="100" w:type="dxa"/>
-              <w:bottom w:w="100" w:type="dxa"/>
-              <w:right w:w="100" w:type="dxa"/>
-            </w:tcMar>
-            <w:vAlign w:val="center"/>
-          </w:tcPr>
-          <w:p>
-            <w:pPr>
-              <w:jc w:val="center"/>
-              <w:rPr>
-                <w:sz w:val="22"/>
-                <w:szCs w:val="22"/>
-              </w:rPr>
-            </w:pPr>
-            <w:r>
-              <w:rPr>
-                <w:sz w:val="22"/>
-                <w:szCs w:val="22"/>
-              </w:rPr>
-              <w:t>__/4</w:t>
-            </w:r>
-            <w:r>
-              <w:rPr>
-                <w:sz w:val="22"/>
-                <w:szCs w:val="22"/>
-              </w:rPr>
-              <w:br/>
-              <w:t>__/4</w:t>
-            </w:r>
-          </w:p>
-        </w:tc>
-        <w:tc>
-          <w:tcPr>
-            <w:tcW w:w="808" w:type="dxa"/>
-            <w:tcBorders>
-              <w:top w:val="single" w:sz="8" w:space="0" w:color="000000"/>
-              <w:left w:val="single" w:sz="8" w:space="0" w:color="000000"/>
-              <w:bottom w:val="single" w:sz="8" w:space="0" w:color="000000"/>
-              <w:right w:val="single" w:sz="8" w:space="0" w:color="000000"/>
-            </w:tcBorders>
-            <w:vAlign w:val="center"/>
-          </w:tcPr>
-          <w:p>
-            <w:pPr>
-              <w:jc w:val="center"/>
-              <w:rPr>
-                <w:sz w:val="22"/>
-                <w:szCs w:val="22"/>
-              </w:rPr>
-            </w:pPr>
-            <w:r>
-              <w:rPr>
-                <w:sz w:val="22"/>
-                <w:szCs w:val="22"/>
-              </w:rPr>
-              <w:t>__/4</w:t>
-            </w:r>
-            <w:r>
-              <w:rPr>
-                <w:sz w:val="22"/>
-                <w:szCs w:val="22"/>
-              </w:rPr>
-              <w:br/>
-              <w:t>__/4</w:t>
-            </w:r>
-          </w:p>
-        </w:tc>
-        <w:tc>
-          <w:tcPr>
-            <w:tcW w:w="834" w:type="dxa"/>
-            <w:tcBorders>
-              <w:top w:val="single" w:sz="8" w:space="0" w:color="000000"/>
-              <w:left w:val="single" w:sz="8" w:space="0" w:color="000000"/>
-              <w:bottom w:val="single" w:sz="8" w:space="0" w:color="000000"/>
-              <w:right w:val="single" w:sz="8" w:space="0" w:color="000000"/>
-            </w:tcBorders>
-            <w:tcMar>
-              <w:top w:w="100" w:type="dxa"/>
-              <w:left w:w="100" w:type="dxa"/>
-              <w:bottom w:w="100" w:type="dxa"/>
-              <w:right w:w="100" w:type="dxa"/>
-            </w:tcMar>
-            <w:vAlign w:val="center"/>
-          </w:tcPr>
-          <w:p>
-            <w:pPr>
-              <w:jc w:val="center"/>
-              <w:rPr>
-                <w:sz w:val="22"/>
-                <w:szCs w:val="22"/>
-              </w:rPr>
-            </w:pPr>
-            <w:r>
-              <w:rPr>
-                <w:sz w:val="22"/>
-                <w:szCs w:val="22"/>
-              </w:rPr>
-              <w:t>A x1</w:t>
-            </w:r>
-          </w:p>
-          <w:p>
-            <w:pPr>
-              <w:jc w:val="center"/>
-              <w:rPr>
-                <w:sz w:val="22"/>
-                <w:szCs w:val="22"/>
-              </w:rPr>
-            </w:pPr>
-            <w:r>
-              <w:rPr>
-                <w:sz w:val="22"/>
-                <w:szCs w:val="22"/>
-              </w:rPr>
-              <w:t>T x 2</w:t>
-            </w:r>
-          </w:p>
-        </w:tc>
-        <w:tc>
-          <w:tcPr>
-            <w:tcW w:w="1264" w:type="dxa"/>
-            <w:tcBorders>
-              <w:top w:val="single" w:sz="8" w:space="0" w:color="000000"/>
-              <w:left w:val="single" w:sz="8" w:space="0" w:color="000000"/>
-              <w:bottom w:val="single" w:sz="8" w:space="0" w:color="000000"/>
-              <w:right w:val="single" w:sz="8" w:space="0" w:color="000000"/>
-            </w:tcBorders>
-            <w:tcMar>
-              <w:top w:w="100" w:type="dxa"/>
-              <w:left w:w="100" w:type="dxa"/>
-              <w:bottom w:w="100" w:type="dxa"/>
-              <w:right w:w="100" w:type="dxa"/>
-            </w:tcMar>
-            <w:vAlign w:val="center"/>
-          </w:tcPr>
-          <w:p>
-            <w:pPr>
-              <w:jc w:val="center"/>
-              <w:rPr>
-                <w:sz w:val="22"/>
-                <w:szCs w:val="22"/>
-              </w:rPr>
-            </w:pPr>
-            <w:r>
-              <w:rPr>
-                <w:sz w:val="22"/>
-                <w:szCs w:val="22"/>
-              </w:rPr>
-              <w:t>A __/</w:t>
-            </w:r>
-            <w:r>
-              <w:rPr>
-                <w:sz w:val="22"/>
-                <w:szCs w:val="22"/>
-              </w:rPr>
-              <w:t xml:space="preserve"> 8</w:t>
-            </w:r>
-          </w:p>
-          <w:p>
-            <w:pPr>
-              <w:jc w:val="center"/>
-              <w:rPr>
-                <w:sz w:val="22"/>
-                <w:szCs w:val="22"/>
-              </w:rPr>
-            </w:pPr>
-            <w:r>
-              <w:rPr>
-                <w:sz w:val="22"/>
-                <w:szCs w:val="22"/>
-              </w:rPr>
-              <w:t>T _</w:t>
-            </w:r>
-            <w:r>
-              <w:rPr>
-                <w:sz w:val="22"/>
-                <w:szCs w:val="22"/>
-              </w:rPr>
-              <w:t>_</w:t>
-            </w:r>
-            <w:r>
-              <w:rPr>
-                <w:sz w:val="22"/>
-                <w:szCs w:val="22"/>
-              </w:rPr>
-              <w:t>/</w:t>
-            </w:r>
-            <w:r>
-              <w:rPr>
-                <w:sz w:val="22"/>
-                <w:szCs w:val="22"/>
-              </w:rPr>
-              <w:t>16</w:t>
+              </w:rPr>
+            </w:pPr>
+            <w:r>
+              <w:rPr>
+                <w:b/>
+                <w:bCs/>
+              </w:rPr>
+              <w:t>T __/48</w:t>
             </w:r>
           </w:p>
         </w:tc>
@@ -5961,16 +6625,30 @@
               <w:bottom w:val="single" w:sz="8" w:space="0" w:color="000000"/>
               <w:right w:val="single" w:sz="8" w:space="0" w:color="000000"/>
             </w:tcBorders>
-            <w:shd w:val="clear" w:color="auto" w:fill="B7B7B7"/>
-            <w:tcMar>
-              <w:top w:w="100" w:type="dxa"/>
-              <w:left w:w="100" w:type="dxa"/>
-              <w:bottom w:w="100" w:type="dxa"/>
-              <w:right w:w="100" w:type="dxa"/>
-            </w:tcMar>
-            <w:hideMark/>
-          </w:tcPr>
-          <w:p/>
+            <w:tcMar>
+              <w:top w:w="100" w:type="dxa"/>
+              <w:left w:w="100" w:type="dxa"/>
+              <w:bottom w:w="100" w:type="dxa"/>
+              <w:right w:w="100" w:type="dxa"/>
+            </w:tcMar>
+            <w:hideMark/>
+          </w:tcPr>
+          <w:p>
+            <w:pPr>
+              <w:rPr>
+                <w:b/>
+                <w:bCs/>
+                <w:color w:val="auto"/>
+              </w:rPr>
+            </w:pPr>
+            <w:r>
+              <w:rPr>
+                <w:b/>
+                <w:bCs/>
+              </w:rPr>
+              <w:t>Suitability</w:t>
+            </w:r>
+          </w:p>
         </w:tc>
         <w:tc>
           <w:tcPr>
@@ -5992,8 +6670,6 @@
           <w:p>
             <w:pPr>
               <w:rPr>
-                <w:b/>
-                <w:bCs/>
                 <w:color w:val="auto"/>
               </w:rPr>
             </w:pPr>
@@ -6002,249 +6678,56 @@
                 <w:b/>
                 <w:bCs/>
               </w:rPr>
-              <w:t>Submission Guidelines</w:t>
-            </w:r>
-          </w:p>
-        </w:tc>
-        <w:tc>
-          <w:tcPr>
-            <w:tcW w:w="1926" w:type="dxa"/>
-            <w:gridSpan w:val="2"/>
-            <w:tcBorders>
-              <w:top w:val="single" w:sz="8" w:space="0" w:color="000000"/>
-              <w:left w:val="single" w:sz="8" w:space="0" w:color="000000"/>
-              <w:bottom w:val="single" w:sz="8" w:space="0" w:color="000000"/>
-              <w:right w:val="single" w:sz="8" w:space="0" w:color="000000"/>
-            </w:tcBorders>
-            <w:shd w:val="clear" w:color="auto" w:fill="B7B7B7"/>
-          </w:tcPr>
-          <w:p>
-            <w:pPr>
-              <w:jc w:val="center"/>
-              <w:rPr>
-                <w:b/>
-                <w:bCs/>
-              </w:rPr>
-            </w:pPr>
-          </w:p>
-        </w:tc>
-        <w:tc>
-          <w:tcPr>
-            <w:tcW w:w="1642" w:type="dxa"/>
-            <w:gridSpan w:val="2"/>
-            <w:tcBorders>
-              <w:top w:val="single" w:sz="8" w:space="0" w:color="000000"/>
-              <w:left w:val="single" w:sz="8" w:space="0" w:color="000000"/>
-              <w:bottom w:val="single" w:sz="8" w:space="0" w:color="000000"/>
-              <w:right w:val="single" w:sz="8" w:space="0" w:color="000000"/>
-            </w:tcBorders>
-            <w:shd w:val="clear" w:color="auto" w:fill="B7B7B7"/>
-            <w:tcMar>
-              <w:top w:w="100" w:type="dxa"/>
-              <w:left w:w="100" w:type="dxa"/>
-              <w:bottom w:w="100" w:type="dxa"/>
-              <w:right w:w="100" w:type="dxa"/>
-            </w:tcMar>
-            <w:hideMark/>
-          </w:tcPr>
-          <w:p>
-            <w:pPr>
-              <w:jc w:val="center"/>
-              <w:rPr>
-                <w:b/>
-                <w:bCs/>
+              <w:t>Assessment submission is ordered</w:t>
+            </w:r>
+            <w:r>
+              <w:t xml:space="preserve"> and has a definite pattern to its construction. </w:t>
+            </w:r>
+            <w:r>
+              <w:rPr>
+                <w:b/>
+                <w:bCs/>
+              </w:rPr>
+              <w:t>The reader is not confused a</w:t>
+            </w:r>
+            <w:r>
+              <w:rPr>
+                <w:b/>
+                <w:bCs/>
+              </w:rPr>
+              <w:t>bout the content in any given section and can follow the submission flow</w:t>
+            </w:r>
+            <w:r>
+              <w:t xml:space="preserve"> easily. </w:t>
+            </w:r>
+          </w:p>
+        </w:tc>
+        <w:tc>
+          <w:tcPr>
+            <w:tcW w:w="794" w:type="dxa"/>
+            <w:tcBorders>
+              <w:top w:val="single" w:sz="8" w:space="0" w:color="000000"/>
+              <w:left w:val="single" w:sz="8" w:space="0" w:color="000000"/>
+              <w:bottom w:val="single" w:sz="8" w:space="0" w:color="000000"/>
+              <w:right w:val="single" w:sz="8" w:space="0" w:color="000000"/>
+            </w:tcBorders>
+            <w:tcMar>
+              <w:top w:w="100" w:type="dxa"/>
+              <w:left w:w="100" w:type="dxa"/>
+              <w:bottom w:w="100" w:type="dxa"/>
+              <w:right w:w="100" w:type="dxa"/>
+            </w:tcMar>
+            <w:vAlign w:val="center"/>
+            <w:hideMark/>
+          </w:tcPr>
+          <w:p>
+            <w:pPr>
+              <w:jc w:val="center"/>
+              <w:rPr>
                 <w:color w:val="auto"/>
               </w:rPr>
             </w:pPr>
             <w:r>
-              <w:rPr>
-                <w:b/>
-                <w:bCs/>
-              </w:rPr>
-              <w:t>SUBTOTAL</w:t>
-            </w:r>
-          </w:p>
-        </w:tc>
-        <w:tc>
-          <w:tcPr>
-            <w:tcW w:w="1264" w:type="dxa"/>
-            <w:tcBorders>
-              <w:top w:val="single" w:sz="8" w:space="0" w:color="000000"/>
-              <w:left w:val="single" w:sz="8" w:space="0" w:color="000000"/>
-              <w:bottom w:val="single" w:sz="8" w:space="0" w:color="000000"/>
-              <w:right w:val="single" w:sz="8" w:space="0" w:color="000000"/>
-            </w:tcBorders>
-            <w:shd w:val="clear" w:color="auto" w:fill="B7B7B7"/>
-            <w:tcMar>
-              <w:top w:w="100" w:type="dxa"/>
-              <w:left w:w="100" w:type="dxa"/>
-              <w:bottom w:w="100" w:type="dxa"/>
-              <w:right w:w="100" w:type="dxa"/>
-            </w:tcMar>
-            <w:hideMark/>
-          </w:tcPr>
-          <w:p>
-            <w:pPr>
-              <w:jc w:val="center"/>
-              <w:rPr>
-                <w:b/>
-                <w:bCs/>
-                <w:color w:val="auto"/>
-              </w:rPr>
-            </w:pPr>
-            <w:r>
-              <w:rPr>
-                <w:b/>
-                <w:bCs/>
-              </w:rPr>
-              <w:t>A __/24</w:t>
-            </w:r>
-          </w:p>
-          <w:p>
-            <w:pPr>
-              <w:jc w:val="center"/>
-              <w:rPr>
-                <w:b/>
-                <w:bCs/>
-                <w:color w:val="auto"/>
-              </w:rPr>
-            </w:pPr>
-            <w:r>
-              <w:rPr>
-                <w:b/>
-                <w:bCs/>
-              </w:rPr>
-              <w:t>T __/48</w:t>
-            </w:r>
-          </w:p>
-        </w:tc>
-      </w:tr>
-      <w:tr>
-        <w:trPr>
-          <w:trHeight w:val="480"/>
-          <w:jc w:val="center"/>
-        </w:trPr>
-        <w:tc>
-          <w:tcPr>
-            <w:tcW w:w="1321" w:type="dxa"/>
-            <w:tcBorders>
-              <w:top w:val="single" w:sz="8" w:space="0" w:color="000000"/>
-              <w:left w:val="single" w:sz="8" w:space="0" w:color="000000"/>
-              <w:bottom w:val="single" w:sz="8" w:space="0" w:color="000000"/>
-              <w:right w:val="single" w:sz="8" w:space="0" w:color="000000"/>
-            </w:tcBorders>
-            <w:tcMar>
-              <w:top w:w="100" w:type="dxa"/>
-              <w:left w:w="100" w:type="dxa"/>
-              <w:bottom w:w="100" w:type="dxa"/>
-              <w:right w:w="100" w:type="dxa"/>
-            </w:tcMar>
-            <w:hideMark/>
-          </w:tcPr>
-          <w:p>
-            <w:pPr>
-              <w:rPr>
-                <w:b/>
-                <w:bCs/>
-                <w:color w:val="auto"/>
-              </w:rPr>
-            </w:pPr>
-            <w:r>
-              <w:rPr>
-                <w:b/>
-                <w:bCs/>
-              </w:rPr>
-              <w:t>Suitability</w:t>
-            </w:r>
-          </w:p>
-        </w:tc>
-        <w:tc>
-          <w:tcPr>
-            <w:tcW w:w="4284" w:type="dxa"/>
-            <w:tcBorders>
-              <w:top w:val="single" w:sz="8" w:space="0" w:color="000000"/>
-              <w:left w:val="single" w:sz="8" w:space="0" w:color="000000"/>
-              <w:bottom w:val="single" w:sz="8" w:space="0" w:color="000000"/>
-              <w:right w:val="single" w:sz="8" w:space="0" w:color="000000"/>
-            </w:tcBorders>
-            <w:tcMar>
-              <w:top w:w="100" w:type="dxa"/>
-              <w:left w:w="100" w:type="dxa"/>
-              <w:bottom w:w="100" w:type="dxa"/>
-              <w:right w:w="100" w:type="dxa"/>
-            </w:tcMar>
-            <w:hideMark/>
-          </w:tcPr>
-          <w:p>
-            <w:pPr>
-              <w:rPr>
-                <w:color w:val="auto"/>
-              </w:rPr>
-            </w:pPr>
-            <w:r>
-              <w:rPr>
-                <w:b/>
-                <w:bCs/>
-              </w:rPr>
-              <w:t>Assessment submission is ordered</w:t>
-            </w:r>
-            <w:r>
-              <w:t xml:space="preserve"> and has a definite pattern to its construction. </w:t>
-            </w:r>
-            <w:r>
-              <w:rPr>
-                <w:b/>
-                <w:bCs/>
-              </w:rPr>
-              <w:t>The reader is not confused a</w:t>
-            </w:r>
-            <w:r>
-              <w:rPr>
-                <w:b/>
-                <w:bCs/>
-              </w:rPr>
-              <w:t xml:space="preserve">bout the </w:t>
-            </w:r>
-            <w:r>
-              <w:rPr>
-                <w:b/>
-                <w:bCs/>
-              </w:rPr>
-              <w:lastRenderedPageBreak/>
-              <w:t>content in any given section and can follow the submission flow</w:t>
-            </w:r>
-            <w:r>
-              <w:t xml:space="preserve"> easily. </w:t>
-            </w:r>
-          </w:p>
-        </w:tc>
-        <w:tc>
-          <w:tcPr>
-            <w:tcW w:w="794" w:type="dxa"/>
-            <w:tcBorders>
-              <w:top w:val="single" w:sz="8" w:space="0" w:color="000000"/>
-              <w:left w:val="single" w:sz="8" w:space="0" w:color="000000"/>
-              <w:bottom w:val="single" w:sz="8" w:space="0" w:color="000000"/>
-              <w:right w:val="single" w:sz="8" w:space="0" w:color="000000"/>
-            </w:tcBorders>
-            <w:tcMar>
-              <w:top w:w="100" w:type="dxa"/>
-              <w:left w:w="100" w:type="dxa"/>
-              <w:bottom w:w="100" w:type="dxa"/>
-              <w:right w:w="100" w:type="dxa"/>
-            </w:tcMar>
-            <w:vAlign w:val="center"/>
-            <w:hideMark/>
-          </w:tcPr>
-          <w:p>
-            <w:pPr>
-              <w:jc w:val="center"/>
-              <w:rPr>
-                <w:color w:val="auto"/>
-              </w:rPr>
-            </w:pPr>
-            <w:r>
-              <w:lastRenderedPageBreak/>
               <w:t>4</w:t>
             </w:r>
           </w:p>

</xml_diff>

<commit_message>
ADMIN: templating and required updates due to shoddy code.
</commit_message>
<xml_diff>
--- a/Tools/assignment_maker/word/subjects/Networking and Security/AI3/rubric.docx
+++ b/Tools/assignment_maker/word/subjects/Networking and Security/AI3/rubric.docx
@@ -487,6 +487,7 @@
                 <w:bCs/>
               </w:rPr>
             </w:pPr>
+            <w:proofErr w:type="spellStart"/>
             <w:r>
               <w:rPr>
                 <w:b/>
@@ -494,6 +495,7 @@
               </w:rPr>
               <w:t>PicoCTF</w:t>
             </w:r>
+            <w:proofErr w:type="spellEnd"/>
           </w:p>
           <w:p>
             <w:r>
@@ -529,6 +531,7 @@
               </w:rPr>
               <w:t xml:space="preserve">evidence of your </w:t>
             </w:r>
+            <w:proofErr w:type="spellStart"/>
             <w:r>
               <w:rPr>
                 <w:b/>
@@ -536,6 +539,7 @@
               </w:rPr>
               <w:t>picoCTF</w:t>
             </w:r>
+            <w:proofErr w:type="spellEnd"/>
             <w:r>
               <w:t xml:space="preserve"> solutions</w:t>
             </w:r>
@@ -1416,11 +1420,16 @@
             </w:r>
             <w:r>
               <w:br/>
-              <w:t>T __/</w:t>
+              <w:t>T __</w:t>
+            </w:r>
+            <w:proofErr w:type="gramStart"/>
+            <w:r>
+              <w:t>/</w:t>
             </w:r>
             <w:r>
               <w:t xml:space="preserve">  2</w:t>
             </w:r>
+            <w:proofErr w:type="gramEnd"/>
           </w:p>
         </w:tc>
       </w:tr>
@@ -1722,8 +1731,18 @@
                 <w:sz w:val="22"/>
                 <w:szCs w:val="22"/>
               </w:rPr>
-              <w:t>work on picoCTF</w:t>
-            </w:r>
+              <w:t xml:space="preserve">work on </w:t>
+            </w:r>
+            <w:proofErr w:type="spellStart"/>
+            <w:r>
+              <w:rPr>
+                <w:rFonts w:eastAsia="Calibri"/>
+                <w:sz w:val="22"/>
+                <w:szCs w:val="22"/>
+              </w:rPr>
+              <w:t>picoCTF</w:t>
+            </w:r>
+            <w:proofErr w:type="spellEnd"/>
             <w:r>
               <w:rPr>
                 <w:rFonts w:eastAsia="Calibri"/>
@@ -3285,7 +3304,7 @@
                 <w:b/>
                 <w:bCs/>
               </w:rPr>
-              <w:t>Submitability</w:t>
+              <w:t xml:space="preserve">Readability and submission quality. </w:t>
             </w:r>
           </w:p>
         </w:tc>
@@ -3575,7 +3594,15 @@
               <w:t>,</w:t>
             </w:r>
             <w:r>
-              <w:t xml:space="preserve"> including any provided templates and guides </w:t>
+              <w:t xml:space="preserve"> including any provided templates and </w:t>
+            </w:r>
+            <w:proofErr w:type="gramStart"/>
+            <w:r>
+              <w:t>guides</w:t>
+            </w:r>
+            <w:proofErr w:type="gramEnd"/>
+            <w:r>
+              <w:t xml:space="preserve"> </w:t>
             </w:r>
             <w:r>
               <w:rPr>
@@ -4120,7 +4147,7 @@
         <w:tblLook w:val="04A0" w:firstRow="1" w:lastRow="0" w:firstColumn="1" w:lastColumn="0" w:noHBand="0" w:noVBand="1"/>
       </w:tblPr>
       <w:tblGrid>
-        <w:gridCol w:w="1321"/>
+        <w:gridCol w:w="1689"/>
         <w:gridCol w:w="4284"/>
         <w:gridCol w:w="794"/>
         <w:gridCol w:w="1132"/>
@@ -4134,7 +4161,7 @@
         </w:trPr>
         <w:tc>
           <w:tcPr>
-            <w:tcW w:w="1321" w:type="dxa"/>
+            <w:tcW w:w="1689" w:type="dxa"/>
             <w:tcBorders>
               <w:top w:val="single" w:sz="8" w:space="0" w:color="000000"/>
               <w:left w:val="single" w:sz="8" w:space="0" w:color="000000"/>
@@ -4307,7 +4334,7 @@
         </w:trPr>
         <w:tc>
           <w:tcPr>
-            <w:tcW w:w="1321" w:type="dxa"/>
+            <w:tcW w:w="1689" w:type="dxa"/>
             <w:tcBorders>
               <w:top w:val="single" w:sz="8" w:space="0" w:color="000000"/>
               <w:left w:val="single" w:sz="8" w:space="0" w:color="000000"/>
@@ -4546,7 +4573,7 @@
         </w:trPr>
         <w:tc>
           <w:tcPr>
-            <w:tcW w:w="1321" w:type="dxa"/>
+            <w:tcW w:w="1689" w:type="dxa"/>
             <w:tcBorders>
               <w:top w:val="single" w:sz="8" w:space="0" w:color="000000"/>
               <w:left w:val="single" w:sz="8" w:space="0" w:color="000000"/>
@@ -4573,12 +4600,12 @@
                 <w:b/>
                 <w:bCs/>
               </w:rPr>
-              <w:t>Innovation Showcase Poster Question 1</w:t>
-            </w:r>
-          </w:p>
-          <w:p>
-            <w:r>
-              <w:t>(individual |group)</w:t>
+              <w:t xml:space="preserve">Innovation Showcase Poster </w:t>
+            </w:r>
+          </w:p>
+          <w:p>
+            <w:r>
+              <w:t>(individual)</w:t>
             </w:r>
           </w:p>
         </w:tc>
@@ -4601,13 +4628,52 @@
           </w:tcPr>
           <w:p>
             <w:r>
-              <w:t>Task description</w:t>
+              <w:t xml:space="preserve">You have supplied the required evidence for your poster component of your Innovation Showcase. </w:t>
             </w:r>
           </w:p>
           <w:p/>
           <w:p>
-            <w:r>
-              <w:t>Evidence for knowledge, comprehension, and application may include:</w:t>
+            <w:pPr>
+              <w:pStyle w:val="ListParagraph"/>
+              <w:numPr>
+                <w:ilvl w:val="0"/>
+                <w:numId w:val="8"/>
+              </w:numPr>
+            </w:pPr>
+            <w:r>
+              <w:t xml:space="preserve">You have submitted physical posters which comply with the style guide. </w:t>
+            </w:r>
+          </w:p>
+          <w:p>
+            <w:pPr>
+              <w:pStyle w:val="ListParagraph"/>
+              <w:numPr>
+                <w:ilvl w:val="0"/>
+                <w:numId w:val="8"/>
+              </w:numPr>
+            </w:pPr>
+            <w:r>
+              <w:t xml:space="preserve">The posters respond to four questions, two of which are unique. </w:t>
+            </w:r>
+          </w:p>
+          <w:p>
+            <w:pPr>
+              <w:pStyle w:val="ListParagraph"/>
+              <w:numPr>
+                <w:ilvl w:val="0"/>
+                <w:numId w:val="8"/>
+              </w:numPr>
+            </w:pPr>
+            <w:r>
+              <w:t xml:space="preserve">The physical submission appears to </w:t>
+            </w:r>
+            <w:proofErr w:type="gramStart"/>
+            <w:r>
+              <w:t>presented</w:t>
+            </w:r>
+            <w:proofErr w:type="gramEnd"/>
+            <w:r>
+              <w:t xml:space="preserve"> in a language suitable for non-technical users. </w:t>
             </w:r>
           </w:p>
           <w:p/>
@@ -4650,10 +4716,30 @@
             <w:pPr>
               <w:jc w:val="center"/>
               <w:rPr>
+                <w:rFonts w:eastAsia="Calibri"/>
+              </w:rPr>
+            </w:pPr>
+            <w:r>
+              <w:rPr>
+                <w:rFonts w:eastAsia="Calibri"/>
+              </w:rPr>
+              <w:t>2</w:t>
+            </w:r>
+          </w:p>
+          <w:p>
+            <w:pPr>
+              <w:jc w:val="center"/>
+              <w:rPr>
                 <w:color w:val="auto"/>
                 <w:kern w:val="0"/>
               </w:rPr>
             </w:pPr>
+            <w:r>
+              <w:rPr>
+                <w:rFonts w:eastAsia="Calibri"/>
+              </w:rPr>
+              <w:t>2</w:t>
+            </w:r>
           </w:p>
         </w:tc>
         <w:tc>
@@ -4682,6 +4768,22 @@
               <w:t>__/2</w:t>
             </w:r>
           </w:p>
+          <w:p>
+            <w:pPr>
+              <w:jc w:val="center"/>
+            </w:pPr>
+            <w:r>
+              <w:t>__/2</w:t>
+            </w:r>
+          </w:p>
+          <w:p>
+            <w:pPr>
+              <w:jc w:val="center"/>
+            </w:pPr>
+            <w:r>
+              <w:t>__/2</w:t>
+            </w:r>
+          </w:p>
         </w:tc>
         <w:tc>
           <w:tcPr>
@@ -4694,6 +4796,22 @@
             </w:tcBorders>
             <w:vAlign w:val="center"/>
           </w:tcPr>
+          <w:p>
+            <w:pPr>
+              <w:jc w:val="center"/>
+            </w:pPr>
+            <w:r>
+              <w:t>__/2</w:t>
+            </w:r>
+          </w:p>
+          <w:p>
+            <w:pPr>
+              <w:jc w:val="center"/>
+            </w:pPr>
+            <w:r>
+              <w:t>__/2</w:t>
+            </w:r>
+          </w:p>
           <w:p>
             <w:pPr>
               <w:jc w:val="center"/>
@@ -4726,15 +4844,7 @@
               <w:jc w:val="center"/>
             </w:pPr>
             <w:r>
-              <w:t>A x2</w:t>
-            </w:r>
-          </w:p>
-          <w:p>
-            <w:pPr>
-              <w:jc w:val="center"/>
-            </w:pPr>
-            <w:r>
-              <w:t>T x1</w:t>
+              <w:t>-</w:t>
             </w:r>
           </w:p>
         </w:tc>
@@ -4764,17 +4874,7 @@
               </w:rPr>
             </w:pPr>
             <w:r>
-              <w:t>A __/</w:t>
-            </w:r>
-            <w:r>
-              <w:t xml:space="preserve"> XX</w:t>
-            </w:r>
-            <w:r>
-              <w:br/>
-              <w:t>T __/</w:t>
-            </w:r>
-            <w:r>
-              <w:t xml:space="preserve"> XX</w:t>
+              <w:t>__ / 6</w:t>
             </w:r>
           </w:p>
         </w:tc>
@@ -4786,40 +4886,51 @@
         </w:trPr>
         <w:tc>
           <w:tcPr>
-            <w:tcW w:w="1321" w:type="dxa"/>
-            <w:tcBorders>
-              <w:top w:val="single" w:sz="8" w:space="0" w:color="000000"/>
-              <w:left w:val="single" w:sz="8" w:space="0" w:color="000000"/>
-              <w:bottom w:val="single" w:sz="8" w:space="0" w:color="000000"/>
-              <w:right w:val="single" w:sz="8" w:space="0" w:color="000000"/>
-            </w:tcBorders>
-            <w:tcMar>
-              <w:top w:w="100" w:type="dxa"/>
-              <w:left w:w="100" w:type="dxa"/>
-              <w:bottom w:w="100" w:type="dxa"/>
-              <w:right w:w="100" w:type="dxa"/>
-            </w:tcMar>
-          </w:tcPr>
-          <w:p>
-            <w:pPr>
-              <w:rPr>
-                <w:b/>
-                <w:bCs/>
-              </w:rPr>
-            </w:pPr>
-            <w:r>
-              <w:rPr>
-                <w:b/>
-                <w:bCs/>
-              </w:rPr>
-              <w:t>Innovation Showcase Poster Questions 2</w:t>
-            </w:r>
-            <w:r>
-              <w:rPr>
-                <w:b/>
-                <w:bCs/>
-              </w:rPr>
-              <w:t xml:space="preserve"> - 4 </w:t>
+            <w:tcW w:w="1689" w:type="dxa"/>
+            <w:tcBorders>
+              <w:top w:val="single" w:sz="8" w:space="0" w:color="000000"/>
+              <w:left w:val="single" w:sz="8" w:space="0" w:color="000000"/>
+              <w:bottom w:val="single" w:sz="8" w:space="0" w:color="000000"/>
+              <w:right w:val="single" w:sz="8" w:space="0" w:color="000000"/>
+            </w:tcBorders>
+            <w:tcMar>
+              <w:top w:w="100" w:type="dxa"/>
+              <w:left w:w="100" w:type="dxa"/>
+              <w:bottom w:w="100" w:type="dxa"/>
+              <w:right w:w="100" w:type="dxa"/>
+            </w:tcMar>
+          </w:tcPr>
+          <w:p>
+            <w:pPr>
+              <w:rPr>
+                <w:b/>
+                <w:bCs/>
+              </w:rPr>
+            </w:pPr>
+            <w:r>
+              <w:rPr>
+                <w:b/>
+                <w:bCs/>
+              </w:rPr>
+              <w:t>Innovation Showcase Presentation</w:t>
+            </w:r>
+          </w:p>
+          <w:p>
+            <w:pPr>
+              <w:rPr>
+                <w:b/>
+                <w:bCs/>
+              </w:rPr>
+            </w:pPr>
+            <w:r>
+              <w:t>(individual)</w:t>
+            </w:r>
+            <w:r>
+              <w:rPr>
+                <w:b/>
+                <w:bCs/>
+              </w:rPr>
+              <w:t xml:space="preserve"> </w:t>
             </w:r>
           </w:p>
         </w:tc>
@@ -4839,7 +4950,90 @@
               <w:right w:w="100" w:type="dxa"/>
             </w:tcMar>
           </w:tcPr>
+          <w:p>
+            <w:r>
+              <w:t>You have supplied the required evidence for your</w:t>
+            </w:r>
+            <w:r>
+              <w:t xml:space="preserve"> presentation component for your</w:t>
+            </w:r>
+            <w:r>
+              <w:t xml:space="preserve"> Innovation Showcase. </w:t>
+            </w:r>
+          </w:p>
           <w:p/>
+          <w:p>
+            <w:pPr>
+              <w:pStyle w:val="ListParagraph"/>
+              <w:numPr>
+                <w:ilvl w:val="0"/>
+                <w:numId w:val="8"/>
+              </w:numPr>
+            </w:pPr>
+            <w:r>
+              <w:t xml:space="preserve">You have submitted </w:t>
+            </w:r>
+            <w:r>
+              <w:t>digital recordings</w:t>
+            </w:r>
+            <w:r>
+              <w:t xml:space="preserve"> </w:t>
+            </w:r>
+            <w:r>
+              <w:t xml:space="preserve">of your response to each question. </w:t>
+            </w:r>
+          </w:p>
+          <w:p>
+            <w:pPr>
+              <w:pStyle w:val="ListParagraph"/>
+              <w:numPr>
+                <w:ilvl w:val="0"/>
+                <w:numId w:val="8"/>
+              </w:numPr>
+            </w:pPr>
+            <w:r>
+              <w:t xml:space="preserve">The </w:t>
+            </w:r>
+            <w:r>
+              <w:t>questions</w:t>
+            </w:r>
+            <w:r>
+              <w:t xml:space="preserve"> respond to </w:t>
+            </w:r>
+            <w:r>
+              <w:t xml:space="preserve">the </w:t>
+            </w:r>
+            <w:r>
+              <w:t xml:space="preserve">four questions, two of which are unique. </w:t>
+            </w:r>
+          </w:p>
+          <w:p>
+            <w:pPr>
+              <w:pStyle w:val="ListParagraph"/>
+              <w:numPr>
+                <w:ilvl w:val="0"/>
+                <w:numId w:val="8"/>
+              </w:numPr>
+            </w:pPr>
+            <w:r>
+              <w:t xml:space="preserve">The </w:t>
+            </w:r>
+            <w:r>
+              <w:t>digital presentation</w:t>
+            </w:r>
+            <w:r>
+              <w:t xml:space="preserve"> appears to </w:t>
+            </w:r>
+            <w:proofErr w:type="gramStart"/>
+            <w:r>
+              <w:t>presented</w:t>
+            </w:r>
+            <w:proofErr w:type="gramEnd"/>
+            <w:r>
+              <w:t xml:space="preserve"> in a language suitable for non-technical users. </w:t>
+            </w:r>
+          </w:p>
+          <w:p/>
         </w:tc>
         <w:tc>
           <w:tcPr>
@@ -4862,9 +5056,44 @@
             <w:pPr>
               <w:jc w:val="center"/>
               <w:rPr>
-                <w:rFonts w:eastAsia="Calibri"/>
-              </w:rPr>
-            </w:pPr>
+                <w:color w:val="auto"/>
+                <w:kern w:val="0"/>
+              </w:rPr>
+            </w:pPr>
+            <w:r>
+              <w:rPr>
+                <w:rFonts w:eastAsia="Calibri"/>
+              </w:rPr>
+              <w:t>2</w:t>
+            </w:r>
+          </w:p>
+          <w:p>
+            <w:pPr>
+              <w:jc w:val="center"/>
+              <w:rPr>
+                <w:rFonts w:eastAsia="Calibri"/>
+              </w:rPr>
+            </w:pPr>
+            <w:r>
+              <w:rPr>
+                <w:rFonts w:eastAsia="Calibri"/>
+              </w:rPr>
+              <w:t>2</w:t>
+            </w:r>
+          </w:p>
+          <w:p>
+            <w:pPr>
+              <w:jc w:val="center"/>
+              <w:rPr>
+                <w:rFonts w:eastAsia="Calibri"/>
+              </w:rPr>
+            </w:pPr>
+            <w:r>
+              <w:rPr>
+                <w:rFonts w:eastAsia="Calibri"/>
+              </w:rPr>
+              <w:t>2</w:t>
+            </w:r>
           </w:p>
         </w:tc>
         <w:tc>
@@ -4888,6 +5117,25 @@
             <w:pPr>
               <w:jc w:val="center"/>
             </w:pPr>
+            <w:r>
+              <w:t>__/2</w:t>
+            </w:r>
+          </w:p>
+          <w:p>
+            <w:pPr>
+              <w:jc w:val="center"/>
+            </w:pPr>
+            <w:r>
+              <w:t>__/2</w:t>
+            </w:r>
+          </w:p>
+          <w:p>
+            <w:pPr>
+              <w:jc w:val="center"/>
+            </w:pPr>
+            <w:r>
+              <w:t>__/2</w:t>
+            </w:r>
           </w:p>
         </w:tc>
         <w:tc>
@@ -4905,6 +5153,25 @@
             <w:pPr>
               <w:jc w:val="center"/>
             </w:pPr>
+            <w:r>
+              <w:t>__/2</w:t>
+            </w:r>
+          </w:p>
+          <w:p>
+            <w:pPr>
+              <w:jc w:val="center"/>
+            </w:pPr>
+            <w:r>
+              <w:t>__/2</w:t>
+            </w:r>
+          </w:p>
+          <w:p>
+            <w:pPr>
+              <w:jc w:val="center"/>
+            </w:pPr>
+            <w:r>
+              <w:t>__/2</w:t>
+            </w:r>
           </w:p>
         </w:tc>
         <w:tc>
@@ -4928,6 +5195,17 @@
             <w:pPr>
               <w:jc w:val="center"/>
             </w:pPr>
+            <w:r>
+              <w:t>A x2</w:t>
+            </w:r>
+          </w:p>
+          <w:p>
+            <w:pPr>
+              <w:jc w:val="center"/>
+            </w:pPr>
+            <w:r>
+              <w:t>T x1</w:t>
+            </w:r>
           </w:p>
         </w:tc>
         <w:tc>
@@ -4951,657 +5229,27 @@
             <w:pPr>
               <w:jc w:val="center"/>
             </w:pPr>
-          </w:p>
-        </w:tc>
-      </w:tr>
-      <w:tr>
-        <w:trPr>
-          <w:trHeight w:val="540"/>
-          <w:jc w:val="center"/>
-        </w:trPr>
-        <w:tc>
-          <w:tcPr>
-            <w:tcW w:w="1321" w:type="dxa"/>
-            <w:tcBorders>
-              <w:top w:val="single" w:sz="8" w:space="0" w:color="000000"/>
-              <w:left w:val="single" w:sz="8" w:space="0" w:color="000000"/>
-              <w:bottom w:val="single" w:sz="8" w:space="0" w:color="000000"/>
-              <w:right w:val="single" w:sz="8" w:space="0" w:color="000000"/>
-            </w:tcBorders>
-            <w:tcMar>
-              <w:top w:w="100" w:type="dxa"/>
-              <w:left w:w="100" w:type="dxa"/>
-              <w:bottom w:w="100" w:type="dxa"/>
-              <w:right w:w="100" w:type="dxa"/>
-            </w:tcMar>
-          </w:tcPr>
-          <w:p>
-            <w:pPr>
-              <w:rPr>
-                <w:b/>
-                <w:bCs/>
-              </w:rPr>
-            </w:pPr>
-            <w:r>
-              <w:rPr>
-                <w:b/>
-                <w:bCs/>
-              </w:rPr>
-              <w:t xml:space="preserve">Innovation Showcase </w:t>
-            </w:r>
-          </w:p>
-        </w:tc>
-        <w:tc>
-          <w:tcPr>
-            <w:tcW w:w="4284" w:type="dxa"/>
-            <w:tcBorders>
-              <w:top w:val="single" w:sz="8" w:space="0" w:color="000000"/>
-              <w:left w:val="single" w:sz="8" w:space="0" w:color="000000"/>
-              <w:bottom w:val="single" w:sz="8" w:space="0" w:color="000000"/>
-              <w:right w:val="single" w:sz="8" w:space="0" w:color="000000"/>
-            </w:tcBorders>
-            <w:tcMar>
-              <w:top w:w="100" w:type="dxa"/>
-              <w:left w:w="100" w:type="dxa"/>
-              <w:bottom w:w="100" w:type="dxa"/>
-              <w:right w:w="100" w:type="dxa"/>
-            </w:tcMar>
-          </w:tcPr>
-          <w:p/>
-        </w:tc>
-        <w:tc>
-          <w:tcPr>
-            <w:tcW w:w="794" w:type="dxa"/>
-            <w:tcBorders>
-              <w:top w:val="single" w:sz="8" w:space="0" w:color="000000"/>
-              <w:left w:val="single" w:sz="8" w:space="0" w:color="000000"/>
-              <w:bottom w:val="single" w:sz="8" w:space="0" w:color="000000"/>
-              <w:right w:val="single" w:sz="8" w:space="0" w:color="000000"/>
-            </w:tcBorders>
-            <w:tcMar>
-              <w:top w:w="100" w:type="dxa"/>
-              <w:left w:w="100" w:type="dxa"/>
-              <w:bottom w:w="100" w:type="dxa"/>
-              <w:right w:w="100" w:type="dxa"/>
-            </w:tcMar>
-            <w:vAlign w:val="center"/>
-          </w:tcPr>
-          <w:p>
-            <w:pPr>
-              <w:jc w:val="center"/>
-              <w:rPr>
-                <w:rFonts w:eastAsia="Calibri"/>
-              </w:rPr>
-            </w:pPr>
-          </w:p>
-        </w:tc>
-        <w:tc>
-          <w:tcPr>
-            <w:tcW w:w="1132" w:type="dxa"/>
-            <w:tcBorders>
-              <w:top w:val="single" w:sz="8" w:space="0" w:color="000000"/>
-              <w:left w:val="single" w:sz="8" w:space="0" w:color="000000"/>
-              <w:bottom w:val="single" w:sz="8" w:space="0" w:color="000000"/>
-              <w:right w:val="single" w:sz="8" w:space="0" w:color="000000"/>
-            </w:tcBorders>
-            <w:tcMar>
-              <w:top w:w="100" w:type="dxa"/>
-              <w:left w:w="100" w:type="dxa"/>
-              <w:bottom w:w="100" w:type="dxa"/>
-              <w:right w:w="100" w:type="dxa"/>
-            </w:tcMar>
-            <w:vAlign w:val="center"/>
-          </w:tcPr>
-          <w:p>
-            <w:pPr>
-              <w:jc w:val="center"/>
-            </w:pPr>
-          </w:p>
-        </w:tc>
-        <w:tc>
-          <w:tcPr>
-            <w:tcW w:w="808" w:type="dxa"/>
-            <w:tcBorders>
-              <w:top w:val="single" w:sz="8" w:space="0" w:color="000000"/>
-              <w:left w:val="single" w:sz="8" w:space="0" w:color="000000"/>
-              <w:bottom w:val="single" w:sz="8" w:space="0" w:color="000000"/>
-              <w:right w:val="single" w:sz="8" w:space="0" w:color="000000"/>
-            </w:tcBorders>
-            <w:vAlign w:val="center"/>
-          </w:tcPr>
-          <w:p>
-            <w:pPr>
-              <w:jc w:val="center"/>
-            </w:pPr>
-          </w:p>
-        </w:tc>
-        <w:tc>
-          <w:tcPr>
-            <w:tcW w:w="834" w:type="dxa"/>
-            <w:tcBorders>
-              <w:top w:val="single" w:sz="8" w:space="0" w:color="000000"/>
-              <w:left w:val="single" w:sz="8" w:space="0" w:color="000000"/>
-              <w:bottom w:val="single" w:sz="8" w:space="0" w:color="000000"/>
-              <w:right w:val="single" w:sz="8" w:space="0" w:color="000000"/>
-            </w:tcBorders>
-            <w:tcMar>
-              <w:top w:w="100" w:type="dxa"/>
-              <w:left w:w="100" w:type="dxa"/>
-              <w:bottom w:w="100" w:type="dxa"/>
-              <w:right w:w="100" w:type="dxa"/>
-            </w:tcMar>
-            <w:vAlign w:val="center"/>
-          </w:tcPr>
-          <w:p>
-            <w:pPr>
-              <w:jc w:val="center"/>
-            </w:pPr>
-          </w:p>
-        </w:tc>
-        <w:tc>
-          <w:tcPr>
-            <w:tcW w:w="1264" w:type="dxa"/>
-            <w:tcBorders>
-              <w:top w:val="single" w:sz="8" w:space="0" w:color="000000"/>
-              <w:left w:val="single" w:sz="8" w:space="0" w:color="000000"/>
-              <w:bottom w:val="single" w:sz="8" w:space="0" w:color="000000"/>
-              <w:right w:val="single" w:sz="8" w:space="0" w:color="000000"/>
-            </w:tcBorders>
-            <w:tcMar>
-              <w:top w:w="100" w:type="dxa"/>
-              <w:left w:w="100" w:type="dxa"/>
-              <w:bottom w:w="100" w:type="dxa"/>
-              <w:right w:w="100" w:type="dxa"/>
-            </w:tcMar>
-            <w:vAlign w:val="center"/>
-          </w:tcPr>
-          <w:p>
-            <w:pPr>
-              <w:jc w:val="center"/>
-            </w:pPr>
-          </w:p>
-        </w:tc>
-      </w:tr>
-      <w:tr>
-        <w:trPr>
-          <w:trHeight w:val="540"/>
-          <w:jc w:val="center"/>
-        </w:trPr>
-        <w:tc>
-          <w:tcPr>
-            <w:tcW w:w="1321" w:type="dxa"/>
-            <w:tcBorders>
-              <w:top w:val="single" w:sz="8" w:space="0" w:color="000000"/>
-              <w:left w:val="single" w:sz="8" w:space="0" w:color="000000"/>
-              <w:bottom w:val="single" w:sz="8" w:space="0" w:color="000000"/>
-              <w:right w:val="single" w:sz="8" w:space="0" w:color="000000"/>
-            </w:tcBorders>
-            <w:tcMar>
-              <w:top w:w="100" w:type="dxa"/>
-              <w:left w:w="100" w:type="dxa"/>
-              <w:bottom w:w="100" w:type="dxa"/>
-              <w:right w:w="100" w:type="dxa"/>
-            </w:tcMar>
-          </w:tcPr>
-          <w:p>
-            <w:pPr>
-              <w:rPr>
-                <w:b/>
-                <w:bCs/>
-              </w:rPr>
-            </w:pPr>
-          </w:p>
-        </w:tc>
-        <w:tc>
-          <w:tcPr>
-            <w:tcW w:w="4284" w:type="dxa"/>
-            <w:tcBorders>
-              <w:top w:val="single" w:sz="8" w:space="0" w:color="000000"/>
-              <w:left w:val="single" w:sz="8" w:space="0" w:color="000000"/>
-              <w:bottom w:val="single" w:sz="8" w:space="0" w:color="000000"/>
-              <w:right w:val="single" w:sz="8" w:space="0" w:color="000000"/>
-            </w:tcBorders>
-            <w:tcMar>
-              <w:top w:w="100" w:type="dxa"/>
-              <w:left w:w="100" w:type="dxa"/>
-              <w:bottom w:w="100" w:type="dxa"/>
-              <w:right w:w="100" w:type="dxa"/>
-            </w:tcMar>
-          </w:tcPr>
-          <w:p/>
-        </w:tc>
-        <w:tc>
-          <w:tcPr>
-            <w:tcW w:w="794" w:type="dxa"/>
-            <w:tcBorders>
-              <w:top w:val="single" w:sz="8" w:space="0" w:color="000000"/>
-              <w:left w:val="single" w:sz="8" w:space="0" w:color="000000"/>
-              <w:bottom w:val="single" w:sz="8" w:space="0" w:color="000000"/>
-              <w:right w:val="single" w:sz="8" w:space="0" w:color="000000"/>
-            </w:tcBorders>
-            <w:tcMar>
-              <w:top w:w="100" w:type="dxa"/>
-              <w:left w:w="100" w:type="dxa"/>
-              <w:bottom w:w="100" w:type="dxa"/>
-              <w:right w:w="100" w:type="dxa"/>
-            </w:tcMar>
-            <w:vAlign w:val="center"/>
-          </w:tcPr>
-          <w:p>
-            <w:pPr>
-              <w:jc w:val="center"/>
-              <w:rPr>
-                <w:rFonts w:eastAsia="Calibri"/>
-              </w:rPr>
-            </w:pPr>
-          </w:p>
-        </w:tc>
-        <w:tc>
-          <w:tcPr>
-            <w:tcW w:w="1132" w:type="dxa"/>
-            <w:tcBorders>
-              <w:top w:val="single" w:sz="8" w:space="0" w:color="000000"/>
-              <w:left w:val="single" w:sz="8" w:space="0" w:color="000000"/>
-              <w:bottom w:val="single" w:sz="8" w:space="0" w:color="000000"/>
-              <w:right w:val="single" w:sz="8" w:space="0" w:color="000000"/>
-            </w:tcBorders>
-            <w:tcMar>
-              <w:top w:w="100" w:type="dxa"/>
-              <w:left w:w="100" w:type="dxa"/>
-              <w:bottom w:w="100" w:type="dxa"/>
-              <w:right w:w="100" w:type="dxa"/>
-            </w:tcMar>
-            <w:vAlign w:val="center"/>
-          </w:tcPr>
-          <w:p>
-            <w:pPr>
-              <w:jc w:val="center"/>
-            </w:pPr>
-          </w:p>
-        </w:tc>
-        <w:tc>
-          <w:tcPr>
-            <w:tcW w:w="808" w:type="dxa"/>
-            <w:tcBorders>
-              <w:top w:val="single" w:sz="8" w:space="0" w:color="000000"/>
-              <w:left w:val="single" w:sz="8" w:space="0" w:color="000000"/>
-              <w:bottom w:val="single" w:sz="8" w:space="0" w:color="000000"/>
-              <w:right w:val="single" w:sz="8" w:space="0" w:color="000000"/>
-            </w:tcBorders>
-            <w:vAlign w:val="center"/>
-          </w:tcPr>
-          <w:p>
-            <w:pPr>
-              <w:jc w:val="center"/>
-            </w:pPr>
-          </w:p>
-        </w:tc>
-        <w:tc>
-          <w:tcPr>
-            <w:tcW w:w="834" w:type="dxa"/>
-            <w:tcBorders>
-              <w:top w:val="single" w:sz="8" w:space="0" w:color="000000"/>
-              <w:left w:val="single" w:sz="8" w:space="0" w:color="000000"/>
-              <w:bottom w:val="single" w:sz="8" w:space="0" w:color="000000"/>
-              <w:right w:val="single" w:sz="8" w:space="0" w:color="000000"/>
-            </w:tcBorders>
-            <w:tcMar>
-              <w:top w:w="100" w:type="dxa"/>
-              <w:left w:w="100" w:type="dxa"/>
-              <w:bottom w:w="100" w:type="dxa"/>
-              <w:right w:w="100" w:type="dxa"/>
-            </w:tcMar>
-            <w:vAlign w:val="center"/>
-          </w:tcPr>
-          <w:p>
-            <w:pPr>
-              <w:jc w:val="center"/>
-            </w:pPr>
-          </w:p>
-        </w:tc>
-        <w:tc>
-          <w:tcPr>
-            <w:tcW w:w="1264" w:type="dxa"/>
-            <w:tcBorders>
-              <w:top w:val="single" w:sz="8" w:space="0" w:color="000000"/>
-              <w:left w:val="single" w:sz="8" w:space="0" w:color="000000"/>
-              <w:bottom w:val="single" w:sz="8" w:space="0" w:color="000000"/>
-              <w:right w:val="single" w:sz="8" w:space="0" w:color="000000"/>
-            </w:tcBorders>
-            <w:tcMar>
-              <w:top w:w="100" w:type="dxa"/>
-              <w:left w:w="100" w:type="dxa"/>
-              <w:bottom w:w="100" w:type="dxa"/>
-              <w:right w:w="100" w:type="dxa"/>
-            </w:tcMar>
-            <w:vAlign w:val="center"/>
-          </w:tcPr>
-          <w:p>
-            <w:pPr>
-              <w:jc w:val="center"/>
-            </w:pPr>
-          </w:p>
-        </w:tc>
-      </w:tr>
-      <w:tr>
-        <w:trPr>
-          <w:trHeight w:val="540"/>
-          <w:jc w:val="center"/>
-        </w:trPr>
-        <w:tc>
-          <w:tcPr>
-            <w:tcW w:w="1321" w:type="dxa"/>
-            <w:tcBorders>
-              <w:top w:val="single" w:sz="8" w:space="0" w:color="000000"/>
-              <w:left w:val="single" w:sz="8" w:space="0" w:color="000000"/>
-              <w:bottom w:val="single" w:sz="8" w:space="0" w:color="000000"/>
-              <w:right w:val="single" w:sz="8" w:space="0" w:color="000000"/>
-            </w:tcBorders>
-            <w:tcMar>
-              <w:top w:w="100" w:type="dxa"/>
-              <w:left w:w="100" w:type="dxa"/>
-              <w:bottom w:w="100" w:type="dxa"/>
-              <w:right w:w="100" w:type="dxa"/>
-            </w:tcMar>
-          </w:tcPr>
-          <w:p>
-            <w:pPr>
-              <w:rPr>
-                <w:b/>
-                <w:bCs/>
-              </w:rPr>
-            </w:pPr>
-          </w:p>
-        </w:tc>
-        <w:tc>
-          <w:tcPr>
-            <w:tcW w:w="4284" w:type="dxa"/>
-            <w:tcBorders>
-              <w:top w:val="single" w:sz="8" w:space="0" w:color="000000"/>
-              <w:left w:val="single" w:sz="8" w:space="0" w:color="000000"/>
-              <w:bottom w:val="single" w:sz="8" w:space="0" w:color="000000"/>
-              <w:right w:val="single" w:sz="8" w:space="0" w:color="000000"/>
-            </w:tcBorders>
-            <w:tcMar>
-              <w:top w:w="100" w:type="dxa"/>
-              <w:left w:w="100" w:type="dxa"/>
-              <w:bottom w:w="100" w:type="dxa"/>
-              <w:right w:w="100" w:type="dxa"/>
-            </w:tcMar>
-          </w:tcPr>
-          <w:p/>
-        </w:tc>
-        <w:tc>
-          <w:tcPr>
-            <w:tcW w:w="794" w:type="dxa"/>
-            <w:tcBorders>
-              <w:top w:val="single" w:sz="8" w:space="0" w:color="000000"/>
-              <w:left w:val="single" w:sz="8" w:space="0" w:color="000000"/>
-              <w:bottom w:val="single" w:sz="8" w:space="0" w:color="000000"/>
-              <w:right w:val="single" w:sz="8" w:space="0" w:color="000000"/>
-            </w:tcBorders>
-            <w:tcMar>
-              <w:top w:w="100" w:type="dxa"/>
-              <w:left w:w="100" w:type="dxa"/>
-              <w:bottom w:w="100" w:type="dxa"/>
-              <w:right w:w="100" w:type="dxa"/>
-            </w:tcMar>
-            <w:vAlign w:val="center"/>
-          </w:tcPr>
-          <w:p>
-            <w:pPr>
-              <w:jc w:val="center"/>
-              <w:rPr>
-                <w:rFonts w:eastAsia="Calibri"/>
-              </w:rPr>
-            </w:pPr>
-          </w:p>
-        </w:tc>
-        <w:tc>
-          <w:tcPr>
-            <w:tcW w:w="1132" w:type="dxa"/>
-            <w:tcBorders>
-              <w:top w:val="single" w:sz="8" w:space="0" w:color="000000"/>
-              <w:left w:val="single" w:sz="8" w:space="0" w:color="000000"/>
-              <w:bottom w:val="single" w:sz="8" w:space="0" w:color="000000"/>
-              <w:right w:val="single" w:sz="8" w:space="0" w:color="000000"/>
-            </w:tcBorders>
-            <w:tcMar>
-              <w:top w:w="100" w:type="dxa"/>
-              <w:left w:w="100" w:type="dxa"/>
-              <w:bottom w:w="100" w:type="dxa"/>
-              <w:right w:w="100" w:type="dxa"/>
-            </w:tcMar>
-            <w:vAlign w:val="center"/>
-          </w:tcPr>
-          <w:p>
-            <w:pPr>
-              <w:jc w:val="center"/>
-            </w:pPr>
-          </w:p>
-        </w:tc>
-        <w:tc>
-          <w:tcPr>
-            <w:tcW w:w="808" w:type="dxa"/>
-            <w:tcBorders>
-              <w:top w:val="single" w:sz="8" w:space="0" w:color="000000"/>
-              <w:left w:val="single" w:sz="8" w:space="0" w:color="000000"/>
-              <w:bottom w:val="single" w:sz="8" w:space="0" w:color="000000"/>
-              <w:right w:val="single" w:sz="8" w:space="0" w:color="000000"/>
-            </w:tcBorders>
-            <w:vAlign w:val="center"/>
-          </w:tcPr>
-          <w:p>
-            <w:pPr>
-              <w:jc w:val="center"/>
-            </w:pPr>
-          </w:p>
-        </w:tc>
-        <w:tc>
-          <w:tcPr>
-            <w:tcW w:w="834" w:type="dxa"/>
-            <w:tcBorders>
-              <w:top w:val="single" w:sz="8" w:space="0" w:color="000000"/>
-              <w:left w:val="single" w:sz="8" w:space="0" w:color="000000"/>
-              <w:bottom w:val="single" w:sz="8" w:space="0" w:color="000000"/>
-              <w:right w:val="single" w:sz="8" w:space="0" w:color="000000"/>
-            </w:tcBorders>
-            <w:tcMar>
-              <w:top w:w="100" w:type="dxa"/>
-              <w:left w:w="100" w:type="dxa"/>
-              <w:bottom w:w="100" w:type="dxa"/>
-              <w:right w:w="100" w:type="dxa"/>
-            </w:tcMar>
-            <w:vAlign w:val="center"/>
-          </w:tcPr>
-          <w:p>
-            <w:pPr>
-              <w:jc w:val="center"/>
-            </w:pPr>
-          </w:p>
-        </w:tc>
-        <w:tc>
-          <w:tcPr>
-            <w:tcW w:w="1264" w:type="dxa"/>
-            <w:tcBorders>
-              <w:top w:val="single" w:sz="8" w:space="0" w:color="000000"/>
-              <w:left w:val="single" w:sz="8" w:space="0" w:color="000000"/>
-              <w:bottom w:val="single" w:sz="8" w:space="0" w:color="000000"/>
-              <w:right w:val="single" w:sz="8" w:space="0" w:color="000000"/>
-            </w:tcBorders>
-            <w:tcMar>
-              <w:top w:w="100" w:type="dxa"/>
-              <w:left w:w="100" w:type="dxa"/>
-              <w:bottom w:w="100" w:type="dxa"/>
-              <w:right w:w="100" w:type="dxa"/>
-            </w:tcMar>
-            <w:vAlign w:val="center"/>
-          </w:tcPr>
-          <w:p>
-            <w:pPr>
-              <w:jc w:val="center"/>
-            </w:pPr>
-          </w:p>
-        </w:tc>
-      </w:tr>
-      <w:tr>
-        <w:trPr>
-          <w:trHeight w:val="540"/>
-          <w:jc w:val="center"/>
-        </w:trPr>
-        <w:tc>
-          <w:tcPr>
-            <w:tcW w:w="1321" w:type="dxa"/>
-            <w:tcBorders>
-              <w:top w:val="single" w:sz="8" w:space="0" w:color="000000"/>
-              <w:left w:val="single" w:sz="8" w:space="0" w:color="000000"/>
-              <w:bottom w:val="single" w:sz="8" w:space="0" w:color="000000"/>
-              <w:right w:val="single" w:sz="8" w:space="0" w:color="000000"/>
-            </w:tcBorders>
-            <w:tcMar>
-              <w:top w:w="100" w:type="dxa"/>
-              <w:left w:w="100" w:type="dxa"/>
-              <w:bottom w:w="100" w:type="dxa"/>
-              <w:right w:w="100" w:type="dxa"/>
-            </w:tcMar>
-          </w:tcPr>
-          <w:p>
-            <w:pPr>
-              <w:rPr>
-                <w:b/>
-                <w:bCs/>
-              </w:rPr>
-            </w:pPr>
-          </w:p>
-        </w:tc>
-        <w:tc>
-          <w:tcPr>
-            <w:tcW w:w="4284" w:type="dxa"/>
-            <w:tcBorders>
-              <w:top w:val="single" w:sz="8" w:space="0" w:color="000000"/>
-              <w:left w:val="single" w:sz="8" w:space="0" w:color="000000"/>
-              <w:bottom w:val="single" w:sz="8" w:space="0" w:color="000000"/>
-              <w:right w:val="single" w:sz="8" w:space="0" w:color="000000"/>
-            </w:tcBorders>
-            <w:tcMar>
-              <w:top w:w="100" w:type="dxa"/>
-              <w:left w:w="100" w:type="dxa"/>
-              <w:bottom w:w="100" w:type="dxa"/>
-              <w:right w:w="100" w:type="dxa"/>
-            </w:tcMar>
-          </w:tcPr>
-          <w:p/>
-        </w:tc>
-        <w:tc>
-          <w:tcPr>
-            <w:tcW w:w="794" w:type="dxa"/>
-            <w:tcBorders>
-              <w:top w:val="single" w:sz="8" w:space="0" w:color="000000"/>
-              <w:left w:val="single" w:sz="8" w:space="0" w:color="000000"/>
-              <w:bottom w:val="single" w:sz="8" w:space="0" w:color="000000"/>
-              <w:right w:val="single" w:sz="8" w:space="0" w:color="000000"/>
-            </w:tcBorders>
-            <w:tcMar>
-              <w:top w:w="100" w:type="dxa"/>
-              <w:left w:w="100" w:type="dxa"/>
-              <w:bottom w:w="100" w:type="dxa"/>
-              <w:right w:w="100" w:type="dxa"/>
-            </w:tcMar>
-            <w:vAlign w:val="center"/>
-          </w:tcPr>
-          <w:p>
-            <w:pPr>
-              <w:jc w:val="center"/>
-              <w:rPr>
-                <w:rFonts w:eastAsia="Calibri"/>
-              </w:rPr>
-            </w:pPr>
-          </w:p>
-        </w:tc>
-        <w:tc>
-          <w:tcPr>
-            <w:tcW w:w="1132" w:type="dxa"/>
-            <w:tcBorders>
-              <w:top w:val="single" w:sz="8" w:space="0" w:color="000000"/>
-              <w:left w:val="single" w:sz="8" w:space="0" w:color="000000"/>
-              <w:bottom w:val="single" w:sz="8" w:space="0" w:color="000000"/>
-              <w:right w:val="single" w:sz="8" w:space="0" w:color="000000"/>
-            </w:tcBorders>
-            <w:tcMar>
-              <w:top w:w="100" w:type="dxa"/>
-              <w:left w:w="100" w:type="dxa"/>
-              <w:bottom w:w="100" w:type="dxa"/>
-              <w:right w:w="100" w:type="dxa"/>
-            </w:tcMar>
-            <w:vAlign w:val="center"/>
-          </w:tcPr>
-          <w:p>
-            <w:pPr>
-              <w:jc w:val="center"/>
-            </w:pPr>
-          </w:p>
-        </w:tc>
-        <w:tc>
-          <w:tcPr>
-            <w:tcW w:w="808" w:type="dxa"/>
-            <w:tcBorders>
-              <w:top w:val="single" w:sz="8" w:space="0" w:color="000000"/>
-              <w:left w:val="single" w:sz="8" w:space="0" w:color="000000"/>
-              <w:bottom w:val="single" w:sz="8" w:space="0" w:color="000000"/>
-              <w:right w:val="single" w:sz="8" w:space="0" w:color="000000"/>
-            </w:tcBorders>
-            <w:vAlign w:val="center"/>
-          </w:tcPr>
-          <w:p>
-            <w:pPr>
-              <w:jc w:val="center"/>
-            </w:pPr>
-          </w:p>
-        </w:tc>
-        <w:tc>
-          <w:tcPr>
-            <w:tcW w:w="834" w:type="dxa"/>
-            <w:tcBorders>
-              <w:top w:val="single" w:sz="8" w:space="0" w:color="000000"/>
-              <w:left w:val="single" w:sz="8" w:space="0" w:color="000000"/>
-              <w:bottom w:val="single" w:sz="8" w:space="0" w:color="000000"/>
-              <w:right w:val="single" w:sz="8" w:space="0" w:color="000000"/>
-            </w:tcBorders>
-            <w:tcMar>
-              <w:top w:w="100" w:type="dxa"/>
-              <w:left w:w="100" w:type="dxa"/>
-              <w:bottom w:w="100" w:type="dxa"/>
-              <w:right w:w="100" w:type="dxa"/>
-            </w:tcMar>
-            <w:vAlign w:val="center"/>
-          </w:tcPr>
-          <w:p>
-            <w:pPr>
-              <w:jc w:val="center"/>
-            </w:pPr>
-          </w:p>
-        </w:tc>
-        <w:tc>
-          <w:tcPr>
-            <w:tcW w:w="1264" w:type="dxa"/>
-            <w:tcBorders>
-              <w:top w:val="single" w:sz="8" w:space="0" w:color="000000"/>
-              <w:left w:val="single" w:sz="8" w:space="0" w:color="000000"/>
-              <w:bottom w:val="single" w:sz="8" w:space="0" w:color="000000"/>
-              <w:right w:val="single" w:sz="8" w:space="0" w:color="000000"/>
-            </w:tcBorders>
-            <w:tcMar>
-              <w:top w:w="100" w:type="dxa"/>
-              <w:left w:w="100" w:type="dxa"/>
-              <w:bottom w:w="100" w:type="dxa"/>
-              <w:right w:w="100" w:type="dxa"/>
-            </w:tcMar>
-            <w:vAlign w:val="center"/>
-          </w:tcPr>
-          <w:p>
-            <w:pPr>
-              <w:jc w:val="center"/>
-            </w:pPr>
+            <w:r>
+              <w:t>A __/</w:t>
+            </w:r>
+            <w:r>
+              <w:t>12</w:t>
+            </w:r>
+            <w:r>
+              <w:br/>
+              <w:t>T __</w:t>
+            </w:r>
+            <w:proofErr w:type="gramStart"/>
+            <w:r>
+              <w:t>/</w:t>
+            </w:r>
+            <w:r>
+              <w:t xml:space="preserve"> </w:t>
+            </w:r>
+            <w:r>
+              <w:t xml:space="preserve"> 6</w:t>
+            </w:r>
+            <w:proofErr w:type="gramEnd"/>
           </w:p>
         </w:tc>
       </w:tr>
@@ -5612,7 +5260,7 @@
         </w:trPr>
         <w:tc>
           <w:tcPr>
-            <w:tcW w:w="1321" w:type="dxa"/>
+            <w:tcW w:w="1689" w:type="dxa"/>
             <w:tcBorders>
               <w:top w:val="single" w:sz="8" w:space="0" w:color="000000"/>
               <w:left w:val="single" w:sz="8" w:space="0" w:color="000000"/>
@@ -5758,18 +5406,8 @@
                 <w:sz w:val="20"/>
                 <w:szCs w:val="20"/>
               </w:rPr>
-              <w:t>A _ / 30</w:t>
-            </w:r>
-          </w:p>
-          <w:p>
-            <w:pPr>
-              <w:jc w:val="center"/>
-              <w:rPr>
-                <w:b/>
-                <w:bCs/>
-                <w:color w:val="auto"/>
-              </w:rPr>
-            </w:pPr>
+              <w:t xml:space="preserve">A _ / </w:t>
+            </w:r>
             <w:r>
               <w:rPr>
                 <w:b/>
@@ -5777,7 +5415,35 @@
                 <w:sz w:val="20"/>
                 <w:szCs w:val="20"/>
               </w:rPr>
-              <w:t>T _ / 20</w:t>
+              <w:t>18</w:t>
+            </w:r>
+          </w:p>
+          <w:p>
+            <w:pPr>
+              <w:jc w:val="center"/>
+              <w:rPr>
+                <w:b/>
+                <w:bCs/>
+                <w:color w:val="auto"/>
+              </w:rPr>
+            </w:pPr>
+            <w:r>
+              <w:rPr>
+                <w:b/>
+                <w:bCs/>
+                <w:sz w:val="20"/>
+                <w:szCs w:val="20"/>
+              </w:rPr>
+              <w:t xml:space="preserve">T _ / </w:t>
+            </w:r>
+            <w:r>
+              <w:rPr>
+                <w:b/>
+                <w:bCs/>
+                <w:sz w:val="20"/>
+                <w:szCs w:val="20"/>
+              </w:rPr>
+              <w:t>12</w:t>
             </w:r>
           </w:p>
         </w:tc>
@@ -5789,7 +5455,7 @@
         </w:trPr>
         <w:tc>
           <w:tcPr>
-            <w:tcW w:w="1321" w:type="dxa"/>
+            <w:tcW w:w="1689" w:type="dxa"/>
             <w:tcBorders>
               <w:top w:val="single" w:sz="8" w:space="0" w:color="000000"/>
               <w:left w:val="single" w:sz="8" w:space="0" w:color="000000"/>
@@ -5817,7 +5483,7 @@
                 <w:b/>
                 <w:bCs/>
               </w:rPr>
-              <w:t>Mastery Activity</w:t>
+              <w:t xml:space="preserve">What did you do this term, and what did you learn by doing it? </w:t>
             </w:r>
           </w:p>
         </w:tc>
@@ -5849,333 +5515,181 @@
             <w:r>
               <w:rPr>
                 <w:rFonts w:eastAsia="Calibri"/>
-                <w:b/>
-                <w:bCs/>
-                <w:sz w:val="22"/>
-                <w:szCs w:val="22"/>
-              </w:rPr>
-              <w:t>Statement | Evidence</w:t>
-            </w:r>
-            <w:r>
-              <w:rPr>
-                <w:rFonts w:eastAsia="Calibri"/>
-                <w:sz w:val="22"/>
-                <w:szCs w:val="22"/>
-              </w:rPr>
-              <w:t xml:space="preserve">: </w:t>
-            </w:r>
-            <w:r>
-              <w:rPr>
-                <w:rFonts w:eastAsia="Calibri"/>
-                <w:sz w:val="22"/>
-                <w:szCs w:val="22"/>
-              </w:rPr>
-              <w:t xml:space="preserve">Description of what you are after. </w:t>
-            </w:r>
-          </w:p>
-          <w:p>
-            <w:pPr>
-              <w:rPr>
-                <w:rFonts w:eastAsia="Calibri"/>
-                <w:sz w:val="22"/>
-                <w:szCs w:val="22"/>
-              </w:rPr>
-            </w:pPr>
-          </w:p>
-          <w:p>
-            <w:pPr>
-              <w:rPr>
-                <w:rFonts w:eastAsia="Calibri"/>
-                <w:sz w:val="22"/>
-                <w:szCs w:val="22"/>
-              </w:rPr>
-            </w:pPr>
-            <w:r>
-              <w:rPr>
-                <w:rFonts w:eastAsia="Calibri"/>
-                <w:sz w:val="22"/>
-                <w:szCs w:val="22"/>
-              </w:rPr>
-              <w:t>Details</w:t>
-            </w:r>
-          </w:p>
-          <w:p>
-            <w:pPr>
-              <w:rPr>
-                <w:rFonts w:eastAsia="Calibri"/>
-                <w:sz w:val="22"/>
-                <w:szCs w:val="22"/>
-              </w:rPr>
-            </w:pPr>
-            <w:r>
-              <w:rPr>
-                <w:rFonts w:eastAsia="Calibri"/>
-                <w:sz w:val="22"/>
-                <w:szCs w:val="22"/>
-              </w:rPr>
-              <w:br/>
-              <w:t>Justification</w:t>
-            </w:r>
-          </w:p>
-          <w:p>
-            <w:pPr>
-              <w:rPr>
-                <w:rFonts w:eastAsia="Calibri"/>
-                <w:sz w:val="22"/>
-                <w:szCs w:val="22"/>
-              </w:rPr>
-            </w:pPr>
-          </w:p>
-          <w:p>
-            <w:pPr>
-              <w:rPr>
-                <w:rFonts w:eastAsia="Calibri"/>
-                <w:sz w:val="22"/>
-                <w:szCs w:val="22"/>
-              </w:rPr>
-            </w:pPr>
-            <w:r>
-              <w:rPr>
-                <w:rFonts w:eastAsia="Calibri"/>
-                <w:sz w:val="22"/>
-                <w:szCs w:val="22"/>
-              </w:rPr>
-              <w:t>What you are assessing</w:t>
-            </w:r>
-          </w:p>
-          <w:p>
-            <w:pPr>
-              <w:rPr>
-                <w:rFonts w:eastAsia="Calibri"/>
-                <w:sz w:val="22"/>
-                <w:szCs w:val="22"/>
-              </w:rPr>
-            </w:pPr>
-          </w:p>
-          <w:p>
-            <w:pPr>
-              <w:rPr>
-                <w:rFonts w:eastAsia="Calibri"/>
-                <w:sz w:val="22"/>
-                <w:szCs w:val="22"/>
-              </w:rPr>
-            </w:pPr>
-            <w:r>
-              <w:rPr>
-                <w:rFonts w:eastAsia="Calibri"/>
-                <w:sz w:val="22"/>
-                <w:szCs w:val="22"/>
-              </w:rPr>
-              <w:t>Each of your questions will be marked against the following aspects of your ability to:</w:t>
-            </w:r>
-          </w:p>
-          <w:p>
-            <w:pPr>
-              <w:pStyle w:val="ListParagraph"/>
-              <w:numPr>
-                <w:ilvl w:val="0"/>
-                <w:numId w:val="4"/>
-              </w:numPr>
-              <w:rPr>
-                <w:rFonts w:eastAsia="Calibri"/>
-              </w:rPr>
-            </w:pPr>
-            <w:r>
-              <w:rPr>
-                <w:rFonts w:eastAsia="Calibri"/>
-              </w:rPr>
-              <w:t>express your understanding of technology concepts and principles</w:t>
-            </w:r>
-          </w:p>
-          <w:p>
-            <w:pPr>
-              <w:pStyle w:val="ListParagraph"/>
-              <w:numPr>
-                <w:ilvl w:val="0"/>
-                <w:numId w:val="4"/>
-              </w:numPr>
-              <w:rPr>
-                <w:rFonts w:eastAsia="Calibri"/>
-              </w:rPr>
-            </w:pPr>
-            <w:r>
-              <w:rPr>
-                <w:rFonts w:eastAsia="Calibri"/>
-              </w:rPr>
-              <w:lastRenderedPageBreak/>
-              <w:t>your ability to communicate ideas appropriately in the selected medium</w:t>
-            </w:r>
-          </w:p>
-          <w:p>
-            <w:pPr>
-              <w:rPr>
-                <w:rFonts w:eastAsia="Calibri"/>
-                <w:sz w:val="22"/>
-                <w:szCs w:val="22"/>
-              </w:rPr>
-            </w:pPr>
-          </w:p>
-          <w:p>
-            <w:pPr>
-              <w:rPr>
-                <w:rFonts w:eastAsia="Calibri"/>
-                <w:sz w:val="22"/>
-                <w:szCs w:val="22"/>
-              </w:rPr>
-            </w:pPr>
-            <w:r>
-              <w:rPr>
-                <w:rFonts w:eastAsia="Calibri"/>
-                <w:sz w:val="22"/>
-                <w:szCs w:val="22"/>
-              </w:rPr>
-              <w:t>Evidence for higher</w:t>
-            </w:r>
-            <w:r>
-              <w:rPr>
-                <w:rFonts w:eastAsia="Calibri"/>
-                <w:sz w:val="22"/>
-                <w:szCs w:val="22"/>
-              </w:rPr>
-              <w:t>-</w:t>
-            </w:r>
-            <w:r>
-              <w:rPr>
-                <w:rFonts w:eastAsia="Calibri"/>
-                <w:sz w:val="22"/>
-                <w:szCs w:val="22"/>
-              </w:rPr>
-              <w:t>order learning may include:</w:t>
-            </w:r>
-          </w:p>
-          <w:p>
-            <w:pPr>
-              <w:rPr>
-                <w:rFonts w:eastAsia="Calibri"/>
-                <w:sz w:val="22"/>
-                <w:szCs w:val="22"/>
-              </w:rPr>
-            </w:pPr>
-          </w:p>
-          <w:p>
-            <w:pPr>
-              <w:pStyle w:val="ListParagraph"/>
-              <w:numPr>
-                <w:ilvl w:val="0"/>
-                <w:numId w:val="4"/>
-              </w:numPr>
-              <w:rPr>
-                <w:rFonts w:eastAsia="Calibri"/>
-              </w:rPr>
-            </w:pPr>
-            <w:r>
-              <w:rPr>
-                <w:rFonts w:eastAsia="Calibri"/>
-                <w:b/>
-                <w:bCs/>
-              </w:rPr>
-              <w:t>Analysis</w:t>
-            </w:r>
-            <w:r>
-              <w:rPr>
-                <w:rFonts w:eastAsia="Calibri"/>
-              </w:rPr>
-              <w:t>: Your evidence shows a reasoned understanding of what you did and why. For example, you may have explained how you did X, Y, and Z, but you continue to explain why you did them the way you did.</w:t>
-            </w:r>
-          </w:p>
-          <w:p>
-            <w:pPr>
-              <w:pStyle w:val="ListParagraph"/>
-              <w:numPr>
-                <w:ilvl w:val="0"/>
-                <w:numId w:val="4"/>
-              </w:numPr>
-              <w:rPr>
-                <w:rFonts w:eastAsia="Calibri"/>
-              </w:rPr>
-            </w:pPr>
-            <w:r>
-              <w:rPr>
-                <w:rFonts w:eastAsia="Calibri"/>
-                <w:b/>
-                <w:bCs/>
-              </w:rPr>
-              <w:t>Evaluative</w:t>
-            </w:r>
-            <w:r>
-              <w:rPr>
-                <w:rFonts w:eastAsia="Calibri"/>
-              </w:rPr>
-              <w:t xml:space="preserve">: your evidence makes a judgement of something or between multiple things. This judgement may be the value of one thing over another or highlighting the </w:t>
-            </w:r>
-            <w:r>
-              <w:rPr>
-                <w:rFonts w:eastAsia="Calibri"/>
-              </w:rPr>
-              <w:t>significant</w:t>
-            </w:r>
-            <w:r>
-              <w:rPr>
-                <w:rFonts w:eastAsia="Calibri"/>
-              </w:rPr>
-              <w:t xml:space="preserve"> differences between two things.</w:t>
-            </w:r>
-          </w:p>
-          <w:p>
-            <w:pPr>
-              <w:pStyle w:val="ListParagraph"/>
-              <w:numPr>
-                <w:ilvl w:val="0"/>
-                <w:numId w:val="4"/>
-              </w:numPr>
+                <w:sz w:val="22"/>
+                <w:szCs w:val="22"/>
+              </w:rPr>
+              <w:t xml:space="preserve">Your </w:t>
+            </w:r>
+            <w:r>
+              <w:rPr>
+                <w:rFonts w:eastAsia="Calibri"/>
+                <w:sz w:val="22"/>
+                <w:szCs w:val="22"/>
+              </w:rPr>
+              <w:t>Showcase (poster + presentation)</w:t>
+            </w:r>
+            <w:r>
+              <w:rPr>
+                <w:rFonts w:eastAsia="Calibri"/>
+                <w:sz w:val="22"/>
+                <w:szCs w:val="22"/>
+              </w:rPr>
+              <w:t xml:space="preserve"> </w:t>
+            </w:r>
+            <w:r>
+              <w:rPr>
+                <w:rFonts w:eastAsia="Calibri"/>
+                <w:b/>
+                <w:bCs/>
+                <w:sz w:val="22"/>
+                <w:szCs w:val="22"/>
+              </w:rPr>
+              <w:t xml:space="preserve">communicates </w:t>
+            </w:r>
+            <w:r>
+              <w:rPr>
+                <w:rFonts w:eastAsia="Calibri"/>
+                <w:sz w:val="22"/>
+                <w:szCs w:val="22"/>
+              </w:rPr>
+              <w:t xml:space="preserve">your work </w:t>
+            </w:r>
+            <w:r>
+              <w:rPr>
+                <w:rFonts w:eastAsia="Calibri"/>
+                <w:b/>
+                <w:bCs/>
+                <w:sz w:val="22"/>
+                <w:szCs w:val="22"/>
+              </w:rPr>
+              <w:t>coherently</w:t>
+            </w:r>
+            <w:r>
+              <w:rPr>
+                <w:rFonts w:eastAsia="Calibri"/>
+                <w:sz w:val="22"/>
+                <w:szCs w:val="22"/>
+              </w:rPr>
+              <w:t xml:space="preserve"> using </w:t>
+            </w:r>
+            <w:r>
+              <w:rPr>
+                <w:rFonts w:eastAsia="Calibri"/>
+                <w:b/>
+                <w:bCs/>
+                <w:sz w:val="22"/>
+                <w:szCs w:val="22"/>
+              </w:rPr>
+              <w:t>appropriate evidence</w:t>
+            </w:r>
+            <w:r>
+              <w:rPr>
+                <w:rFonts w:eastAsia="Calibri"/>
+                <w:sz w:val="22"/>
+                <w:szCs w:val="22"/>
+              </w:rPr>
+              <w:t xml:space="preserve"> </w:t>
+            </w:r>
+            <w:r>
+              <w:rPr>
+                <w:rFonts w:eastAsia="Calibri"/>
+                <w:sz w:val="22"/>
+                <w:szCs w:val="22"/>
+              </w:rPr>
+              <w:t xml:space="preserve">and requires </w:t>
+            </w:r>
+            <w:r>
+              <w:rPr>
+                <w:rFonts w:eastAsia="Calibri"/>
+                <w:b/>
+                <w:bCs/>
+                <w:sz w:val="22"/>
+                <w:szCs w:val="22"/>
+              </w:rPr>
+              <w:t>low</w:t>
+            </w:r>
+            <w:r>
+              <w:rPr>
+                <w:rFonts w:eastAsia="Calibri"/>
+                <w:sz w:val="22"/>
+                <w:szCs w:val="22"/>
+              </w:rPr>
+              <w:t xml:space="preserve"> </w:t>
+            </w:r>
+            <w:r>
+              <w:rPr>
+                <w:rFonts w:eastAsia="Calibri"/>
+                <w:b/>
+                <w:bCs/>
+                <w:sz w:val="22"/>
+                <w:szCs w:val="22"/>
+              </w:rPr>
+              <w:t>technical literacy</w:t>
+            </w:r>
+            <w:r>
+              <w:rPr>
+                <w:rFonts w:eastAsia="Calibri"/>
+                <w:sz w:val="22"/>
+                <w:szCs w:val="22"/>
+              </w:rPr>
+              <w:t xml:space="preserve">. The evidence highlights your </w:t>
+            </w:r>
+            <w:r>
+              <w:rPr>
+                <w:rFonts w:eastAsia="Calibri"/>
+                <w:b/>
+                <w:bCs/>
+                <w:sz w:val="22"/>
+                <w:szCs w:val="22"/>
+              </w:rPr>
+              <w:t>project details</w:t>
+            </w:r>
+            <w:r>
+              <w:rPr>
+                <w:rFonts w:eastAsia="Calibri"/>
+                <w:sz w:val="22"/>
+                <w:szCs w:val="22"/>
+              </w:rPr>
+              <w:t xml:space="preserve"> appropriately and shows evidence of using </w:t>
+            </w:r>
+            <w:r>
+              <w:rPr>
+                <w:rFonts w:eastAsia="Calibri"/>
+                <w:b/>
+                <w:bCs/>
+                <w:sz w:val="22"/>
+                <w:szCs w:val="22"/>
+              </w:rPr>
+              <w:t>proper</w:t>
+            </w:r>
+            <w:r>
+              <w:rPr>
+                <w:rFonts w:eastAsia="Calibri"/>
+                <w:b/>
+                <w:bCs/>
+                <w:sz w:val="22"/>
+                <w:szCs w:val="22"/>
+              </w:rPr>
+              <w:t xml:space="preserve"> techniques and approaches</w:t>
+            </w:r>
+            <w:r>
+              <w:rPr>
+                <w:rFonts w:eastAsia="Calibri"/>
+                <w:sz w:val="22"/>
+                <w:szCs w:val="22"/>
+              </w:rPr>
+              <w:t xml:space="preserve">. </w:t>
+            </w:r>
+          </w:p>
+          <w:p>
+            <w:pPr>
               <w:rPr>
                 <w:color w:val="auto"/>
                 <w:kern w:val="0"/>
-              </w:rPr>
-            </w:pPr>
-            <w:r>
-              <w:rPr>
-                <w:rFonts w:eastAsia="Calibri"/>
-                <w:b/>
-                <w:bCs/>
-              </w:rPr>
-              <w:t>Transferal</w:t>
-            </w:r>
-            <w:r>
-              <w:rPr>
-                <w:rFonts w:eastAsia="Calibri"/>
-              </w:rPr>
-              <w:t>: your evidence highlights when you apply information, strategies, or skills that you have learnt to a new situation or context.</w:t>
-            </w:r>
-          </w:p>
-          <w:p>
-            <w:pPr>
-              <w:rPr>
-                <w:color w:val="auto"/>
-                <w:kern w:val="0"/>
-                <w:sz w:val="22"/>
-                <w:szCs w:val="22"/>
-              </w:rPr>
-            </w:pPr>
-          </w:p>
-          <w:p>
-            <w:pPr>
-              <w:rPr>
-                <w:color w:val="auto"/>
-                <w:kern w:val="0"/>
-                <w:sz w:val="22"/>
-                <w:szCs w:val="22"/>
-              </w:rPr>
-            </w:pPr>
-            <w:r>
-              <w:rPr>
-                <w:color w:val="auto"/>
-                <w:kern w:val="0"/>
-                <w:sz w:val="22"/>
-                <w:szCs w:val="22"/>
-              </w:rPr>
-              <w:t>Note: the assessor may use their discretion to source other evidence from this assessment to judge the activity if required.</w:t>
-            </w:r>
+                <w:sz w:val="22"/>
+                <w:szCs w:val="22"/>
+              </w:rPr>
+            </w:pPr>
           </w:p>
         </w:tc>
         <w:tc>
@@ -6211,26 +5725,9 @@
                 <w:sz w:val="22"/>
                 <w:szCs w:val="22"/>
               </w:rPr>
-              <w:lastRenderedPageBreak/>
               <w:t>4</w:t>
             </w:r>
           </w:p>
-          <w:p>
-            <w:pPr>
-              <w:jc w:val="center"/>
-              <w:rPr>
-                <w:sz w:val="22"/>
-                <w:szCs w:val="22"/>
-              </w:rPr>
-            </w:pPr>
-            <w:r>
-              <w:rPr>
-                <w:sz w:val="22"/>
-                <w:szCs w:val="22"/>
-              </w:rPr>
-              <w:t>4</w:t>
-            </w:r>
-          </w:p>
         </w:tc>
         <w:tc>
           <w:tcPr>
@@ -6264,25 +5761,51 @@
               </w:rPr>
               <w:t>__/4</w:t>
             </w:r>
-            <w:r>
-              <w:rPr>
-                <w:sz w:val="22"/>
-                <w:szCs w:val="22"/>
-              </w:rPr>
-              <w:br/>
+          </w:p>
+        </w:tc>
+        <w:tc>
+          <w:tcPr>
+            <w:tcW w:w="808" w:type="dxa"/>
+            <w:tcBorders>
+              <w:top w:val="single" w:sz="8" w:space="0" w:color="000000"/>
+              <w:left w:val="single" w:sz="8" w:space="0" w:color="000000"/>
+              <w:bottom w:val="single" w:sz="8" w:space="0" w:color="000000"/>
+              <w:right w:val="single" w:sz="8" w:space="0" w:color="000000"/>
+            </w:tcBorders>
+            <w:vAlign w:val="center"/>
+          </w:tcPr>
+          <w:p>
+            <w:pPr>
+              <w:jc w:val="center"/>
+              <w:rPr>
+                <w:sz w:val="22"/>
+                <w:szCs w:val="22"/>
+              </w:rPr>
+            </w:pPr>
+            <w:r>
+              <w:rPr>
+                <w:sz w:val="22"/>
+                <w:szCs w:val="22"/>
+              </w:rPr>
               <w:t>__/4</w:t>
             </w:r>
           </w:p>
         </w:tc>
         <w:tc>
           <w:tcPr>
-            <w:tcW w:w="808" w:type="dxa"/>
-            <w:tcBorders>
-              <w:top w:val="single" w:sz="8" w:space="0" w:color="000000"/>
-              <w:left w:val="single" w:sz="8" w:space="0" w:color="000000"/>
-              <w:bottom w:val="single" w:sz="8" w:space="0" w:color="000000"/>
-              <w:right w:val="single" w:sz="8" w:space="0" w:color="000000"/>
-            </w:tcBorders>
+            <w:tcW w:w="834" w:type="dxa"/>
+            <w:tcBorders>
+              <w:top w:val="single" w:sz="8" w:space="0" w:color="000000"/>
+              <w:left w:val="single" w:sz="8" w:space="0" w:color="000000"/>
+              <w:bottom w:val="single" w:sz="8" w:space="0" w:color="000000"/>
+              <w:right w:val="single" w:sz="8" w:space="0" w:color="000000"/>
+            </w:tcBorders>
+            <w:tcMar>
+              <w:top w:w="100" w:type="dxa"/>
+              <w:left w:w="100" w:type="dxa"/>
+              <w:bottom w:w="100" w:type="dxa"/>
+              <w:right w:w="100" w:type="dxa"/>
+            </w:tcMar>
             <w:vAlign w:val="center"/>
           </w:tcPr>
           <w:p>
@@ -6298,21 +5821,13 @@
                 <w:sz w:val="22"/>
                 <w:szCs w:val="22"/>
               </w:rPr>
-              <w:t>__/4</w:t>
-            </w:r>
-            <w:r>
-              <w:rPr>
-                <w:sz w:val="22"/>
-                <w:szCs w:val="22"/>
-              </w:rPr>
-              <w:br/>
-              <w:t>__/4</w:t>
-            </w:r>
-          </w:p>
-        </w:tc>
-        <w:tc>
-          <w:tcPr>
-            <w:tcW w:w="834" w:type="dxa"/>
+              <w:t>-</w:t>
+            </w:r>
+          </w:p>
+        </w:tc>
+        <w:tc>
+          <w:tcPr>
+            <w:tcW w:w="1264" w:type="dxa"/>
             <w:tcBorders>
               <w:top w:val="single" w:sz="8" w:space="0" w:color="000000"/>
               <w:left w:val="single" w:sz="8" w:space="0" w:color="000000"/>
@@ -6340,101 +5855,7 @@
                 <w:sz w:val="22"/>
                 <w:szCs w:val="22"/>
               </w:rPr>
-              <w:t>A x1</w:t>
-            </w:r>
-          </w:p>
-          <w:p>
-            <w:pPr>
-              <w:jc w:val="center"/>
-              <w:rPr>
-                <w:sz w:val="22"/>
-                <w:szCs w:val="22"/>
-              </w:rPr>
-            </w:pPr>
-            <w:r>
-              <w:rPr>
-                <w:sz w:val="22"/>
-                <w:szCs w:val="22"/>
-              </w:rPr>
-              <w:t>T x 2</w:t>
-            </w:r>
-          </w:p>
-        </w:tc>
-        <w:tc>
-          <w:tcPr>
-            <w:tcW w:w="1264" w:type="dxa"/>
-            <w:tcBorders>
-              <w:top w:val="single" w:sz="8" w:space="0" w:color="000000"/>
-              <w:left w:val="single" w:sz="8" w:space="0" w:color="000000"/>
-              <w:bottom w:val="single" w:sz="8" w:space="0" w:color="000000"/>
-              <w:right w:val="single" w:sz="8" w:space="0" w:color="000000"/>
-            </w:tcBorders>
-            <w:tcMar>
-              <w:top w:w="100" w:type="dxa"/>
-              <w:left w:w="100" w:type="dxa"/>
-              <w:bottom w:w="100" w:type="dxa"/>
-              <w:right w:w="100" w:type="dxa"/>
-            </w:tcMar>
-            <w:vAlign w:val="center"/>
-          </w:tcPr>
-          <w:p>
-            <w:pPr>
-              <w:jc w:val="center"/>
-              <w:rPr>
-                <w:sz w:val="22"/>
-                <w:szCs w:val="22"/>
-              </w:rPr>
-            </w:pPr>
-            <w:r>
-              <w:rPr>
-                <w:sz w:val="22"/>
-                <w:szCs w:val="22"/>
-              </w:rPr>
-              <w:t>A __/</w:t>
-            </w:r>
-            <w:r>
-              <w:rPr>
-                <w:sz w:val="22"/>
-                <w:szCs w:val="22"/>
-              </w:rPr>
-              <w:t xml:space="preserve"> 8</w:t>
-            </w:r>
-          </w:p>
-          <w:p>
-            <w:pPr>
-              <w:jc w:val="center"/>
-              <w:rPr>
-                <w:sz w:val="22"/>
-                <w:szCs w:val="22"/>
-              </w:rPr>
-            </w:pPr>
-            <w:r>
-              <w:rPr>
-                <w:sz w:val="22"/>
-                <w:szCs w:val="22"/>
-              </w:rPr>
-              <w:t>T _</w:t>
-            </w:r>
-            <w:r>
-              <w:rPr>
-                <w:sz w:val="22"/>
-                <w:szCs w:val="22"/>
-              </w:rPr>
-              <w:t>_</w:t>
-            </w:r>
-            <w:r>
-              <w:rPr>
-                <w:sz w:val="22"/>
-                <w:szCs w:val="22"/>
-              </w:rPr>
-              <w:t>/</w:t>
-            </w:r>
-            <w:r>
-              <w:rPr>
-                <w:sz w:val="22"/>
-                <w:szCs w:val="22"/>
-              </w:rPr>
-              <w:t>16</w:t>
+              <w:t>__ / 4</w:t>
             </w:r>
           </w:p>
         </w:tc>
@@ -6446,23 +5867,38 @@
         </w:trPr>
         <w:tc>
           <w:tcPr>
-            <w:tcW w:w="1321" w:type="dxa"/>
-            <w:tcBorders>
-              <w:top w:val="single" w:sz="8" w:space="0" w:color="000000"/>
-              <w:left w:val="single" w:sz="8" w:space="0" w:color="000000"/>
-              <w:bottom w:val="single" w:sz="8" w:space="0" w:color="000000"/>
-              <w:right w:val="single" w:sz="8" w:space="0" w:color="000000"/>
-            </w:tcBorders>
-            <w:shd w:val="clear" w:color="auto" w:fill="B7B7B7"/>
-            <w:tcMar>
-              <w:top w:w="100" w:type="dxa"/>
-              <w:left w:w="100" w:type="dxa"/>
-              <w:bottom w:w="100" w:type="dxa"/>
-              <w:right w:w="100" w:type="dxa"/>
-            </w:tcMar>
-            <w:hideMark/>
-          </w:tcPr>
-          <w:p/>
+            <w:tcW w:w="1689" w:type="dxa"/>
+            <w:tcBorders>
+              <w:top w:val="single" w:sz="8" w:space="0" w:color="000000"/>
+              <w:left w:val="single" w:sz="8" w:space="0" w:color="000000"/>
+              <w:bottom w:val="single" w:sz="8" w:space="0" w:color="000000"/>
+              <w:right w:val="single" w:sz="8" w:space="0" w:color="000000"/>
+            </w:tcBorders>
+            <w:tcMar>
+              <w:top w:w="100" w:type="dxa"/>
+              <w:left w:w="100" w:type="dxa"/>
+              <w:bottom w:w="100" w:type="dxa"/>
+              <w:right w:w="100" w:type="dxa"/>
+            </w:tcMar>
+          </w:tcPr>
+          <w:p>
+            <w:pPr>
+              <w:rPr>
+                <w:rFonts w:eastAsia="Calibri"/>
+                <w:b/>
+                <w:bCs/>
+              </w:rPr>
+            </w:pPr>
+            <w:r>
+              <w:rPr>
+                <w:rFonts w:eastAsia="Calibri"/>
+                <w:b/>
+                <w:bCs/>
+              </w:rPr>
+              <w:lastRenderedPageBreak/>
+              <w:t>How has your learning impacted your understanding of Network Administration and Security</w:t>
+            </w:r>
+          </w:p>
         </w:tc>
         <w:tc>
           <w:tcPr>
@@ -6479,81 +5915,265 @@
               <w:bottom w:w="100" w:type="dxa"/>
               <w:right w:w="100" w:type="dxa"/>
             </w:tcMar>
-            <w:hideMark/>
-          </w:tcPr>
-          <w:p>
-            <w:pPr>
-              <w:rPr>
-                <w:b/>
-                <w:bCs/>
+          </w:tcPr>
+          <w:p>
+            <w:pPr>
+              <w:rPr>
                 <w:color w:val="auto"/>
-              </w:rPr>
-            </w:pPr>
-            <w:r>
-              <w:rPr>
-                <w:b/>
-                <w:bCs/>
-              </w:rPr>
-              <w:t>Submission Guidelines</w:t>
-            </w:r>
-          </w:p>
-        </w:tc>
-        <w:tc>
-          <w:tcPr>
-            <w:tcW w:w="1926" w:type="dxa"/>
-            <w:gridSpan w:val="2"/>
-            <w:tcBorders>
-              <w:top w:val="single" w:sz="8" w:space="0" w:color="000000"/>
-              <w:left w:val="single" w:sz="8" w:space="0" w:color="000000"/>
-              <w:bottom w:val="single" w:sz="8" w:space="0" w:color="000000"/>
-              <w:right w:val="single" w:sz="8" w:space="0" w:color="000000"/>
-            </w:tcBorders>
-            <w:shd w:val="clear" w:color="auto" w:fill="B7B7B7"/>
-          </w:tcPr>
-          <w:p>
-            <w:pPr>
-              <w:jc w:val="center"/>
-              <w:rPr>
-                <w:b/>
-                <w:bCs/>
-              </w:rPr>
-            </w:pPr>
-          </w:p>
-        </w:tc>
-        <w:tc>
-          <w:tcPr>
-            <w:tcW w:w="1642" w:type="dxa"/>
-            <w:gridSpan w:val="2"/>
-            <w:tcBorders>
-              <w:top w:val="single" w:sz="8" w:space="0" w:color="000000"/>
-              <w:left w:val="single" w:sz="8" w:space="0" w:color="000000"/>
-              <w:bottom w:val="single" w:sz="8" w:space="0" w:color="000000"/>
-              <w:right w:val="single" w:sz="8" w:space="0" w:color="000000"/>
-            </w:tcBorders>
-            <w:shd w:val="clear" w:color="auto" w:fill="B7B7B7"/>
-            <w:tcMar>
-              <w:top w:w="100" w:type="dxa"/>
-              <w:left w:w="100" w:type="dxa"/>
-              <w:bottom w:w="100" w:type="dxa"/>
-              <w:right w:w="100" w:type="dxa"/>
-            </w:tcMar>
-            <w:hideMark/>
-          </w:tcPr>
-          <w:p>
-            <w:pPr>
-              <w:jc w:val="center"/>
-              <w:rPr>
-                <w:b/>
-                <w:bCs/>
-                <w:color w:val="auto"/>
-              </w:rPr>
-            </w:pPr>
-            <w:r>
-              <w:rPr>
-                <w:b/>
-                <w:bCs/>
-              </w:rPr>
-              <w:t>SUBTOTAL</w:t>
+                <w:kern w:val="0"/>
+                <w:sz w:val="22"/>
+                <w:szCs w:val="22"/>
+              </w:rPr>
+            </w:pPr>
+            <w:r>
+              <w:rPr>
+                <w:rFonts w:eastAsia="Calibri"/>
+                <w:sz w:val="22"/>
+                <w:szCs w:val="22"/>
+              </w:rPr>
+              <w:t xml:space="preserve">Your Showcase (poster + presentation) </w:t>
+            </w:r>
+            <w:r>
+              <w:rPr>
+                <w:rFonts w:eastAsia="Calibri"/>
+                <w:b/>
+                <w:bCs/>
+                <w:sz w:val="22"/>
+                <w:szCs w:val="22"/>
+              </w:rPr>
+              <w:t>communicates your evaluation</w:t>
+            </w:r>
+            <w:r>
+              <w:rPr>
+                <w:rFonts w:eastAsia="Calibri"/>
+                <w:sz w:val="22"/>
+                <w:szCs w:val="22"/>
+              </w:rPr>
+              <w:t xml:space="preserve"> of your learning in </w:t>
+            </w:r>
+            <w:r>
+              <w:rPr>
+                <w:rFonts w:eastAsia="Calibri"/>
+                <w:b/>
+                <w:bCs/>
+                <w:sz w:val="22"/>
+                <w:szCs w:val="22"/>
+              </w:rPr>
+              <w:t>contrast to what you understand</w:t>
+            </w:r>
+            <w:r>
+              <w:rPr>
+                <w:rFonts w:eastAsia="Calibri"/>
+                <w:sz w:val="22"/>
+                <w:szCs w:val="22"/>
+              </w:rPr>
+              <w:t xml:space="preserve"> of the industry. This evidence is </w:t>
+            </w:r>
+            <w:r>
+              <w:rPr>
+                <w:rFonts w:eastAsia="Calibri"/>
+                <w:b/>
+                <w:bCs/>
+                <w:sz w:val="22"/>
+                <w:szCs w:val="22"/>
+              </w:rPr>
+              <w:t>presented coherently</w:t>
+            </w:r>
+            <w:r>
+              <w:rPr>
+                <w:rFonts w:eastAsia="Calibri"/>
+                <w:sz w:val="22"/>
+                <w:szCs w:val="22"/>
+              </w:rPr>
+              <w:t xml:space="preserve"> and uses </w:t>
+            </w:r>
+            <w:r>
+              <w:rPr>
+                <w:rFonts w:eastAsia="Calibri"/>
+                <w:b/>
+                <w:bCs/>
+                <w:sz w:val="22"/>
+                <w:szCs w:val="22"/>
+              </w:rPr>
+              <w:t>appropriate evidence</w:t>
+            </w:r>
+            <w:r>
+              <w:rPr>
+                <w:rFonts w:eastAsia="Calibri"/>
+                <w:sz w:val="22"/>
+                <w:szCs w:val="22"/>
+              </w:rPr>
+              <w:t xml:space="preserve"> </w:t>
+            </w:r>
+            <w:r>
+              <w:rPr>
+                <w:rFonts w:eastAsia="Calibri"/>
+                <w:b/>
+                <w:bCs/>
+                <w:sz w:val="22"/>
+                <w:szCs w:val="22"/>
+              </w:rPr>
+              <w:t xml:space="preserve">and </w:t>
+            </w:r>
+            <w:r>
+              <w:rPr>
+                <w:rFonts w:eastAsia="Calibri"/>
+                <w:b/>
+                <w:bCs/>
+                <w:sz w:val="22"/>
+                <w:szCs w:val="22"/>
+              </w:rPr>
+              <w:t xml:space="preserve">little </w:t>
+            </w:r>
+            <w:r>
+              <w:rPr>
+                <w:rFonts w:eastAsia="Calibri"/>
+                <w:b/>
+                <w:bCs/>
+                <w:sz w:val="22"/>
+                <w:szCs w:val="22"/>
+              </w:rPr>
+              <w:t>technical language</w:t>
+            </w:r>
+            <w:r>
+              <w:rPr>
+                <w:rFonts w:eastAsia="Calibri"/>
+                <w:sz w:val="22"/>
+                <w:szCs w:val="22"/>
+              </w:rPr>
+              <w:t>.</w:t>
+            </w:r>
+          </w:p>
+        </w:tc>
+        <w:tc>
+          <w:tcPr>
+            <w:tcW w:w="794" w:type="dxa"/>
+            <w:tcBorders>
+              <w:top w:val="single" w:sz="8" w:space="0" w:color="000000"/>
+              <w:left w:val="single" w:sz="8" w:space="0" w:color="000000"/>
+              <w:bottom w:val="single" w:sz="8" w:space="0" w:color="000000"/>
+              <w:right w:val="single" w:sz="8" w:space="0" w:color="000000"/>
+            </w:tcBorders>
+            <w:tcMar>
+              <w:top w:w="100" w:type="dxa"/>
+              <w:left w:w="100" w:type="dxa"/>
+              <w:bottom w:w="100" w:type="dxa"/>
+              <w:right w:w="100" w:type="dxa"/>
+            </w:tcMar>
+            <w:vAlign w:val="center"/>
+          </w:tcPr>
+          <w:p>
+            <w:pPr>
+              <w:jc w:val="center"/>
+              <w:rPr>
+                <w:rFonts w:eastAsia="Calibri"/>
+                <w:sz w:val="22"/>
+                <w:szCs w:val="22"/>
+              </w:rPr>
+            </w:pPr>
+            <w:r>
+              <w:rPr>
+                <w:rFonts w:eastAsia="Calibri"/>
+                <w:sz w:val="22"/>
+                <w:szCs w:val="22"/>
+              </w:rPr>
+              <w:t>4</w:t>
+            </w:r>
+          </w:p>
+        </w:tc>
+        <w:tc>
+          <w:tcPr>
+            <w:tcW w:w="1132" w:type="dxa"/>
+            <w:tcBorders>
+              <w:top w:val="single" w:sz="8" w:space="0" w:color="000000"/>
+              <w:left w:val="single" w:sz="8" w:space="0" w:color="000000"/>
+              <w:bottom w:val="single" w:sz="8" w:space="0" w:color="000000"/>
+              <w:right w:val="single" w:sz="8" w:space="0" w:color="000000"/>
+            </w:tcBorders>
+            <w:tcMar>
+              <w:top w:w="100" w:type="dxa"/>
+              <w:left w:w="100" w:type="dxa"/>
+              <w:bottom w:w="100" w:type="dxa"/>
+              <w:right w:w="100" w:type="dxa"/>
+            </w:tcMar>
+            <w:vAlign w:val="center"/>
+          </w:tcPr>
+          <w:p>
+            <w:pPr>
+              <w:jc w:val="center"/>
+              <w:rPr>
+                <w:sz w:val="22"/>
+                <w:szCs w:val="22"/>
+              </w:rPr>
+            </w:pPr>
+            <w:r>
+              <w:rPr>
+                <w:sz w:val="22"/>
+                <w:szCs w:val="22"/>
+              </w:rPr>
+              <w:t>__/4</w:t>
+            </w:r>
+          </w:p>
+        </w:tc>
+        <w:tc>
+          <w:tcPr>
+            <w:tcW w:w="808" w:type="dxa"/>
+            <w:tcBorders>
+              <w:top w:val="single" w:sz="8" w:space="0" w:color="000000"/>
+              <w:left w:val="single" w:sz="8" w:space="0" w:color="000000"/>
+              <w:bottom w:val="single" w:sz="8" w:space="0" w:color="000000"/>
+              <w:right w:val="single" w:sz="8" w:space="0" w:color="000000"/>
+            </w:tcBorders>
+            <w:vAlign w:val="center"/>
+          </w:tcPr>
+          <w:p>
+            <w:pPr>
+              <w:jc w:val="center"/>
+              <w:rPr>
+                <w:sz w:val="22"/>
+                <w:szCs w:val="22"/>
+              </w:rPr>
+            </w:pPr>
+            <w:r>
+              <w:rPr>
+                <w:sz w:val="22"/>
+                <w:szCs w:val="22"/>
+              </w:rPr>
+              <w:t>__/4</w:t>
+            </w:r>
+          </w:p>
+        </w:tc>
+        <w:tc>
+          <w:tcPr>
+            <w:tcW w:w="834" w:type="dxa"/>
+            <w:tcBorders>
+              <w:top w:val="single" w:sz="8" w:space="0" w:color="000000"/>
+              <w:left w:val="single" w:sz="8" w:space="0" w:color="000000"/>
+              <w:bottom w:val="single" w:sz="8" w:space="0" w:color="000000"/>
+              <w:right w:val="single" w:sz="8" w:space="0" w:color="000000"/>
+            </w:tcBorders>
+            <w:tcMar>
+              <w:top w:w="100" w:type="dxa"/>
+              <w:left w:w="100" w:type="dxa"/>
+              <w:bottom w:w="100" w:type="dxa"/>
+              <w:right w:w="100" w:type="dxa"/>
+            </w:tcMar>
+            <w:vAlign w:val="center"/>
+          </w:tcPr>
+          <w:p>
+            <w:pPr>
+              <w:jc w:val="center"/>
+              <w:rPr>
+                <w:sz w:val="22"/>
+                <w:szCs w:val="22"/>
+              </w:rPr>
+            </w:pPr>
+            <w:r>
+              <w:rPr>
+                <w:sz w:val="22"/>
+                <w:szCs w:val="22"/>
+              </w:rPr>
+              <w:t>-</w:t>
             </w:r>
           </w:p>
         </w:tc>
@@ -6566,47 +6186,28 @@
               <w:bottom w:val="single" w:sz="8" w:space="0" w:color="000000"/>
               <w:right w:val="single" w:sz="8" w:space="0" w:color="000000"/>
             </w:tcBorders>
-            <w:shd w:val="clear" w:color="auto" w:fill="B7B7B7"/>
-            <w:tcMar>
-              <w:top w:w="100" w:type="dxa"/>
-              <w:left w:w="100" w:type="dxa"/>
-              <w:bottom w:w="100" w:type="dxa"/>
-              <w:right w:w="100" w:type="dxa"/>
-            </w:tcMar>
-            <w:hideMark/>
-          </w:tcPr>
-          <w:p>
-            <w:pPr>
-              <w:jc w:val="center"/>
-              <w:rPr>
-                <w:b/>
-                <w:bCs/>
-                <w:color w:val="auto"/>
-              </w:rPr>
-            </w:pPr>
-            <w:r>
-              <w:rPr>
-                <w:b/>
-                <w:bCs/>
-              </w:rPr>
-              <w:t>A __/24</w:t>
-            </w:r>
-          </w:p>
-          <w:p>
-            <w:pPr>
-              <w:jc w:val="center"/>
-              <w:rPr>
-                <w:b/>
-                <w:bCs/>
-                <w:color w:val="auto"/>
-              </w:rPr>
-            </w:pPr>
-            <w:r>
-              <w:rPr>
-                <w:b/>
-                <w:bCs/>
-              </w:rPr>
-              <w:t>T __/48</w:t>
+            <w:tcMar>
+              <w:top w:w="100" w:type="dxa"/>
+              <w:left w:w="100" w:type="dxa"/>
+              <w:bottom w:w="100" w:type="dxa"/>
+              <w:right w:w="100" w:type="dxa"/>
+            </w:tcMar>
+            <w:vAlign w:val="center"/>
+          </w:tcPr>
+          <w:p>
+            <w:pPr>
+              <w:jc w:val="center"/>
+              <w:rPr>
+                <w:sz w:val="22"/>
+                <w:szCs w:val="22"/>
+              </w:rPr>
+            </w:pPr>
+            <w:r>
+              <w:rPr>
+                <w:sz w:val="22"/>
+                <w:szCs w:val="22"/>
+              </w:rPr>
+              <w:t>__ / 4</w:t>
             </w:r>
           </w:p>
         </w:tc>
@@ -6618,35 +6219,35 @@
         </w:trPr>
         <w:tc>
           <w:tcPr>
-            <w:tcW w:w="1321" w:type="dxa"/>
-            <w:tcBorders>
-              <w:top w:val="single" w:sz="8" w:space="0" w:color="000000"/>
-              <w:left w:val="single" w:sz="8" w:space="0" w:color="000000"/>
-              <w:bottom w:val="single" w:sz="8" w:space="0" w:color="000000"/>
-              <w:right w:val="single" w:sz="8" w:space="0" w:color="000000"/>
-            </w:tcBorders>
-            <w:tcMar>
-              <w:top w:w="100" w:type="dxa"/>
-              <w:left w:w="100" w:type="dxa"/>
-              <w:bottom w:w="100" w:type="dxa"/>
-              <w:right w:w="100" w:type="dxa"/>
-            </w:tcMar>
-            <w:hideMark/>
-          </w:tcPr>
-          <w:p>
-            <w:pPr>
-              <w:rPr>
-                <w:b/>
-                <w:bCs/>
-                <w:color w:val="auto"/>
-              </w:rPr>
-            </w:pPr>
-            <w:r>
-              <w:rPr>
-                <w:b/>
-                <w:bCs/>
-              </w:rPr>
-              <w:t>Suitability</w:t>
+            <w:tcW w:w="1689" w:type="dxa"/>
+            <w:tcBorders>
+              <w:top w:val="single" w:sz="8" w:space="0" w:color="000000"/>
+              <w:left w:val="single" w:sz="8" w:space="0" w:color="000000"/>
+              <w:bottom w:val="single" w:sz="8" w:space="0" w:color="000000"/>
+              <w:right w:val="single" w:sz="8" w:space="0" w:color="000000"/>
+            </w:tcBorders>
+            <w:tcMar>
+              <w:top w:w="100" w:type="dxa"/>
+              <w:left w:w="100" w:type="dxa"/>
+              <w:bottom w:w="100" w:type="dxa"/>
+              <w:right w:w="100" w:type="dxa"/>
+            </w:tcMar>
+          </w:tcPr>
+          <w:p>
+            <w:pPr>
+              <w:rPr>
+                <w:rFonts w:eastAsia="Calibri"/>
+                <w:b/>
+                <w:bCs/>
+              </w:rPr>
+            </w:pPr>
+            <w:r>
+              <w:rPr>
+                <w:rFonts w:eastAsia="Calibri"/>
+                <w:b/>
+                <w:bCs/>
+              </w:rPr>
+              <w:t>Student Selected Question 3</w:t>
             </w:r>
           </w:p>
         </w:tc>
@@ -6665,100 +6266,176 @@
               <w:bottom w:w="100" w:type="dxa"/>
               <w:right w:w="100" w:type="dxa"/>
             </w:tcMar>
-            <w:hideMark/>
-          </w:tcPr>
-          <w:p>
-            <w:pPr>
-              <w:rPr>
-                <w:color w:val="auto"/>
-              </w:rPr>
-            </w:pPr>
-            <w:r>
-              <w:rPr>
-                <w:b/>
-                <w:bCs/>
-              </w:rPr>
-              <w:t>Assessment submission is ordered</w:t>
-            </w:r>
-            <w:r>
-              <w:t xml:space="preserve"> and has a definite pattern to its construction. </w:t>
-            </w:r>
-            <w:r>
-              <w:rPr>
-                <w:b/>
-                <w:bCs/>
-              </w:rPr>
-              <w:t>The reader is not confused a</w:t>
-            </w:r>
-            <w:r>
-              <w:rPr>
-                <w:b/>
-                <w:bCs/>
-              </w:rPr>
-              <w:t>bout the content in any given section and can follow the submission flow</w:t>
-            </w:r>
-            <w:r>
-              <w:t xml:space="preserve"> easily. </w:t>
-            </w:r>
-          </w:p>
-        </w:tc>
-        <w:tc>
-          <w:tcPr>
-            <w:tcW w:w="794" w:type="dxa"/>
-            <w:tcBorders>
-              <w:top w:val="single" w:sz="8" w:space="0" w:color="000000"/>
-              <w:left w:val="single" w:sz="8" w:space="0" w:color="000000"/>
-              <w:bottom w:val="single" w:sz="8" w:space="0" w:color="000000"/>
-              <w:right w:val="single" w:sz="8" w:space="0" w:color="000000"/>
-            </w:tcBorders>
-            <w:tcMar>
-              <w:top w:w="100" w:type="dxa"/>
-              <w:left w:w="100" w:type="dxa"/>
-              <w:bottom w:w="100" w:type="dxa"/>
-              <w:right w:w="100" w:type="dxa"/>
-            </w:tcMar>
-            <w:vAlign w:val="center"/>
-            <w:hideMark/>
-          </w:tcPr>
-          <w:p>
-            <w:pPr>
-              <w:jc w:val="center"/>
-              <w:rPr>
-                <w:color w:val="auto"/>
-              </w:rPr>
-            </w:pPr>
-            <w:r>
-              <w:t>4</w:t>
-            </w:r>
-          </w:p>
-        </w:tc>
-        <w:tc>
-          <w:tcPr>
-            <w:tcW w:w="1132" w:type="dxa"/>
-            <w:tcBorders>
-              <w:top w:val="single" w:sz="8" w:space="0" w:color="000000"/>
-              <w:left w:val="single" w:sz="8" w:space="0" w:color="000000"/>
-              <w:bottom w:val="single" w:sz="8" w:space="0" w:color="000000"/>
-              <w:right w:val="single" w:sz="8" w:space="0" w:color="000000"/>
-            </w:tcBorders>
-            <w:tcMar>
-              <w:top w:w="100" w:type="dxa"/>
-              <w:left w:w="100" w:type="dxa"/>
-              <w:bottom w:w="100" w:type="dxa"/>
-              <w:right w:w="100" w:type="dxa"/>
-            </w:tcMar>
-            <w:vAlign w:val="center"/>
-            <w:hideMark/>
-          </w:tcPr>
-          <w:p>
-            <w:pPr>
-              <w:jc w:val="center"/>
+          </w:tcPr>
+          <w:p>
+            <w:pPr>
               <w:rPr>
                 <w:color w:val="auto"/>
                 <w:kern w:val="0"/>
-              </w:rPr>
-            </w:pPr>
-            <w:r>
+                <w:sz w:val="22"/>
+                <w:szCs w:val="22"/>
+              </w:rPr>
+            </w:pPr>
+            <w:r>
+              <w:rPr>
+                <w:rFonts w:eastAsia="Calibri"/>
+                <w:sz w:val="22"/>
+                <w:szCs w:val="22"/>
+              </w:rPr>
+              <w:t xml:space="preserve">The Showcase (poster + presentation) addresses </w:t>
+            </w:r>
+            <w:r>
+              <w:rPr>
+                <w:rFonts w:eastAsia="Calibri"/>
+                <w:b/>
+                <w:bCs/>
+                <w:sz w:val="22"/>
+                <w:szCs w:val="22"/>
+              </w:rPr>
+              <w:t>a third student</w:t>
+            </w:r>
+            <w:r>
+              <w:rPr>
+                <w:rFonts w:eastAsia="Calibri"/>
+                <w:b/>
+                <w:bCs/>
+                <w:sz w:val="22"/>
+                <w:szCs w:val="22"/>
+              </w:rPr>
+              <w:t>-</w:t>
+            </w:r>
+            <w:r>
+              <w:rPr>
+                <w:rFonts w:eastAsia="Calibri"/>
+                <w:b/>
+                <w:bCs/>
+                <w:sz w:val="22"/>
+                <w:szCs w:val="22"/>
+              </w:rPr>
+              <w:t>selected question</w:t>
+            </w:r>
+            <w:r>
+              <w:rPr>
+                <w:rFonts w:eastAsia="Calibri"/>
+                <w:sz w:val="22"/>
+                <w:szCs w:val="22"/>
+              </w:rPr>
+              <w:t xml:space="preserve"> from the range provided. This evidence is </w:t>
+            </w:r>
+            <w:r>
+              <w:rPr>
+                <w:rFonts w:eastAsia="Calibri"/>
+                <w:b/>
+                <w:bCs/>
+                <w:sz w:val="22"/>
+                <w:szCs w:val="22"/>
+              </w:rPr>
+              <w:t>presented coherently</w:t>
+            </w:r>
+            <w:r>
+              <w:rPr>
+                <w:rFonts w:eastAsia="Calibri"/>
+                <w:sz w:val="22"/>
+                <w:szCs w:val="22"/>
+              </w:rPr>
+              <w:t xml:space="preserve"> and uses </w:t>
+            </w:r>
+            <w:r>
+              <w:rPr>
+                <w:rFonts w:eastAsia="Calibri"/>
+                <w:b/>
+                <w:bCs/>
+                <w:sz w:val="22"/>
+                <w:szCs w:val="22"/>
+              </w:rPr>
+              <w:t>appropriate evidence</w:t>
+            </w:r>
+            <w:r>
+              <w:rPr>
+                <w:rFonts w:eastAsia="Calibri"/>
+                <w:b/>
+                <w:bCs/>
+                <w:sz w:val="22"/>
+                <w:szCs w:val="22"/>
+              </w:rPr>
+              <w:t xml:space="preserve"> and language</w:t>
+            </w:r>
+            <w:r>
+              <w:rPr>
+                <w:rFonts w:eastAsia="Calibri"/>
+                <w:sz w:val="22"/>
+                <w:szCs w:val="22"/>
+              </w:rPr>
+              <w:t xml:space="preserve"> to frame it.</w:t>
+            </w:r>
+          </w:p>
+        </w:tc>
+        <w:tc>
+          <w:tcPr>
+            <w:tcW w:w="794" w:type="dxa"/>
+            <w:tcBorders>
+              <w:top w:val="single" w:sz="8" w:space="0" w:color="000000"/>
+              <w:left w:val="single" w:sz="8" w:space="0" w:color="000000"/>
+              <w:bottom w:val="single" w:sz="8" w:space="0" w:color="000000"/>
+              <w:right w:val="single" w:sz="8" w:space="0" w:color="000000"/>
+            </w:tcBorders>
+            <w:tcMar>
+              <w:top w:w="100" w:type="dxa"/>
+              <w:left w:w="100" w:type="dxa"/>
+              <w:bottom w:w="100" w:type="dxa"/>
+              <w:right w:w="100" w:type="dxa"/>
+            </w:tcMar>
+            <w:vAlign w:val="center"/>
+          </w:tcPr>
+          <w:p>
+            <w:pPr>
+              <w:jc w:val="center"/>
+              <w:rPr>
+                <w:rFonts w:eastAsia="Calibri"/>
+                <w:sz w:val="22"/>
+                <w:szCs w:val="22"/>
+              </w:rPr>
+            </w:pPr>
+            <w:r>
+              <w:rPr>
+                <w:rFonts w:eastAsia="Calibri"/>
+                <w:sz w:val="22"/>
+                <w:szCs w:val="22"/>
+              </w:rPr>
+              <w:t>4</w:t>
+            </w:r>
+          </w:p>
+        </w:tc>
+        <w:tc>
+          <w:tcPr>
+            <w:tcW w:w="1132" w:type="dxa"/>
+            <w:tcBorders>
+              <w:top w:val="single" w:sz="8" w:space="0" w:color="000000"/>
+              <w:left w:val="single" w:sz="8" w:space="0" w:color="000000"/>
+              <w:bottom w:val="single" w:sz="8" w:space="0" w:color="000000"/>
+              <w:right w:val="single" w:sz="8" w:space="0" w:color="000000"/>
+            </w:tcBorders>
+            <w:tcMar>
+              <w:top w:w="100" w:type="dxa"/>
+              <w:left w:w="100" w:type="dxa"/>
+              <w:bottom w:w="100" w:type="dxa"/>
+              <w:right w:w="100" w:type="dxa"/>
+            </w:tcMar>
+            <w:vAlign w:val="center"/>
+          </w:tcPr>
+          <w:p>
+            <w:pPr>
+              <w:jc w:val="center"/>
+              <w:rPr>
+                <w:sz w:val="22"/>
+                <w:szCs w:val="22"/>
+              </w:rPr>
+            </w:pPr>
+            <w:r>
+              <w:rPr>
+                <w:sz w:val="22"/>
+                <w:szCs w:val="22"/>
+              </w:rPr>
               <w:t>__/4</w:t>
             </w:r>
           </w:p>
@@ -6778,11 +6455,15 @@
             <w:pPr>
               <w:jc w:val="center"/>
               <w:rPr>
-                <w:color w:val="auto"/>
-                <w:kern w:val="0"/>
-              </w:rPr>
-            </w:pPr>
-            <w:r>
+                <w:sz w:val="22"/>
+                <w:szCs w:val="22"/>
+              </w:rPr>
+            </w:pPr>
+            <w:r>
+              <w:rPr>
+                <w:sz w:val="22"/>
+                <w:szCs w:val="22"/>
+              </w:rPr>
               <w:t>__/4</w:t>
             </w:r>
           </w:p>
@@ -6803,17 +6484,21 @@
               <w:right w:w="100" w:type="dxa"/>
             </w:tcMar>
             <w:vAlign w:val="center"/>
-            <w:hideMark/>
-          </w:tcPr>
-          <w:p>
-            <w:pPr>
-              <w:jc w:val="center"/>
-            </w:pPr>
-            <w:r>
-              <w:t>x</w:t>
-            </w:r>
-            <w:r>
-              <w:t>2</w:t>
+          </w:tcPr>
+          <w:p>
+            <w:pPr>
+              <w:jc w:val="center"/>
+              <w:rPr>
+                <w:sz w:val="22"/>
+                <w:szCs w:val="22"/>
+              </w:rPr>
+            </w:pPr>
+            <w:r>
+              <w:rPr>
+                <w:sz w:val="22"/>
+                <w:szCs w:val="22"/>
+              </w:rPr>
+              <w:t>-</w:t>
             </w:r>
           </w:p>
         </w:tc>
@@ -6833,17 +6518,21 @@
               <w:right w:w="100" w:type="dxa"/>
             </w:tcMar>
             <w:vAlign w:val="center"/>
-            <w:hideMark/>
-          </w:tcPr>
-          <w:p>
-            <w:pPr>
-              <w:jc w:val="center"/>
-              <w:rPr>
-                <w:color w:val="auto"/>
-              </w:rPr>
-            </w:pPr>
-            <w:r>
-              <w:t>__ / 8</w:t>
+          </w:tcPr>
+          <w:p>
+            <w:pPr>
+              <w:jc w:val="center"/>
+              <w:rPr>
+                <w:sz w:val="22"/>
+                <w:szCs w:val="22"/>
+              </w:rPr>
+            </w:pPr>
+            <w:r>
+              <w:rPr>
+                <w:sz w:val="22"/>
+                <w:szCs w:val="22"/>
+              </w:rPr>
+              <w:t>__ / 4</w:t>
             </w:r>
           </w:p>
         </w:tc>
@@ -6855,107 +6544,174 @@
         </w:trPr>
         <w:tc>
           <w:tcPr>
-            <w:tcW w:w="1321" w:type="dxa"/>
-            <w:tcBorders>
-              <w:top w:val="single" w:sz="8" w:space="0" w:color="000000"/>
-              <w:left w:val="single" w:sz="8" w:space="0" w:color="000000"/>
-              <w:bottom w:val="single" w:sz="8" w:space="0" w:color="000000"/>
-              <w:right w:val="single" w:sz="8" w:space="0" w:color="000000"/>
-            </w:tcBorders>
-            <w:tcMar>
-              <w:top w:w="100" w:type="dxa"/>
-              <w:left w:w="100" w:type="dxa"/>
-              <w:bottom w:w="100" w:type="dxa"/>
-              <w:right w:w="100" w:type="dxa"/>
-            </w:tcMar>
-            <w:hideMark/>
-          </w:tcPr>
-          <w:p>
-            <w:pPr>
-              <w:rPr>
-                <w:b/>
-                <w:bCs/>
+            <w:tcW w:w="1689" w:type="dxa"/>
+            <w:tcBorders>
+              <w:top w:val="single" w:sz="8" w:space="0" w:color="000000"/>
+              <w:left w:val="single" w:sz="8" w:space="0" w:color="000000"/>
+              <w:bottom w:val="single" w:sz="8" w:space="0" w:color="000000"/>
+              <w:right w:val="single" w:sz="8" w:space="0" w:color="000000"/>
+            </w:tcBorders>
+            <w:tcMar>
+              <w:top w:w="100" w:type="dxa"/>
+              <w:left w:w="100" w:type="dxa"/>
+              <w:bottom w:w="100" w:type="dxa"/>
+              <w:right w:w="100" w:type="dxa"/>
+            </w:tcMar>
+          </w:tcPr>
+          <w:p>
+            <w:pPr>
+              <w:rPr>
+                <w:rFonts w:eastAsia="Calibri"/>
+                <w:b/>
+                <w:bCs/>
+              </w:rPr>
+            </w:pPr>
+            <w:r>
+              <w:rPr>
+                <w:rFonts w:eastAsia="Calibri"/>
+                <w:b/>
+                <w:bCs/>
+              </w:rPr>
+              <w:t>Student Selected Question 4</w:t>
+            </w:r>
+          </w:p>
+        </w:tc>
+        <w:tc>
+          <w:tcPr>
+            <w:tcW w:w="4284" w:type="dxa"/>
+            <w:tcBorders>
+              <w:top w:val="single" w:sz="8" w:space="0" w:color="000000"/>
+              <w:left w:val="single" w:sz="8" w:space="0" w:color="000000"/>
+              <w:bottom w:val="single" w:sz="8" w:space="0" w:color="000000"/>
+              <w:right w:val="single" w:sz="8" w:space="0" w:color="000000"/>
+            </w:tcBorders>
+            <w:tcMar>
+              <w:top w:w="100" w:type="dxa"/>
+              <w:left w:w="100" w:type="dxa"/>
+              <w:bottom w:w="100" w:type="dxa"/>
+              <w:right w:w="100" w:type="dxa"/>
+            </w:tcMar>
+          </w:tcPr>
+          <w:p>
+            <w:pPr>
+              <w:rPr>
                 <w:color w:val="auto"/>
-              </w:rPr>
-            </w:pPr>
-            <w:r>
-              <w:rPr>
-                <w:b/>
-                <w:bCs/>
-              </w:rPr>
-              <w:t>Formatting</w:t>
-            </w:r>
-          </w:p>
-        </w:tc>
-        <w:tc>
-          <w:tcPr>
-            <w:tcW w:w="4284" w:type="dxa"/>
-            <w:tcBorders>
-              <w:top w:val="single" w:sz="8" w:space="0" w:color="000000"/>
-              <w:left w:val="single" w:sz="8" w:space="0" w:color="000000"/>
-              <w:bottom w:val="single" w:sz="8" w:space="0" w:color="000000"/>
-              <w:right w:val="single" w:sz="8" w:space="0" w:color="000000"/>
-            </w:tcBorders>
-            <w:tcMar>
-              <w:top w:w="100" w:type="dxa"/>
-              <w:left w:w="100" w:type="dxa"/>
-              <w:bottom w:w="100" w:type="dxa"/>
-              <w:right w:w="100" w:type="dxa"/>
-            </w:tcMar>
-            <w:hideMark/>
-          </w:tcPr>
-          <w:p>
-            <w:pPr>
-              <w:rPr>
-                <w:color w:val="auto"/>
-              </w:rPr>
-            </w:pPr>
-            <w:r>
-              <w:rPr>
-                <w:b/>
-                <w:bCs/>
-              </w:rPr>
-              <w:t>Students have</w:t>
-            </w:r>
-            <w:r>
-              <w:t xml:space="preserve"> </w:t>
-            </w:r>
-            <w:r>
-              <w:rPr>
-                <w:b/>
-                <w:bCs/>
-              </w:rPr>
-              <w:t>followed the formatting instructions</w:t>
-            </w:r>
-            <w:r>
-              <w:rPr>
-                <w:b/>
-                <w:bCs/>
-              </w:rPr>
-              <w:t>,</w:t>
-            </w:r>
-            <w:r>
-              <w:t xml:space="preserve"> including any provided templates and guides </w:t>
-            </w:r>
-            <w:r>
-              <w:rPr>
-                <w:b/>
-                <w:bCs/>
-              </w:rPr>
-              <w:t>or have created their own</w:t>
-            </w:r>
-            <w:r>
-              <w:t xml:space="preserve"> legible formatting guide </w:t>
-            </w:r>
-            <w:r>
-              <w:rPr>
-                <w:b/>
-                <w:bCs/>
-              </w:rPr>
-              <w:t>and applied it constantly</w:t>
-            </w:r>
-            <w:r>
-              <w:t>.</w:t>
+                <w:kern w:val="0"/>
+                <w:sz w:val="22"/>
+                <w:szCs w:val="22"/>
+              </w:rPr>
+            </w:pPr>
+            <w:r>
+              <w:rPr>
+                <w:rFonts w:eastAsia="Calibri"/>
+                <w:sz w:val="22"/>
+                <w:szCs w:val="22"/>
+              </w:rPr>
+              <w:t xml:space="preserve">The Showcase (poster + presentation) addresses </w:t>
+            </w:r>
+            <w:r>
+              <w:rPr>
+                <w:rFonts w:eastAsia="Calibri"/>
+                <w:b/>
+                <w:bCs/>
+                <w:sz w:val="22"/>
+                <w:szCs w:val="22"/>
+              </w:rPr>
+              <w:t xml:space="preserve">a </w:t>
+            </w:r>
+            <w:r>
+              <w:rPr>
+                <w:rFonts w:eastAsia="Calibri"/>
+                <w:b/>
+                <w:bCs/>
+                <w:sz w:val="22"/>
+                <w:szCs w:val="22"/>
+              </w:rPr>
+              <w:t>fourth</w:t>
+            </w:r>
+            <w:r>
+              <w:rPr>
+                <w:rFonts w:eastAsia="Calibri"/>
+                <w:b/>
+                <w:bCs/>
+                <w:sz w:val="22"/>
+                <w:szCs w:val="22"/>
+              </w:rPr>
+              <w:t xml:space="preserve"> student</w:t>
+            </w:r>
+            <w:r>
+              <w:rPr>
+                <w:rFonts w:eastAsia="Calibri"/>
+                <w:b/>
+                <w:bCs/>
+                <w:sz w:val="22"/>
+                <w:szCs w:val="22"/>
+              </w:rPr>
+              <w:t>-</w:t>
+            </w:r>
+            <w:r>
+              <w:rPr>
+                <w:rFonts w:eastAsia="Calibri"/>
+                <w:b/>
+                <w:bCs/>
+                <w:sz w:val="22"/>
+                <w:szCs w:val="22"/>
+              </w:rPr>
+              <w:t>selected question</w:t>
+            </w:r>
+            <w:r>
+              <w:rPr>
+                <w:rFonts w:eastAsia="Calibri"/>
+                <w:sz w:val="22"/>
+                <w:szCs w:val="22"/>
+              </w:rPr>
+              <w:t xml:space="preserve"> from the range provided. This evidence is </w:t>
+            </w:r>
+            <w:r>
+              <w:rPr>
+                <w:rFonts w:eastAsia="Calibri"/>
+                <w:b/>
+                <w:bCs/>
+                <w:sz w:val="22"/>
+                <w:szCs w:val="22"/>
+              </w:rPr>
+              <w:t>presented coherently</w:t>
+            </w:r>
+            <w:r>
+              <w:rPr>
+                <w:rFonts w:eastAsia="Calibri"/>
+                <w:sz w:val="22"/>
+                <w:szCs w:val="22"/>
+              </w:rPr>
+              <w:t xml:space="preserve"> and uses </w:t>
+            </w:r>
+            <w:r>
+              <w:rPr>
+                <w:rFonts w:eastAsia="Calibri"/>
+                <w:b/>
+                <w:bCs/>
+                <w:sz w:val="22"/>
+                <w:szCs w:val="22"/>
+              </w:rPr>
+              <w:t>appropriate evidence</w:t>
+            </w:r>
+            <w:r>
+              <w:rPr>
+                <w:rFonts w:eastAsia="Calibri"/>
+                <w:b/>
+                <w:bCs/>
+                <w:sz w:val="22"/>
+                <w:szCs w:val="22"/>
+              </w:rPr>
+              <w:t xml:space="preserve"> and language</w:t>
+            </w:r>
+            <w:r>
+              <w:rPr>
+                <w:rFonts w:eastAsia="Calibri"/>
+                <w:sz w:val="22"/>
+                <w:szCs w:val="22"/>
+              </w:rPr>
+              <w:t xml:space="preserve"> to frame it.</w:t>
             </w:r>
           </w:p>
         </w:tc>
@@ -6975,17 +6731,23 @@
               <w:right w:w="100" w:type="dxa"/>
             </w:tcMar>
             <w:vAlign w:val="center"/>
-            <w:hideMark/>
-          </w:tcPr>
-          <w:p>
-            <w:pPr>
-              <w:jc w:val="center"/>
-              <w:rPr>
-                <w:color w:val="auto"/>
-              </w:rPr>
-            </w:pPr>
-            <w:r>
-              <w:t>2</w:t>
+          </w:tcPr>
+          <w:p>
+            <w:pPr>
+              <w:jc w:val="center"/>
+              <w:rPr>
+                <w:rFonts w:eastAsia="Calibri"/>
+                <w:sz w:val="22"/>
+                <w:szCs w:val="22"/>
+              </w:rPr>
+            </w:pPr>
+            <w:r>
+              <w:rPr>
+                <w:rFonts w:eastAsia="Calibri"/>
+                <w:sz w:val="22"/>
+                <w:szCs w:val="22"/>
+              </w:rPr>
+              <w:t>4</w:t>
             </w:r>
           </w:p>
         </w:tc>
@@ -7005,17 +6767,21 @@
               <w:right w:w="100" w:type="dxa"/>
             </w:tcMar>
             <w:vAlign w:val="center"/>
-            <w:hideMark/>
-          </w:tcPr>
-          <w:p>
-            <w:pPr>
-              <w:jc w:val="center"/>
-              <w:rPr>
-                <w:color w:val="auto"/>
-              </w:rPr>
-            </w:pPr>
-            <w:r>
-              <w:t>__/2</w:t>
+          </w:tcPr>
+          <w:p>
+            <w:pPr>
+              <w:jc w:val="center"/>
+              <w:rPr>
+                <w:sz w:val="22"/>
+                <w:szCs w:val="22"/>
+              </w:rPr>
+            </w:pPr>
+            <w:r>
+              <w:rPr>
+                <w:sz w:val="22"/>
+                <w:szCs w:val="22"/>
+              </w:rPr>
+              <w:t>__/4</w:t>
             </w:r>
           </w:p>
         </w:tc>
@@ -7034,11 +6800,16 @@
             <w:pPr>
               <w:jc w:val="center"/>
               <w:rPr>
-                <w:color w:val="auto"/>
-              </w:rPr>
-            </w:pPr>
-            <w:r>
-              <w:t>__/2</w:t>
+                <w:sz w:val="22"/>
+                <w:szCs w:val="22"/>
+              </w:rPr>
+            </w:pPr>
+            <w:r>
+              <w:rPr>
+                <w:sz w:val="22"/>
+                <w:szCs w:val="22"/>
+              </w:rPr>
+              <w:t>__/4</w:t>
             </w:r>
           </w:p>
         </w:tc>
@@ -7058,13 +6829,20 @@
               <w:right w:w="100" w:type="dxa"/>
             </w:tcMar>
             <w:vAlign w:val="center"/>
-            <w:hideMark/>
-          </w:tcPr>
-          <w:p>
-            <w:pPr>
-              <w:jc w:val="center"/>
-            </w:pPr>
-            <w:r>
+          </w:tcPr>
+          <w:p>
+            <w:pPr>
+              <w:jc w:val="center"/>
+              <w:rPr>
+                <w:sz w:val="22"/>
+                <w:szCs w:val="22"/>
+              </w:rPr>
+            </w:pPr>
+            <w:r>
+              <w:rPr>
+                <w:sz w:val="22"/>
+                <w:szCs w:val="22"/>
+              </w:rPr>
               <w:t>-</w:t>
             </w:r>
           </w:p>
@@ -7085,17 +6863,21 @@
               <w:right w:w="100" w:type="dxa"/>
             </w:tcMar>
             <w:vAlign w:val="center"/>
-            <w:hideMark/>
-          </w:tcPr>
-          <w:p>
-            <w:pPr>
-              <w:jc w:val="center"/>
-              <w:rPr>
-                <w:color w:val="auto"/>
-              </w:rPr>
-            </w:pPr>
-            <w:r>
-              <w:t>__ / 2</w:t>
+          </w:tcPr>
+          <w:p>
+            <w:pPr>
+              <w:jc w:val="center"/>
+              <w:rPr>
+                <w:sz w:val="22"/>
+                <w:szCs w:val="22"/>
+              </w:rPr>
+            </w:pPr>
+            <w:r>
+              <w:rPr>
+                <w:sz w:val="22"/>
+                <w:szCs w:val="22"/>
+              </w:rPr>
+              <w:t>__ / 4</w:t>
             </w:r>
           </w:p>
         </w:tc>
@@ -7107,7 +6889,7 @@
         </w:trPr>
         <w:tc>
           <w:tcPr>
-            <w:tcW w:w="1321" w:type="dxa"/>
+            <w:tcW w:w="1689" w:type="dxa"/>
             <w:tcBorders>
               <w:top w:val="single" w:sz="8" w:space="0" w:color="000000"/>
               <w:left w:val="single" w:sz="8" w:space="0" w:color="000000"/>
@@ -7134,7 +6916,6 @@
               <w:bottom w:val="single" w:sz="8" w:space="0" w:color="000000"/>
               <w:right w:val="single" w:sz="8" w:space="0" w:color="000000"/>
             </w:tcBorders>
-            <w:shd w:val="clear" w:color="auto" w:fill="B7B7B7"/>
             <w:tcMar>
               <w:top w:w="100" w:type="dxa"/>
               <w:left w:w="100" w:type="dxa"/>
@@ -7143,7 +6924,22 @@
             </w:tcMar>
             <w:hideMark/>
           </w:tcPr>
-          <w:p/>
+          <w:p>
+            <w:pPr>
+              <w:rPr>
+                <w:b/>
+                <w:bCs/>
+                <w:color w:val="auto"/>
+              </w:rPr>
+            </w:pPr>
+            <w:r>
+              <w:rPr>
+                <w:b/>
+                <w:bCs/>
+              </w:rPr>
+              <w:t>Submission Guidelines</w:t>
+            </w:r>
+          </w:p>
         </w:tc>
         <w:tc>
           <w:tcPr>
@@ -7160,6 +6956,10 @@
           <w:p>
             <w:pPr>
               <w:jc w:val="center"/>
+              <w:rPr>
+                <w:b/>
+                <w:bCs/>
+              </w:rPr>
             </w:pPr>
           </w:p>
         </w:tc>
@@ -7209,6 +7009,7 @@
               <w:bottom w:val="single" w:sz="8" w:space="0" w:color="000000"/>
               <w:right w:val="single" w:sz="8" w:space="0" w:color="000000"/>
             </w:tcBorders>
+            <w:shd w:val="clear" w:color="auto" w:fill="B7B7B7"/>
             <w:tcMar>
               <w:top w:w="100" w:type="dxa"/>
               <w:left w:w="100" w:type="dxa"/>
@@ -7231,8 +7032,24 @@
                 <w:b/>
                 <w:bCs/>
               </w:rPr>
-              <w:t>__ /10</w:t>
-            </w:r>
+              <w:t>__/</w:t>
+            </w:r>
+            <w:r>
+              <w:rPr>
+                <w:b/>
+                <w:bCs/>
+              </w:rPr>
+              <w:t>16</w:t>
+            </w:r>
+          </w:p>
+          <w:p>
+            <w:pPr>
+              <w:rPr>
+                <w:b/>
+                <w:bCs/>
+                <w:color w:val="auto"/>
+              </w:rPr>
+            </w:pPr>
           </w:p>
         </w:tc>
       </w:tr>
@@ -7243,7 +7060,504 @@
         </w:trPr>
         <w:tc>
           <w:tcPr>
-            <w:tcW w:w="1321" w:type="dxa"/>
+            <w:tcW w:w="1689" w:type="dxa"/>
+            <w:tcBorders>
+              <w:top w:val="single" w:sz="8" w:space="0" w:color="000000"/>
+              <w:left w:val="single" w:sz="8" w:space="0" w:color="000000"/>
+              <w:bottom w:val="single" w:sz="8" w:space="0" w:color="000000"/>
+              <w:right w:val="single" w:sz="8" w:space="0" w:color="000000"/>
+            </w:tcBorders>
+            <w:tcMar>
+              <w:top w:w="100" w:type="dxa"/>
+              <w:left w:w="100" w:type="dxa"/>
+              <w:bottom w:w="100" w:type="dxa"/>
+              <w:right w:w="100" w:type="dxa"/>
+            </w:tcMar>
+            <w:hideMark/>
+          </w:tcPr>
+          <w:p>
+            <w:pPr>
+              <w:rPr>
+                <w:b/>
+                <w:bCs/>
+                <w:color w:val="auto"/>
+              </w:rPr>
+            </w:pPr>
+            <w:r>
+              <w:rPr>
+                <w:b/>
+                <w:bCs/>
+              </w:rPr>
+              <w:t>Suitability</w:t>
+            </w:r>
+          </w:p>
+        </w:tc>
+        <w:tc>
+          <w:tcPr>
+            <w:tcW w:w="4284" w:type="dxa"/>
+            <w:tcBorders>
+              <w:top w:val="single" w:sz="8" w:space="0" w:color="000000"/>
+              <w:left w:val="single" w:sz="8" w:space="0" w:color="000000"/>
+              <w:bottom w:val="single" w:sz="8" w:space="0" w:color="000000"/>
+              <w:right w:val="single" w:sz="8" w:space="0" w:color="000000"/>
+            </w:tcBorders>
+            <w:tcMar>
+              <w:top w:w="100" w:type="dxa"/>
+              <w:left w:w="100" w:type="dxa"/>
+              <w:bottom w:w="100" w:type="dxa"/>
+              <w:right w:w="100" w:type="dxa"/>
+            </w:tcMar>
+            <w:hideMark/>
+          </w:tcPr>
+          <w:p>
+            <w:pPr>
+              <w:rPr>
+                <w:color w:val="auto"/>
+              </w:rPr>
+            </w:pPr>
+            <w:r>
+              <w:rPr>
+                <w:b/>
+                <w:bCs/>
+              </w:rPr>
+              <w:t>Assessment submission is ordered</w:t>
+            </w:r>
+            <w:r>
+              <w:t xml:space="preserve"> and has a definite pattern to its construction. </w:t>
+            </w:r>
+            <w:r>
+              <w:rPr>
+                <w:b/>
+                <w:bCs/>
+              </w:rPr>
+              <w:t>The reader is not confused a</w:t>
+            </w:r>
+            <w:r>
+              <w:rPr>
+                <w:b/>
+                <w:bCs/>
+              </w:rPr>
+              <w:t>bout the content in any given section and can follow the submission flow</w:t>
+            </w:r>
+            <w:r>
+              <w:t xml:space="preserve"> easily. </w:t>
+            </w:r>
+          </w:p>
+        </w:tc>
+        <w:tc>
+          <w:tcPr>
+            <w:tcW w:w="794" w:type="dxa"/>
+            <w:tcBorders>
+              <w:top w:val="single" w:sz="8" w:space="0" w:color="000000"/>
+              <w:left w:val="single" w:sz="8" w:space="0" w:color="000000"/>
+              <w:bottom w:val="single" w:sz="8" w:space="0" w:color="000000"/>
+              <w:right w:val="single" w:sz="8" w:space="0" w:color="000000"/>
+            </w:tcBorders>
+            <w:tcMar>
+              <w:top w:w="100" w:type="dxa"/>
+              <w:left w:w="100" w:type="dxa"/>
+              <w:bottom w:w="100" w:type="dxa"/>
+              <w:right w:w="100" w:type="dxa"/>
+            </w:tcMar>
+            <w:vAlign w:val="center"/>
+            <w:hideMark/>
+          </w:tcPr>
+          <w:p>
+            <w:pPr>
+              <w:jc w:val="center"/>
+              <w:rPr>
+                <w:color w:val="auto"/>
+              </w:rPr>
+            </w:pPr>
+            <w:r>
+              <w:t>4</w:t>
+            </w:r>
+          </w:p>
+        </w:tc>
+        <w:tc>
+          <w:tcPr>
+            <w:tcW w:w="1132" w:type="dxa"/>
+            <w:tcBorders>
+              <w:top w:val="single" w:sz="8" w:space="0" w:color="000000"/>
+              <w:left w:val="single" w:sz="8" w:space="0" w:color="000000"/>
+              <w:bottom w:val="single" w:sz="8" w:space="0" w:color="000000"/>
+              <w:right w:val="single" w:sz="8" w:space="0" w:color="000000"/>
+            </w:tcBorders>
+            <w:tcMar>
+              <w:top w:w="100" w:type="dxa"/>
+              <w:left w:w="100" w:type="dxa"/>
+              <w:bottom w:w="100" w:type="dxa"/>
+              <w:right w:w="100" w:type="dxa"/>
+            </w:tcMar>
+            <w:vAlign w:val="center"/>
+            <w:hideMark/>
+          </w:tcPr>
+          <w:p>
+            <w:pPr>
+              <w:jc w:val="center"/>
+              <w:rPr>
+                <w:color w:val="auto"/>
+                <w:kern w:val="0"/>
+              </w:rPr>
+            </w:pPr>
+            <w:r>
+              <w:t>__/4</w:t>
+            </w:r>
+          </w:p>
+        </w:tc>
+        <w:tc>
+          <w:tcPr>
+            <w:tcW w:w="808" w:type="dxa"/>
+            <w:tcBorders>
+              <w:top w:val="single" w:sz="8" w:space="0" w:color="000000"/>
+              <w:left w:val="single" w:sz="8" w:space="0" w:color="000000"/>
+              <w:bottom w:val="single" w:sz="8" w:space="0" w:color="000000"/>
+              <w:right w:val="single" w:sz="8" w:space="0" w:color="000000"/>
+            </w:tcBorders>
+            <w:vAlign w:val="center"/>
+          </w:tcPr>
+          <w:p>
+            <w:pPr>
+              <w:jc w:val="center"/>
+              <w:rPr>
+                <w:color w:val="auto"/>
+                <w:kern w:val="0"/>
+              </w:rPr>
+            </w:pPr>
+            <w:r>
+              <w:t>__/4</w:t>
+            </w:r>
+          </w:p>
+        </w:tc>
+        <w:tc>
+          <w:tcPr>
+            <w:tcW w:w="834" w:type="dxa"/>
+            <w:tcBorders>
+              <w:top w:val="single" w:sz="8" w:space="0" w:color="000000"/>
+              <w:left w:val="single" w:sz="8" w:space="0" w:color="000000"/>
+              <w:bottom w:val="single" w:sz="8" w:space="0" w:color="000000"/>
+              <w:right w:val="single" w:sz="8" w:space="0" w:color="000000"/>
+            </w:tcBorders>
+            <w:tcMar>
+              <w:top w:w="100" w:type="dxa"/>
+              <w:left w:w="100" w:type="dxa"/>
+              <w:bottom w:w="100" w:type="dxa"/>
+              <w:right w:w="100" w:type="dxa"/>
+            </w:tcMar>
+            <w:vAlign w:val="center"/>
+            <w:hideMark/>
+          </w:tcPr>
+          <w:p>
+            <w:pPr>
+              <w:jc w:val="center"/>
+            </w:pPr>
+            <w:r>
+              <w:t>-</w:t>
+            </w:r>
+          </w:p>
+        </w:tc>
+        <w:tc>
+          <w:tcPr>
+            <w:tcW w:w="1264" w:type="dxa"/>
+            <w:tcBorders>
+              <w:top w:val="single" w:sz="8" w:space="0" w:color="000000"/>
+              <w:left w:val="single" w:sz="8" w:space="0" w:color="000000"/>
+              <w:bottom w:val="single" w:sz="8" w:space="0" w:color="000000"/>
+              <w:right w:val="single" w:sz="8" w:space="0" w:color="000000"/>
+            </w:tcBorders>
+            <w:tcMar>
+              <w:top w:w="100" w:type="dxa"/>
+              <w:left w:w="100" w:type="dxa"/>
+              <w:bottom w:w="100" w:type="dxa"/>
+              <w:right w:w="100" w:type="dxa"/>
+            </w:tcMar>
+            <w:vAlign w:val="center"/>
+            <w:hideMark/>
+          </w:tcPr>
+          <w:p>
+            <w:pPr>
+              <w:jc w:val="center"/>
+              <w:rPr>
+                <w:color w:val="auto"/>
+              </w:rPr>
+            </w:pPr>
+            <w:r>
+              <w:t xml:space="preserve">__ / </w:t>
+            </w:r>
+            <w:r>
+              <w:t>4</w:t>
+            </w:r>
+          </w:p>
+        </w:tc>
+      </w:tr>
+      <w:tr>
+        <w:trPr>
+          <w:trHeight w:val="480"/>
+          <w:jc w:val="center"/>
+        </w:trPr>
+        <w:tc>
+          <w:tcPr>
+            <w:tcW w:w="1689" w:type="dxa"/>
+            <w:tcBorders>
+              <w:top w:val="single" w:sz="8" w:space="0" w:color="000000"/>
+              <w:left w:val="single" w:sz="8" w:space="0" w:color="000000"/>
+              <w:bottom w:val="single" w:sz="8" w:space="0" w:color="000000"/>
+              <w:right w:val="single" w:sz="8" w:space="0" w:color="000000"/>
+            </w:tcBorders>
+            <w:tcMar>
+              <w:top w:w="100" w:type="dxa"/>
+              <w:left w:w="100" w:type="dxa"/>
+              <w:bottom w:w="100" w:type="dxa"/>
+              <w:right w:w="100" w:type="dxa"/>
+            </w:tcMar>
+            <w:hideMark/>
+          </w:tcPr>
+          <w:p>
+            <w:pPr>
+              <w:rPr>
+                <w:b/>
+                <w:bCs/>
+                <w:color w:val="auto"/>
+              </w:rPr>
+            </w:pPr>
+            <w:r>
+              <w:rPr>
+                <w:b/>
+                <w:bCs/>
+              </w:rPr>
+              <w:t>Formatting</w:t>
+            </w:r>
+          </w:p>
+        </w:tc>
+        <w:tc>
+          <w:tcPr>
+            <w:tcW w:w="4284" w:type="dxa"/>
+            <w:tcBorders>
+              <w:top w:val="single" w:sz="8" w:space="0" w:color="000000"/>
+              <w:left w:val="single" w:sz="8" w:space="0" w:color="000000"/>
+              <w:bottom w:val="single" w:sz="8" w:space="0" w:color="000000"/>
+              <w:right w:val="single" w:sz="8" w:space="0" w:color="000000"/>
+            </w:tcBorders>
+            <w:tcMar>
+              <w:top w:w="100" w:type="dxa"/>
+              <w:left w:w="100" w:type="dxa"/>
+              <w:bottom w:w="100" w:type="dxa"/>
+              <w:right w:w="100" w:type="dxa"/>
+            </w:tcMar>
+            <w:hideMark/>
+          </w:tcPr>
+          <w:p>
+            <w:pPr>
+              <w:rPr>
+                <w:color w:val="auto"/>
+              </w:rPr>
+            </w:pPr>
+            <w:r>
+              <w:rPr>
+                <w:b/>
+                <w:bCs/>
+              </w:rPr>
+              <w:t>Students have</w:t>
+            </w:r>
+            <w:r>
+              <w:t xml:space="preserve"> </w:t>
+            </w:r>
+            <w:r>
+              <w:rPr>
+                <w:b/>
+                <w:bCs/>
+              </w:rPr>
+              <w:t>followed the formatting instructions</w:t>
+            </w:r>
+            <w:r>
+              <w:rPr>
+                <w:b/>
+                <w:bCs/>
+              </w:rPr>
+              <w:t>,</w:t>
+            </w:r>
+            <w:r>
+              <w:t xml:space="preserve"> including any provided templates and </w:t>
+            </w:r>
+            <w:proofErr w:type="gramStart"/>
+            <w:r>
+              <w:t>guides</w:t>
+            </w:r>
+            <w:proofErr w:type="gramEnd"/>
+            <w:r>
+              <w:t xml:space="preserve"> </w:t>
+            </w:r>
+            <w:r>
+              <w:rPr>
+                <w:b/>
+                <w:bCs/>
+              </w:rPr>
+              <w:t>or have created their own</w:t>
+            </w:r>
+            <w:r>
+              <w:t xml:space="preserve"> legible formatting guide </w:t>
+            </w:r>
+            <w:r>
+              <w:rPr>
+                <w:b/>
+                <w:bCs/>
+              </w:rPr>
+              <w:t>and applied it constantly</w:t>
+            </w:r>
+            <w:r>
+              <w:t>.</w:t>
+            </w:r>
+          </w:p>
+        </w:tc>
+        <w:tc>
+          <w:tcPr>
+            <w:tcW w:w="794" w:type="dxa"/>
+            <w:tcBorders>
+              <w:top w:val="single" w:sz="8" w:space="0" w:color="000000"/>
+              <w:left w:val="single" w:sz="8" w:space="0" w:color="000000"/>
+              <w:bottom w:val="single" w:sz="8" w:space="0" w:color="000000"/>
+              <w:right w:val="single" w:sz="8" w:space="0" w:color="000000"/>
+            </w:tcBorders>
+            <w:tcMar>
+              <w:top w:w="100" w:type="dxa"/>
+              <w:left w:w="100" w:type="dxa"/>
+              <w:bottom w:w="100" w:type="dxa"/>
+              <w:right w:w="100" w:type="dxa"/>
+            </w:tcMar>
+            <w:vAlign w:val="center"/>
+            <w:hideMark/>
+          </w:tcPr>
+          <w:p>
+            <w:pPr>
+              <w:jc w:val="center"/>
+              <w:rPr>
+                <w:color w:val="auto"/>
+              </w:rPr>
+            </w:pPr>
+            <w:r>
+              <w:t>2</w:t>
+            </w:r>
+          </w:p>
+        </w:tc>
+        <w:tc>
+          <w:tcPr>
+            <w:tcW w:w="1132" w:type="dxa"/>
+            <w:tcBorders>
+              <w:top w:val="single" w:sz="8" w:space="0" w:color="000000"/>
+              <w:left w:val="single" w:sz="8" w:space="0" w:color="000000"/>
+              <w:bottom w:val="single" w:sz="8" w:space="0" w:color="000000"/>
+              <w:right w:val="single" w:sz="8" w:space="0" w:color="000000"/>
+            </w:tcBorders>
+            <w:tcMar>
+              <w:top w:w="100" w:type="dxa"/>
+              <w:left w:w="100" w:type="dxa"/>
+              <w:bottom w:w="100" w:type="dxa"/>
+              <w:right w:w="100" w:type="dxa"/>
+            </w:tcMar>
+            <w:vAlign w:val="center"/>
+            <w:hideMark/>
+          </w:tcPr>
+          <w:p>
+            <w:pPr>
+              <w:jc w:val="center"/>
+              <w:rPr>
+                <w:color w:val="auto"/>
+              </w:rPr>
+            </w:pPr>
+            <w:r>
+              <w:t>__/2</w:t>
+            </w:r>
+          </w:p>
+        </w:tc>
+        <w:tc>
+          <w:tcPr>
+            <w:tcW w:w="808" w:type="dxa"/>
+            <w:tcBorders>
+              <w:top w:val="single" w:sz="8" w:space="0" w:color="000000"/>
+              <w:left w:val="single" w:sz="8" w:space="0" w:color="000000"/>
+              <w:bottom w:val="single" w:sz="8" w:space="0" w:color="000000"/>
+              <w:right w:val="single" w:sz="8" w:space="0" w:color="000000"/>
+            </w:tcBorders>
+            <w:vAlign w:val="center"/>
+          </w:tcPr>
+          <w:p>
+            <w:pPr>
+              <w:jc w:val="center"/>
+              <w:rPr>
+                <w:color w:val="auto"/>
+              </w:rPr>
+            </w:pPr>
+            <w:r>
+              <w:t>__/2</w:t>
+            </w:r>
+          </w:p>
+        </w:tc>
+        <w:tc>
+          <w:tcPr>
+            <w:tcW w:w="834" w:type="dxa"/>
+            <w:tcBorders>
+              <w:top w:val="single" w:sz="8" w:space="0" w:color="000000"/>
+              <w:left w:val="single" w:sz="8" w:space="0" w:color="000000"/>
+              <w:bottom w:val="single" w:sz="8" w:space="0" w:color="000000"/>
+              <w:right w:val="single" w:sz="8" w:space="0" w:color="000000"/>
+            </w:tcBorders>
+            <w:tcMar>
+              <w:top w:w="100" w:type="dxa"/>
+              <w:left w:w="100" w:type="dxa"/>
+              <w:bottom w:w="100" w:type="dxa"/>
+              <w:right w:w="100" w:type="dxa"/>
+            </w:tcMar>
+            <w:vAlign w:val="center"/>
+            <w:hideMark/>
+          </w:tcPr>
+          <w:p>
+            <w:pPr>
+              <w:jc w:val="center"/>
+            </w:pPr>
+            <w:r>
+              <w:t>-</w:t>
+            </w:r>
+          </w:p>
+        </w:tc>
+        <w:tc>
+          <w:tcPr>
+            <w:tcW w:w="1264" w:type="dxa"/>
+            <w:tcBorders>
+              <w:top w:val="single" w:sz="8" w:space="0" w:color="000000"/>
+              <w:left w:val="single" w:sz="8" w:space="0" w:color="000000"/>
+              <w:bottom w:val="single" w:sz="8" w:space="0" w:color="000000"/>
+              <w:right w:val="single" w:sz="8" w:space="0" w:color="000000"/>
+            </w:tcBorders>
+            <w:tcMar>
+              <w:top w:w="100" w:type="dxa"/>
+              <w:left w:w="100" w:type="dxa"/>
+              <w:bottom w:w="100" w:type="dxa"/>
+              <w:right w:w="100" w:type="dxa"/>
+            </w:tcMar>
+            <w:vAlign w:val="center"/>
+            <w:hideMark/>
+          </w:tcPr>
+          <w:p>
+            <w:pPr>
+              <w:jc w:val="center"/>
+              <w:rPr>
+                <w:color w:val="auto"/>
+              </w:rPr>
+            </w:pPr>
+            <w:r>
+              <w:t>__ / 2</w:t>
+            </w:r>
+          </w:p>
+        </w:tc>
+      </w:tr>
+      <w:tr>
+        <w:trPr>
+          <w:trHeight w:val="480"/>
+          <w:jc w:val="center"/>
+        </w:trPr>
+        <w:tc>
+          <w:tcPr>
+            <w:tcW w:w="1689" w:type="dxa"/>
             <w:tcBorders>
               <w:top w:val="single" w:sz="8" w:space="0" w:color="000000"/>
               <w:left w:val="single" w:sz="8" w:space="0" w:color="000000"/>
@@ -7270,6 +7584,7 @@
               <w:bottom w:val="single" w:sz="8" w:space="0" w:color="000000"/>
               <w:right w:val="single" w:sz="8" w:space="0" w:color="000000"/>
             </w:tcBorders>
+            <w:shd w:val="clear" w:color="auto" w:fill="B7B7B7"/>
             <w:tcMar>
               <w:top w:w="100" w:type="dxa"/>
               <w:left w:w="100" w:type="dxa"/>
@@ -7278,20 +7593,12 @@
             </w:tcMar>
             <w:hideMark/>
           </w:tcPr>
-          <w:p>
-            <w:pPr>
-              <w:rPr>
-                <w:color w:val="auto"/>
-              </w:rPr>
-            </w:pPr>
-            <w:r>
-              <w:t>DAYS LATE ___/7 = ___%</w:t>
-            </w:r>
-          </w:p>
-        </w:tc>
-        <w:tc>
-          <w:tcPr>
-            <w:tcW w:w="794" w:type="dxa"/>
+          <w:p/>
+        </w:tc>
+        <w:tc>
+          <w:tcPr>
+            <w:tcW w:w="1926" w:type="dxa"/>
+            <w:gridSpan w:val="2"/>
             <w:tcBorders>
               <w:top w:val="single" w:sz="8" w:space="0" w:color="000000"/>
               <w:left w:val="single" w:sz="8" w:space="0" w:color="000000"/>
@@ -7299,29 +7606,6 @@
               <w:right w:val="single" w:sz="8" w:space="0" w:color="000000"/>
             </w:tcBorders>
             <w:shd w:val="clear" w:color="auto" w:fill="B7B7B7"/>
-            <w:tcMar>
-              <w:top w:w="100" w:type="dxa"/>
-              <w:left w:w="100" w:type="dxa"/>
-              <w:bottom w:w="100" w:type="dxa"/>
-              <w:right w:w="100" w:type="dxa"/>
-            </w:tcMar>
-            <w:hideMark/>
-          </w:tcPr>
-          <w:p>
-            <w:pPr>
-              <w:jc w:val="center"/>
-            </w:pPr>
-          </w:p>
-        </w:tc>
-        <w:tc>
-          <w:tcPr>
-            <w:tcW w:w="1132" w:type="dxa"/>
-            <w:tcBorders>
-              <w:top w:val="single" w:sz="8" w:space="0" w:color="000000"/>
-              <w:left w:val="single" w:sz="8" w:space="0" w:color="000000"/>
-              <w:bottom w:val="single" w:sz="8" w:space="0" w:color="000000"/>
-              <w:right w:val="single" w:sz="8" w:space="0" w:color="000000"/>
-            </w:tcBorders>
           </w:tcPr>
           <w:p>
             <w:pPr>
@@ -7339,6 +7623,7 @@
               <w:bottom w:val="single" w:sz="8" w:space="0" w:color="000000"/>
               <w:right w:val="single" w:sz="8" w:space="0" w:color="000000"/>
             </w:tcBorders>
+            <w:shd w:val="clear" w:color="auto" w:fill="B7B7B7"/>
             <w:tcMar>
               <w:top w:w="100" w:type="dxa"/>
               <w:left w:w="100" w:type="dxa"/>
@@ -7361,6 +7646,178 @@
                 <w:b/>
                 <w:bCs/>
               </w:rPr>
+              <w:t>SUBTOTAL</w:t>
+            </w:r>
+          </w:p>
+        </w:tc>
+        <w:tc>
+          <w:tcPr>
+            <w:tcW w:w="1264" w:type="dxa"/>
+            <w:tcBorders>
+              <w:top w:val="single" w:sz="8" w:space="0" w:color="000000"/>
+              <w:left w:val="single" w:sz="8" w:space="0" w:color="000000"/>
+              <w:bottom w:val="single" w:sz="8" w:space="0" w:color="000000"/>
+              <w:right w:val="single" w:sz="8" w:space="0" w:color="000000"/>
+            </w:tcBorders>
+            <w:tcMar>
+              <w:top w:w="100" w:type="dxa"/>
+              <w:left w:w="100" w:type="dxa"/>
+              <w:bottom w:w="100" w:type="dxa"/>
+              <w:right w:w="100" w:type="dxa"/>
+            </w:tcMar>
+            <w:hideMark/>
+          </w:tcPr>
+          <w:p>
+            <w:pPr>
+              <w:jc w:val="center"/>
+              <w:rPr>
+                <w:b/>
+                <w:bCs/>
+                <w:color w:val="auto"/>
+              </w:rPr>
+            </w:pPr>
+            <w:r>
+              <w:rPr>
+                <w:b/>
+                <w:bCs/>
+              </w:rPr>
+              <w:t>__ /</w:t>
+            </w:r>
+            <w:r>
+              <w:rPr>
+                <w:b/>
+                <w:bCs/>
+              </w:rPr>
+              <w:t>6</w:t>
+            </w:r>
+          </w:p>
+        </w:tc>
+      </w:tr>
+      <w:tr>
+        <w:trPr>
+          <w:trHeight w:val="480"/>
+          <w:jc w:val="center"/>
+        </w:trPr>
+        <w:tc>
+          <w:tcPr>
+            <w:tcW w:w="1689" w:type="dxa"/>
+            <w:tcBorders>
+              <w:top w:val="single" w:sz="8" w:space="0" w:color="000000"/>
+              <w:left w:val="single" w:sz="8" w:space="0" w:color="000000"/>
+              <w:bottom w:val="single" w:sz="8" w:space="0" w:color="000000"/>
+              <w:right w:val="single" w:sz="8" w:space="0" w:color="000000"/>
+            </w:tcBorders>
+            <w:shd w:val="clear" w:color="auto" w:fill="B7B7B7"/>
+            <w:tcMar>
+              <w:top w:w="100" w:type="dxa"/>
+              <w:left w:w="100" w:type="dxa"/>
+              <w:bottom w:w="100" w:type="dxa"/>
+              <w:right w:w="100" w:type="dxa"/>
+            </w:tcMar>
+            <w:hideMark/>
+          </w:tcPr>
+          <w:p/>
+        </w:tc>
+        <w:tc>
+          <w:tcPr>
+            <w:tcW w:w="4284" w:type="dxa"/>
+            <w:tcBorders>
+              <w:top w:val="single" w:sz="8" w:space="0" w:color="000000"/>
+              <w:left w:val="single" w:sz="8" w:space="0" w:color="000000"/>
+              <w:bottom w:val="single" w:sz="8" w:space="0" w:color="000000"/>
+              <w:right w:val="single" w:sz="8" w:space="0" w:color="000000"/>
+            </w:tcBorders>
+            <w:tcMar>
+              <w:top w:w="100" w:type="dxa"/>
+              <w:left w:w="100" w:type="dxa"/>
+              <w:bottom w:w="100" w:type="dxa"/>
+              <w:right w:w="100" w:type="dxa"/>
+            </w:tcMar>
+            <w:hideMark/>
+          </w:tcPr>
+          <w:p>
+            <w:pPr>
+              <w:rPr>
+                <w:color w:val="auto"/>
+              </w:rPr>
+            </w:pPr>
+            <w:r>
+              <w:t>DAYS LATE ___/7 = ___%</w:t>
+            </w:r>
+          </w:p>
+        </w:tc>
+        <w:tc>
+          <w:tcPr>
+            <w:tcW w:w="794" w:type="dxa"/>
+            <w:tcBorders>
+              <w:top w:val="single" w:sz="8" w:space="0" w:color="000000"/>
+              <w:left w:val="single" w:sz="8" w:space="0" w:color="000000"/>
+              <w:bottom w:val="single" w:sz="8" w:space="0" w:color="000000"/>
+              <w:right w:val="single" w:sz="8" w:space="0" w:color="000000"/>
+            </w:tcBorders>
+            <w:shd w:val="clear" w:color="auto" w:fill="B7B7B7"/>
+            <w:tcMar>
+              <w:top w:w="100" w:type="dxa"/>
+              <w:left w:w="100" w:type="dxa"/>
+              <w:bottom w:w="100" w:type="dxa"/>
+              <w:right w:w="100" w:type="dxa"/>
+            </w:tcMar>
+            <w:hideMark/>
+          </w:tcPr>
+          <w:p>
+            <w:pPr>
+              <w:jc w:val="center"/>
+            </w:pPr>
+          </w:p>
+        </w:tc>
+        <w:tc>
+          <w:tcPr>
+            <w:tcW w:w="1132" w:type="dxa"/>
+            <w:tcBorders>
+              <w:top w:val="single" w:sz="8" w:space="0" w:color="000000"/>
+              <w:left w:val="single" w:sz="8" w:space="0" w:color="000000"/>
+              <w:bottom w:val="single" w:sz="8" w:space="0" w:color="000000"/>
+              <w:right w:val="single" w:sz="8" w:space="0" w:color="000000"/>
+            </w:tcBorders>
+          </w:tcPr>
+          <w:p>
+            <w:pPr>
+              <w:jc w:val="center"/>
+            </w:pPr>
+          </w:p>
+        </w:tc>
+        <w:tc>
+          <w:tcPr>
+            <w:tcW w:w="1642" w:type="dxa"/>
+            <w:gridSpan w:val="2"/>
+            <w:tcBorders>
+              <w:top w:val="single" w:sz="8" w:space="0" w:color="000000"/>
+              <w:left w:val="single" w:sz="8" w:space="0" w:color="000000"/>
+              <w:bottom w:val="single" w:sz="8" w:space="0" w:color="000000"/>
+              <w:right w:val="single" w:sz="8" w:space="0" w:color="000000"/>
+            </w:tcBorders>
+            <w:tcMar>
+              <w:top w:w="100" w:type="dxa"/>
+              <w:left w:w="100" w:type="dxa"/>
+              <w:bottom w:w="100" w:type="dxa"/>
+              <w:right w:w="100" w:type="dxa"/>
+            </w:tcMar>
+            <w:hideMark/>
+          </w:tcPr>
+          <w:p>
+            <w:pPr>
+              <w:jc w:val="center"/>
+              <w:rPr>
+                <w:b/>
+                <w:bCs/>
+                <w:color w:val="auto"/>
+              </w:rPr>
+            </w:pPr>
+            <w:r>
+              <w:rPr>
+                <w:b/>
+                <w:bCs/>
+              </w:rPr>
               <w:t>FINAL</w:t>
             </w:r>
           </w:p>
@@ -7403,7 +7860,7 @@
                 <w:b/>
                 <w:bCs/>
               </w:rPr>
-              <w:t>XX</w:t>
+              <w:t>40</w:t>
             </w:r>
             <w:r>
               <w:rPr>
@@ -7418,7 +7875,7 @@
                 <w:b/>
                 <w:bCs/>
               </w:rPr>
-              <w:t>XX</w:t>
+              <w:t>34</w:t>
             </w:r>
           </w:p>
         </w:tc>

</xml_diff>